<commit_message>
FactoryModel Visual project added
</commit_message>
<xml_diff>
--- a/3.0/Symulacja i Sterowanie Procesów Dyskretnych.docx
+++ b/3.0/Symulacja i Sterowanie Procesów Dyskretnych.docx
@@ -1,6 +1,6 @@
 
 <file path=word/document.xml><?xml version="1.0" encoding="utf-8"?>
-<w:document xmlns:wpc="http://schemas.microsoft.com/office/word/2010/wordprocessingCanvas" xmlns:mc="http://schemas.openxmlformats.org/markup-compatibility/2006" xmlns:o="urn:schemas-microsoft-com:office:office" xmlns:r="http://schemas.openxmlformats.org/officeDocument/2006/relationships" xmlns:m="http://schemas.openxmlformats.org/officeDocument/2006/math" xmlns:v="urn:schemas-microsoft-com:vml" xmlns:wp14="http://schemas.microsoft.com/office/word/2010/wordprocessingDrawing" xmlns:wp="http://schemas.openxmlformats.org/drawingml/2006/wordprocessingDrawing" xmlns:w10="urn:schemas-microsoft-com:office:word" xmlns:w="http://schemas.openxmlformats.org/wordprocessingml/2006/main" xmlns:w14="http://schemas.microsoft.com/office/word/2010/wordml" xmlns:wpg="http://schemas.microsoft.com/office/word/2010/wordprocessingGroup" xmlns:wpi="http://schemas.microsoft.com/office/word/2010/wordprocessingInk" xmlns:wne="http://schemas.microsoft.com/office/word/2006/wordml" xmlns:wps="http://schemas.microsoft.com/office/word/2010/wordprocessingShape" mc:Ignorable="w14 wp14">
+<w:document xmlns:wpc="http://schemas.microsoft.com/office/word/2010/wordprocessingCanvas" xmlns:cx="http://schemas.microsoft.com/office/drawing/2014/chartex" xmlns:cx1="http://schemas.microsoft.com/office/drawing/2015/9/8/chartex" xmlns:cx2="http://schemas.microsoft.com/office/drawing/2015/10/21/chartex" xmlns:cx3="http://schemas.microsoft.com/office/drawing/2016/5/9/chartex" xmlns:cx4="http://schemas.microsoft.com/office/drawing/2016/5/10/chartex" xmlns:cx5="http://schemas.microsoft.com/office/drawing/2016/5/11/chartex" xmlns:cx6="http://schemas.microsoft.com/office/drawing/2016/5/12/chartex" xmlns:cx7="http://schemas.microsoft.com/office/drawing/2016/5/13/chartex" xmlns:cx8="http://schemas.microsoft.com/office/drawing/2016/5/14/chartex" xmlns:mc="http://schemas.openxmlformats.org/markup-compatibility/2006" xmlns:aink="http://schemas.microsoft.com/office/drawing/2016/ink" xmlns:o="urn:schemas-microsoft-com:office:office" xmlns:r="http://schemas.openxmlformats.org/officeDocument/2006/relationships" xmlns:m="http://schemas.openxmlformats.org/officeDocument/2006/math" xmlns:v="urn:schemas-microsoft-com:vml" xmlns:wp14="http://schemas.microsoft.com/office/word/2010/wordprocessingDrawing" xmlns:wp="http://schemas.openxmlformats.org/drawingml/2006/wordprocessingDrawing" xmlns:w10="urn:schemas-microsoft-com:office:word" xmlns:w="http://schemas.openxmlformats.org/wordprocessingml/2006/main" xmlns:w14="http://schemas.microsoft.com/office/word/2010/wordml" xmlns:w15="http://schemas.microsoft.com/office/word/2012/wordml" xmlns:w16se="http://schemas.microsoft.com/office/word/2015/wordml/symex" xmlns:wpg="http://schemas.microsoft.com/office/word/2010/wordprocessingGroup" xmlns:wpi="http://schemas.microsoft.com/office/word/2010/wordprocessingInk" xmlns:wne="http://schemas.microsoft.com/office/word/2006/wordml" xmlns:wps="http://schemas.microsoft.com/office/word/2010/wordprocessingShape" mc:Ignorable="w14 w15 w16se wp14">
   <w:body>
     <w:p>
       <w:pPr>
@@ -674,10 +674,25 @@
         <w:t xml:space="preserve">. Struktura ta składa się </w:t>
       </w:r>
       <w:r>
-        <w:t xml:space="preserve">z </w:t>
-      </w:r>
-      <w:r>
-        <w:t>tablicy par: typ produktu (struktura danych: Produkt) i ilości pochłanianej lub wytwarzanej w pojedynczym cyklu produkcyjnym oraz z wartości oznaczającej czas wykonywania pojedyczego cyklu produkcyjnego.</w:t>
+        <w:t>z</w:t>
+      </w:r>
+      <w:r>
+        <w:t xml:space="preserve"> dwóch</w:t>
+      </w:r>
+      <w:r>
+        <w:t xml:space="preserve"> </w:t>
+      </w:r>
+      <w:r>
+        <w:t>tablic</w:t>
+      </w:r>
+      <w:r>
+        <w:t xml:space="preserve"> par: typ produktu (struktura danych: Produkt) i ilości pochłanianej </w:t>
+      </w:r>
+      <w:r>
+        <w:t>oraz typ produktu i ilość wytwarzana</w:t>
+      </w:r>
+      <w:r>
+        <w:t xml:space="preserve"> w pojedynczym cyklu produkcyjnym oraz z wartości oznaczającej czas wykonywania pojedyczego cyklu produkcyjnego.</w:t>
       </w:r>
     </w:p>
     <w:p>
@@ -1218,6 +1233,9 @@
       <w:bookmarkEnd w:id="4"/>
     </w:p>
     <w:p>
+      <w:r>
+        <w:t>Koordynator otrzymuje zdarzenia od stacji, kolejkuje, przetwarza i po odpowiedniej chwili czasowej wysyła komendy zwrotne do stacji</w:t>
+      </w:r>
       <w:bookmarkStart w:id="5" w:name="_GoBack"/>
       <w:bookmarkEnd w:id="5"/>
     </w:p>
@@ -1232,8 +1250,8 @@
 </file>
 
 <file path=word/numbering.xml><?xml version="1.0" encoding="utf-8"?>
-<w:numbering xmlns:wpc="http://schemas.microsoft.com/office/word/2010/wordprocessingCanvas" xmlns:mc="http://schemas.openxmlformats.org/markup-compatibility/2006" xmlns:o="urn:schemas-microsoft-com:office:office" xmlns:r="http://schemas.openxmlformats.org/officeDocument/2006/relationships" xmlns:m="http://schemas.openxmlformats.org/officeDocument/2006/math" xmlns:v="urn:schemas-microsoft-com:vml" xmlns:wp14="http://schemas.microsoft.com/office/word/2010/wordprocessingDrawing" xmlns:wp="http://schemas.openxmlformats.org/drawingml/2006/wordprocessingDrawing" xmlns:w10="urn:schemas-microsoft-com:office:word" xmlns:w="http://schemas.openxmlformats.org/wordprocessingml/2006/main" xmlns:w14="http://schemas.microsoft.com/office/word/2010/wordml" xmlns:wpg="http://schemas.microsoft.com/office/word/2010/wordprocessingGroup" xmlns:wpi="http://schemas.microsoft.com/office/word/2010/wordprocessingInk" xmlns:wne="http://schemas.microsoft.com/office/word/2006/wordml" xmlns:wps="http://schemas.microsoft.com/office/word/2010/wordprocessingShape" mc:Ignorable="w14 wp14">
-  <w:abstractNum w:abstractNumId="0">
+<w:numbering xmlns:wpc="http://schemas.microsoft.com/office/word/2010/wordprocessingCanvas" xmlns:cx="http://schemas.microsoft.com/office/drawing/2014/chartex" xmlns:cx1="http://schemas.microsoft.com/office/drawing/2015/9/8/chartex" xmlns:cx2="http://schemas.microsoft.com/office/drawing/2015/10/21/chartex" xmlns:cx3="http://schemas.microsoft.com/office/drawing/2016/5/9/chartex" xmlns:cx4="http://schemas.microsoft.com/office/drawing/2016/5/10/chartex" xmlns:cx5="http://schemas.microsoft.com/office/drawing/2016/5/11/chartex" xmlns:cx6="http://schemas.microsoft.com/office/drawing/2016/5/12/chartex" xmlns:cx7="http://schemas.microsoft.com/office/drawing/2016/5/13/chartex" xmlns:cx8="http://schemas.microsoft.com/office/drawing/2016/5/14/chartex" xmlns:mc="http://schemas.openxmlformats.org/markup-compatibility/2006" xmlns:aink="http://schemas.microsoft.com/office/drawing/2016/ink" xmlns:o="urn:schemas-microsoft-com:office:office" xmlns:r="http://schemas.openxmlformats.org/officeDocument/2006/relationships" xmlns:m="http://schemas.openxmlformats.org/officeDocument/2006/math" xmlns:v="urn:schemas-microsoft-com:vml" xmlns:wp14="http://schemas.microsoft.com/office/word/2010/wordprocessingDrawing" xmlns:wp="http://schemas.openxmlformats.org/drawingml/2006/wordprocessingDrawing" xmlns:w10="urn:schemas-microsoft-com:office:word" xmlns:w="http://schemas.openxmlformats.org/wordprocessingml/2006/main" xmlns:w14="http://schemas.microsoft.com/office/word/2010/wordml" xmlns:w15="http://schemas.microsoft.com/office/word/2012/wordml" xmlns:w16se="http://schemas.microsoft.com/office/word/2015/wordml/symex" xmlns:wpg="http://schemas.microsoft.com/office/word/2010/wordprocessingGroup" xmlns:wpi="http://schemas.microsoft.com/office/word/2010/wordprocessingInk" xmlns:wne="http://schemas.microsoft.com/office/word/2006/wordml" xmlns:wps="http://schemas.microsoft.com/office/word/2010/wordprocessingShape" mc:Ignorable="w14 w15 w16se wp14">
+  <w:abstractNum w:abstractNumId="0" w15:restartNumberingAfterBreak="0">
     <w:nsid w:val="06FF228E"/>
     <w:multiLevelType w:val="hybridMultilevel"/>
     <w:tmpl w:val="CEFC0EFA"/>
@@ -1346,7 +1364,7 @@
       </w:rPr>
     </w:lvl>
   </w:abstractNum>
-  <w:abstractNum w:abstractNumId="1">
+  <w:abstractNum w:abstractNumId="1" w15:restartNumberingAfterBreak="0">
     <w:nsid w:val="07A45AF3"/>
     <w:multiLevelType w:val="hybridMultilevel"/>
     <w:tmpl w:val="D10C4868"/>
@@ -1459,7 +1477,7 @@
       </w:rPr>
     </w:lvl>
   </w:abstractNum>
-  <w:abstractNum w:abstractNumId="2">
+  <w:abstractNum w:abstractNumId="2" w15:restartNumberingAfterBreak="0">
     <w:nsid w:val="0D411D95"/>
     <w:multiLevelType w:val="hybridMultilevel"/>
     <w:tmpl w:val="0D48D23A"/>
@@ -1572,7 +1590,7 @@
       </w:rPr>
     </w:lvl>
   </w:abstractNum>
-  <w:abstractNum w:abstractNumId="3">
+  <w:abstractNum w:abstractNumId="3" w15:restartNumberingAfterBreak="0">
     <w:nsid w:val="0E9517A4"/>
     <w:multiLevelType w:val="hybridMultilevel"/>
     <w:tmpl w:val="3B081E24"/>
@@ -1685,7 +1703,7 @@
       </w:rPr>
     </w:lvl>
   </w:abstractNum>
-  <w:abstractNum w:abstractNumId="4">
+  <w:abstractNum w:abstractNumId="4" w15:restartNumberingAfterBreak="0">
     <w:nsid w:val="0F1263BA"/>
     <w:multiLevelType w:val="hybridMultilevel"/>
     <w:tmpl w:val="2FA0784A"/>
@@ -1798,7 +1816,7 @@
       </w:rPr>
     </w:lvl>
   </w:abstractNum>
-  <w:abstractNum w:abstractNumId="5">
+  <w:abstractNum w:abstractNumId="5" w15:restartNumberingAfterBreak="0">
     <w:nsid w:val="102C260A"/>
     <w:multiLevelType w:val="hybridMultilevel"/>
     <w:tmpl w:val="FA0C4210"/>
@@ -1911,7 +1929,7 @@
       </w:rPr>
     </w:lvl>
   </w:abstractNum>
-  <w:abstractNum w:abstractNumId="6">
+  <w:abstractNum w:abstractNumId="6" w15:restartNumberingAfterBreak="0">
     <w:nsid w:val="1B29291C"/>
     <w:multiLevelType w:val="hybridMultilevel"/>
     <w:tmpl w:val="BBBCD278"/>
@@ -2024,7 +2042,7 @@
       </w:rPr>
     </w:lvl>
   </w:abstractNum>
-  <w:abstractNum w:abstractNumId="7">
+  <w:abstractNum w:abstractNumId="7" w15:restartNumberingAfterBreak="0">
     <w:nsid w:val="1EE32D67"/>
     <w:multiLevelType w:val="hybridMultilevel"/>
     <w:tmpl w:val="EBD6083E"/>
@@ -2137,7 +2155,7 @@
       </w:rPr>
     </w:lvl>
   </w:abstractNum>
-  <w:abstractNum w:abstractNumId="8">
+  <w:abstractNum w:abstractNumId="8" w15:restartNumberingAfterBreak="0">
     <w:nsid w:val="20325AB9"/>
     <w:multiLevelType w:val="hybridMultilevel"/>
     <w:tmpl w:val="8222E8A8"/>
@@ -2250,7 +2268,7 @@
       </w:rPr>
     </w:lvl>
   </w:abstractNum>
-  <w:abstractNum w:abstractNumId="9">
+  <w:abstractNum w:abstractNumId="9" w15:restartNumberingAfterBreak="0">
     <w:nsid w:val="29555D2A"/>
     <w:multiLevelType w:val="hybridMultilevel"/>
     <w:tmpl w:val="C20A8330"/>
@@ -2363,7 +2381,7 @@
       </w:rPr>
     </w:lvl>
   </w:abstractNum>
-  <w:abstractNum w:abstractNumId="10">
+  <w:abstractNum w:abstractNumId="10" w15:restartNumberingAfterBreak="0">
     <w:nsid w:val="2AEC5E4E"/>
     <w:multiLevelType w:val="hybridMultilevel"/>
     <w:tmpl w:val="44EC7260"/>
@@ -2476,7 +2494,7 @@
       </w:rPr>
     </w:lvl>
   </w:abstractNum>
-  <w:abstractNum w:abstractNumId="11">
+  <w:abstractNum w:abstractNumId="11" w15:restartNumberingAfterBreak="0">
     <w:nsid w:val="2EAC3671"/>
     <w:multiLevelType w:val="hybridMultilevel"/>
     <w:tmpl w:val="7AFEE146"/>
@@ -2589,7 +2607,7 @@
       </w:rPr>
     </w:lvl>
   </w:abstractNum>
-  <w:abstractNum w:abstractNumId="12">
+  <w:abstractNum w:abstractNumId="12" w15:restartNumberingAfterBreak="0">
     <w:nsid w:val="314551F9"/>
     <w:multiLevelType w:val="hybridMultilevel"/>
     <w:tmpl w:val="F066004A"/>
@@ -2702,7 +2720,7 @@
       </w:rPr>
     </w:lvl>
   </w:abstractNum>
-  <w:abstractNum w:abstractNumId="13">
+  <w:abstractNum w:abstractNumId="13" w15:restartNumberingAfterBreak="0">
     <w:nsid w:val="35B80FE2"/>
     <w:multiLevelType w:val="hybridMultilevel"/>
     <w:tmpl w:val="1360CCF6"/>
@@ -2815,7 +2833,7 @@
       </w:rPr>
     </w:lvl>
   </w:abstractNum>
-  <w:abstractNum w:abstractNumId="14">
+  <w:abstractNum w:abstractNumId="14" w15:restartNumberingAfterBreak="0">
     <w:nsid w:val="39663162"/>
     <w:multiLevelType w:val="hybridMultilevel"/>
     <w:tmpl w:val="8D4AE118"/>
@@ -2928,7 +2946,7 @@
       </w:rPr>
     </w:lvl>
   </w:abstractNum>
-  <w:abstractNum w:abstractNumId="15">
+  <w:abstractNum w:abstractNumId="15" w15:restartNumberingAfterBreak="0">
     <w:nsid w:val="3A866B3C"/>
     <w:multiLevelType w:val="hybridMultilevel"/>
     <w:tmpl w:val="4F84CE5C"/>
@@ -3041,7 +3059,7 @@
       </w:rPr>
     </w:lvl>
   </w:abstractNum>
-  <w:abstractNum w:abstractNumId="16">
+  <w:abstractNum w:abstractNumId="16" w15:restartNumberingAfterBreak="0">
     <w:nsid w:val="3F8C1B9F"/>
     <w:multiLevelType w:val="hybridMultilevel"/>
     <w:tmpl w:val="BDD87B3C"/>
@@ -3154,7 +3172,7 @@
       </w:rPr>
     </w:lvl>
   </w:abstractNum>
-  <w:abstractNum w:abstractNumId="17">
+  <w:abstractNum w:abstractNumId="17" w15:restartNumberingAfterBreak="0">
     <w:nsid w:val="533C707E"/>
     <w:multiLevelType w:val="hybridMultilevel"/>
     <w:tmpl w:val="DC8EB45A"/>
@@ -3267,7 +3285,7 @@
       </w:rPr>
     </w:lvl>
   </w:abstractNum>
-  <w:abstractNum w:abstractNumId="18">
+  <w:abstractNum w:abstractNumId="18" w15:restartNumberingAfterBreak="0">
     <w:nsid w:val="54760609"/>
     <w:multiLevelType w:val="hybridMultilevel"/>
     <w:tmpl w:val="8DB6F426"/>
@@ -3380,7 +3398,7 @@
       </w:rPr>
     </w:lvl>
   </w:abstractNum>
-  <w:abstractNum w:abstractNumId="19">
+  <w:abstractNum w:abstractNumId="19" w15:restartNumberingAfterBreak="0">
     <w:nsid w:val="5D8E56F6"/>
     <w:multiLevelType w:val="hybridMultilevel"/>
     <w:tmpl w:val="CCFEBD54"/>
@@ -3493,7 +3511,7 @@
       </w:rPr>
     </w:lvl>
   </w:abstractNum>
-  <w:abstractNum w:abstractNumId="20">
+  <w:abstractNum w:abstractNumId="20" w15:restartNumberingAfterBreak="0">
     <w:nsid w:val="60AD220D"/>
     <w:multiLevelType w:val="hybridMultilevel"/>
     <w:tmpl w:val="1206C124"/>
@@ -3606,7 +3624,7 @@
       </w:rPr>
     </w:lvl>
   </w:abstractNum>
-  <w:abstractNum w:abstractNumId="21">
+  <w:abstractNum w:abstractNumId="21" w15:restartNumberingAfterBreak="0">
     <w:nsid w:val="62F77BC2"/>
     <w:multiLevelType w:val="hybridMultilevel"/>
     <w:tmpl w:val="2774DD38"/>
@@ -3719,7 +3737,7 @@
       </w:rPr>
     </w:lvl>
   </w:abstractNum>
-  <w:abstractNum w:abstractNumId="22">
+  <w:abstractNum w:abstractNumId="22" w15:restartNumberingAfterBreak="0">
     <w:nsid w:val="6E6B55DC"/>
     <w:multiLevelType w:val="hybridMultilevel"/>
     <w:tmpl w:val="230025B4"/>
@@ -3832,7 +3850,7 @@
       </w:rPr>
     </w:lvl>
   </w:abstractNum>
-  <w:abstractNum w:abstractNumId="23">
+  <w:abstractNum w:abstractNumId="23" w15:restartNumberingAfterBreak="0">
     <w:nsid w:val="6F3A5DCC"/>
     <w:multiLevelType w:val="hybridMultilevel"/>
     <w:tmpl w:val="2A849922"/>
@@ -3921,7 +3939,7 @@
       </w:pPr>
     </w:lvl>
   </w:abstractNum>
-  <w:abstractNum w:abstractNumId="24">
+  <w:abstractNum w:abstractNumId="24" w15:restartNumberingAfterBreak="0">
     <w:nsid w:val="779F4E11"/>
     <w:multiLevelType w:val="hybridMultilevel"/>
     <w:tmpl w:val="49628778"/>
@@ -4034,7 +4052,7 @@
       </w:rPr>
     </w:lvl>
   </w:abstractNum>
-  <w:abstractNum w:abstractNumId="25">
+  <w:abstractNum w:abstractNumId="25" w15:restartNumberingAfterBreak="0">
     <w:nsid w:val="7C702CE8"/>
     <w:multiLevelType w:val="hybridMultilevel"/>
     <w:tmpl w:val="D8A02406"/>
@@ -4229,7 +4247,7 @@
 </file>
 
 <file path=word/styles.xml><?xml version="1.0" encoding="utf-8"?>
-<w:styles xmlns:mc="http://schemas.openxmlformats.org/markup-compatibility/2006" xmlns:r="http://schemas.openxmlformats.org/officeDocument/2006/relationships" xmlns:w="http://schemas.openxmlformats.org/wordprocessingml/2006/main" xmlns:w14="http://schemas.microsoft.com/office/word/2010/wordml" mc:Ignorable="w14">
+<w:styles xmlns:mc="http://schemas.openxmlformats.org/markup-compatibility/2006" xmlns:r="http://schemas.openxmlformats.org/officeDocument/2006/relationships" xmlns:w="http://schemas.openxmlformats.org/wordprocessingml/2006/main" xmlns:w14="http://schemas.microsoft.com/office/word/2010/wordml" xmlns:w15="http://schemas.microsoft.com/office/word/2012/wordml" xmlns:w16se="http://schemas.microsoft.com/office/word/2015/wordml/symex" mc:Ignorable="w14 w15 w16se">
   <w:docDefaults>
     <w:rPrDefault>
       <w:rPr>
@@ -4245,567 +4263,381 @@
       </w:pPr>
     </w:pPrDefault>
   </w:docDefaults>
-  <w:latentStyles w:defLockedState="0" w:defUIPriority="99" w:defSemiHidden="1" w:defUnhideWhenUsed="1" w:defQFormat="0" w:count="267">
-    <w:lsdException w:name="Normal" w:semiHidden="0" w:uiPriority="0" w:unhideWhenUsed="0" w:qFormat="1"/>
-    <w:lsdException w:name="heading 1" w:semiHidden="0" w:uiPriority="9" w:unhideWhenUsed="0" w:qFormat="1"/>
-    <w:lsdException w:name="heading 2" w:uiPriority="9" w:qFormat="1"/>
-    <w:lsdException w:name="heading 3" w:uiPriority="9" w:qFormat="1"/>
-    <w:lsdException w:name="heading 4" w:uiPriority="9" w:qFormat="1"/>
-    <w:lsdException w:name="heading 5" w:uiPriority="9" w:qFormat="1"/>
-    <w:lsdException w:name="heading 6" w:uiPriority="9" w:qFormat="1"/>
-    <w:lsdException w:name="heading 7" w:uiPriority="9" w:qFormat="1"/>
-    <w:lsdException w:name="heading 8" w:uiPriority="9" w:qFormat="1"/>
-    <w:lsdException w:name="heading 9" w:uiPriority="9" w:qFormat="1"/>
-    <w:lsdException w:name="toc 1" w:uiPriority="39"/>
-    <w:lsdException w:name="toc 2" w:uiPriority="39"/>
-    <w:lsdException w:name="toc 3" w:uiPriority="39"/>
-    <w:lsdException w:name="toc 4" w:uiPriority="39"/>
-    <w:lsdException w:name="toc 5" w:uiPriority="39"/>
-    <w:lsdException w:name="toc 6" w:uiPriority="39"/>
-    <w:lsdException w:name="toc 7" w:uiPriority="39"/>
-    <w:lsdException w:name="toc 8" w:uiPriority="39"/>
-    <w:lsdException w:name="toc 9" w:uiPriority="39"/>
-    <w:lsdException w:name="caption" w:uiPriority="35" w:qFormat="1"/>
-    <w:lsdException w:name="Title" w:semiHidden="0" w:uiPriority="10" w:unhideWhenUsed="0" w:qFormat="1"/>
-    <w:lsdException w:name="Default Paragraph Font" w:uiPriority="1"/>
-    <w:lsdException w:name="Subtitle" w:semiHidden="0" w:uiPriority="11" w:unhideWhenUsed="0" w:qFormat="1"/>
-    <w:lsdException w:name="Strong" w:semiHidden="0" w:uiPriority="22" w:unhideWhenUsed="0" w:qFormat="1"/>
-    <w:lsdException w:name="Emphasis" w:semiHidden="0" w:uiPriority="20" w:unhideWhenUsed="0" w:qFormat="1"/>
-    <w:lsdException w:name="Table Grid" w:semiHidden="0" w:uiPriority="59" w:unhideWhenUsed="0"/>
-    <w:lsdException w:name="Placeholder Text" w:unhideWhenUsed="0"/>
-    <w:lsdException w:name="No Spacing" w:semiHidden="0" w:uiPriority="1" w:unhideWhenUsed="0" w:qFormat="1"/>
-    <w:lsdException w:name="Light Shading" w:semiHidden="0" w:uiPriority="60" w:unhideWhenUsed="0"/>
-    <w:lsdException w:name="Light List" w:semiHidden="0" w:uiPriority="61" w:unhideWhenUsed="0"/>
-    <w:lsdException w:name="Light Grid" w:semiHidden="0" w:uiPriority="62" w:unhideWhenUsed="0"/>
-    <w:lsdException w:name="Medium Shading 1" w:semiHidden="0" w:uiPriority="63" w:unhideWhenUsed="0"/>
-    <w:lsdException w:name="Medium Shading 2" w:semiHidden="0" w:uiPriority="64" w:unhideWhenUsed="0"/>
-    <w:lsdException w:name="Medium List 1" w:semiHidden="0" w:uiPriority="65" w:unhideWhenUsed="0"/>
-    <w:lsdException w:name="Medium List 2" w:semiHidden="0" w:uiPriority="66" w:unhideWhenUsed="0"/>
-    <w:lsdException w:name="Medium Grid 1" w:semiHidden="0" w:uiPriority="67" w:unhideWhenUsed="0"/>
-    <w:lsdException w:name="Medium Grid 2" w:semiHidden="0" w:uiPriority="68" w:unhideWhenUsed="0"/>
-    <w:lsdException w:name="Medium Grid 3" w:semiHidden="0" w:uiPriority="69" w:unhideWhenUsed="0"/>
-    <w:lsdException w:name="Dark List" w:semiHidden="0" w:uiPriority="70" w:unhideWhenUsed="0"/>
-    <w:lsdException w:name="Colorful Shading" w:semiHidden="0" w:uiPriority="71" w:unhideWhenUsed="0"/>
-    <w:lsdException w:name="Colorful List" w:semiHidden="0" w:uiPriority="72" w:unhideWhenUsed="0"/>
-    <w:lsdException w:name="Colorful Grid" w:semiHidden="0" w:uiPriority="73" w:unhideWhenUsed="0"/>
-    <w:lsdException w:name="Light Shading Accent 1" w:semiHidden="0" w:uiPriority="60" w:unhideWhenUsed="0"/>
-    <w:lsdException w:name="Light List Accent 1" w:semiHidden="0" w:uiPriority="61" w:unhideWhenUsed="0"/>
-    <w:lsdException w:name="Light Grid Accent 1" w:semiHidden="0" w:uiPriority="62" w:unhideWhenUsed="0"/>
-    <w:lsdException w:name="Medium Shading 1 Accent 1" w:semiHidden="0" w:uiPriority="63" w:unhideWhenUsed="0"/>
-    <w:lsdException w:name="Medium Shading 2 Accent 1" w:semiHidden="0" w:uiPriority="64" w:unhideWhenUsed="0"/>
-    <w:lsdException w:name="Medium List 1 Accent 1" w:semiHidden="0" w:uiPriority="65" w:unhideWhenUsed="0"/>
-    <w:lsdException w:name="Revision" w:unhideWhenUsed="0"/>
-    <w:lsdException w:name="List Paragraph" w:semiHidden="0" w:uiPriority="34" w:unhideWhenUsed="0" w:qFormat="1"/>
-    <w:lsdException w:name="Quote" w:semiHidden="0" w:uiPriority="29" w:unhideWhenUsed="0" w:qFormat="1"/>
-    <w:lsdException w:name="Intense Quote" w:semiHidden="0" w:uiPriority="30" w:unhideWhenUsed="0" w:qFormat="1"/>
-    <w:lsdException w:name="Medium List 2 Accent 1" w:semiHidden="0" w:uiPriority="66" w:unhideWhenUsed="0"/>
-    <w:lsdException w:name="Medium Grid 1 Accent 1" w:semiHidden="0" w:uiPriority="67" w:unhideWhenUsed="0"/>
-    <w:lsdException w:name="Medium Grid 2 Accent 1" w:semiHidden="0" w:uiPriority="68" w:unhideWhenUsed="0"/>
-    <w:lsdException w:name="Medium Grid 3 Accent 1" w:semiHidden="0" w:uiPriority="69" w:unhideWhenUsed="0"/>
-    <w:lsdException w:name="Dark List Accent 1" w:semiHidden="0" w:uiPriority="70" w:unhideWhenUsed="0"/>
-    <w:lsdException w:name="Colorful Shading Accent 1" w:semiHidden="0" w:uiPriority="71" w:unhideWhenUsed="0"/>
-    <w:lsdException w:name="Colorful List Accent 1" w:semiHidden="0" w:uiPriority="72" w:unhideWhenUsed="0"/>
-    <w:lsdException w:name="Colorful Grid Accent 1" w:semiHidden="0" w:uiPriority="73" w:unhideWhenUsed="0"/>
-    <w:lsdException w:name="Light Shading Accent 2" w:semiHidden="0" w:uiPriority="60" w:unhideWhenUsed="0"/>
-    <w:lsdException w:name="Light List Accent 2" w:semiHidden="0" w:uiPriority="61" w:unhideWhenUsed="0"/>
-    <w:lsdException w:name="Light Grid Accent 2" w:semiHidden="0" w:uiPriority="62" w:unhideWhenUsed="0"/>
-    <w:lsdException w:name="Medium Shading 1 Accent 2" w:semiHidden="0" w:uiPriority="63" w:unhideWhenUsed="0"/>
-    <w:lsdException w:name="Medium Shading 2 Accent 2" w:semiHidden="0" w:uiPriority="64" w:unhideWhenUsed="0"/>
-    <w:lsdException w:name="Medium List 1 Accent 2" w:semiHidden="0" w:uiPriority="65" w:unhideWhenUsed="0"/>
-    <w:lsdException w:name="Medium List 2 Accent 2" w:semiHidden="0" w:uiPriority="66" w:unhideWhenUsed="0"/>
-    <w:lsdException w:name="Medium Grid 1 Accent 2" w:semiHidden="0" w:uiPriority="67" w:unhideWhenUsed="0"/>
-    <w:lsdException w:name="Medium Grid 2 Accent 2" w:semiHidden="0" w:uiPriority="68" w:unhideWhenUsed="0"/>
-    <w:lsdException w:name="Medium Grid 3 Accent 2" w:semiHidden="0" w:uiPriority="69" w:unhideWhenUsed="0"/>
-    <w:lsdException w:name="Dark List Accent 2" w:semiHidden="0" w:uiPriority="70" w:unhideWhenUsed="0"/>
-    <w:lsdException w:name="Colorful Shading Accent 2" w:semiHidden="0" w:uiPriority="71" w:unhideWhenUsed="0"/>
-    <w:lsdException w:name="Colorful List Accent 2" w:semiHidden="0" w:uiPriority="72" w:unhideWhenUsed="0"/>
-    <w:lsdException w:name="Colorful Grid Accent 2" w:semiHidden="0" w:uiPriority="73" w:unhideWhenUsed="0"/>
-    <w:lsdException w:name="Light Shading Accent 3" w:semiHidden="0" w:uiPriority="60" w:unhideWhenUsed="0"/>
-    <w:lsdException w:name="Light List Accent 3" w:semiHidden="0" w:uiPriority="61" w:unhideWhenUsed="0"/>
-    <w:lsdException w:name="Light Grid Accent 3" w:semiHidden="0" w:uiPriority="62" w:unhideWhenUsed="0"/>
-    <w:lsdException w:name="Medium Shading 1 Accent 3" w:semiHidden="0" w:uiPriority="63" w:unhideWhenUsed="0"/>
-    <w:lsdException w:name="Medium Shading 2 Accent 3" w:semiHidden="0" w:uiPriority="64" w:unhideWhenUsed="0"/>
-    <w:lsdException w:name="Medium List 1 Accent 3" w:semiHidden="0" w:uiPriority="65" w:unhideWhenUsed="0"/>
-    <w:lsdException w:name="Medium List 2 Accent 3" w:semiHidden="0" w:uiPriority="66" w:unhideWhenUsed="0"/>
-    <w:lsdException w:name="Medium Grid 1 Accent 3" w:semiHidden="0" w:uiPriority="67" w:unhideWhenUsed="0"/>
-    <w:lsdException w:name="Medium Grid 2 Accent 3" w:semiHidden="0" w:uiPriority="68" w:unhideWhenUsed="0"/>
-    <w:lsdException w:name="Medium Grid 3 Accent 3" w:semiHidden="0" w:uiPriority="69" w:unhideWhenUsed="0"/>
-    <w:lsdException w:name="Dark List Accent 3" w:semiHidden="0" w:uiPriority="70" w:unhideWhenUsed="0"/>
-    <w:lsdException w:name="Colorful Shading Accent 3" w:semiHidden="0" w:uiPriority="71" w:unhideWhenUsed="0"/>
-    <w:lsdException w:name="Colorful List Accent 3" w:semiHidden="0" w:uiPriority="72" w:unhideWhenUsed="0"/>
-    <w:lsdException w:name="Colorful Grid Accent 3" w:semiHidden="0" w:uiPriority="73" w:unhideWhenUsed="0"/>
-    <w:lsdException w:name="Light Shading Accent 4" w:semiHidden="0" w:uiPriority="60" w:unhideWhenUsed="0"/>
-    <w:lsdException w:name="Light List Accent 4" w:semiHidden="0" w:uiPriority="61" w:unhideWhenUsed="0"/>
-    <w:lsdException w:name="Light Grid Accent 4" w:semiHidden="0" w:uiPriority="62" w:unhideWhenUsed="0"/>
-    <w:lsdException w:name="Medium Shading 1 Accent 4" w:semiHidden="0" w:uiPriority="63" w:unhideWhenUsed="0"/>
-    <w:lsdException w:name="Medium Shading 2 Accent 4" w:semiHidden="0" w:uiPriority="64" w:unhideWhenUsed="0"/>
-    <w:lsdException w:name="Medium List 1 Accent 4" w:semiHidden="0" w:uiPriority="65" w:unhideWhenUsed="0"/>
-    <w:lsdException w:name="Medium List 2 Accent 4" w:semiHidden="0" w:uiPriority="66" w:unhideWhenUsed="0"/>
-    <w:lsdException w:name="Medium Grid 1 Accent 4" w:semiHidden="0" w:uiPriority="67" w:unhideWhenUsed="0"/>
-    <w:lsdException w:name="Medium Grid 2 Accent 4" w:semiHidden="0" w:uiPriority="68" w:unhideWhenUsed="0"/>
-    <w:lsdException w:name="Medium Grid 3 Accent 4" w:semiHidden="0" w:uiPriority="69" w:unhideWhenUsed="0"/>
-    <w:lsdException w:name="Dark List Accent 4" w:semiHidden="0" w:uiPriority="70" w:unhideWhenUsed="0"/>
-    <w:lsdException w:name="Colorful Shading Accent 4" w:semiHidden="0" w:uiPriority="71" w:unhideWhenUsed="0"/>
-    <w:lsdException w:name="Colorful List Accent 4" w:semiHidden="0" w:uiPriority="72" w:unhideWhenUsed="0"/>
-    <w:lsdException w:name="Colorful Grid Accent 4" w:semiHidden="0" w:uiPriority="73" w:unhideWhenUsed="0"/>
-    <w:lsdException w:name="Light Shading Accent 5" w:semiHidden="0" w:uiPriority="60" w:unhideWhenUsed="0"/>
-    <w:lsdException w:name="Light List Accent 5" w:semiHidden="0" w:uiPriority="61" w:unhideWhenUsed="0"/>
-    <w:lsdException w:name="Light Grid Accent 5" w:semiHidden="0" w:uiPriority="62" w:unhideWhenUsed="0"/>
-    <w:lsdException w:name="Medium Shading 1 Accent 5" w:semiHidden="0" w:uiPriority="63" w:unhideWhenUsed="0"/>
-    <w:lsdException w:name="Medium Shading 2 Accent 5" w:semiHidden="0" w:uiPriority="64" w:unhideWhenUsed="0"/>
-    <w:lsdException w:name="Medium List 1 Accent 5" w:semiHidden="0" w:uiPriority="65" w:unhideWhenUsed="0"/>
-    <w:lsdException w:name="Medium List 2 Accent 5" w:semiHidden="0" w:uiPriority="66" w:unhideWhenUsed="0"/>
-    <w:lsdException w:name="Medium Grid 1 Accent 5" w:semiHidden="0" w:uiPriority="67" w:unhideWhenUsed="0"/>
-    <w:lsdException w:name="Medium Grid 2 Accent 5" w:semiHidden="0" w:uiPriority="68" w:unhideWhenUsed="0"/>
-    <w:lsdException w:name="Medium Grid 3 Accent 5" w:semiHidden="0" w:uiPriority="69" w:unhideWhenUsed="0"/>
-    <w:lsdException w:name="Dark List Accent 5" w:semiHidden="0" w:uiPriority="70" w:unhideWhenUsed="0"/>
-    <w:lsdException w:name="Colorful Shading Accent 5" w:semiHidden="0" w:uiPriority="71" w:unhideWhenUsed="0"/>
-    <w:lsdException w:name="Colorful List Accent 5" w:semiHidden="0" w:uiPriority="72" w:unhideWhenUsed="0"/>
-    <w:lsdException w:name="Colorful Grid Accent 5" w:semiHidden="0" w:uiPriority="73" w:unhideWhenUsed="0"/>
-    <w:lsdException w:name="Light Shading Accent 6" w:semiHidden="0" w:uiPriority="60" w:unhideWhenUsed="0"/>
-    <w:lsdException w:name="Light List Accent 6" w:semiHidden="0" w:uiPriority="61" w:unhideWhenUsed="0"/>
-    <w:lsdException w:name="Light Grid Accent 6" w:semiHidden="0" w:uiPriority="62" w:unhideWhenUsed="0"/>
-    <w:lsdException w:name="Medium Shading 1 Accent 6" w:semiHidden="0" w:uiPriority="63" w:unhideWhenUsed="0"/>
-    <w:lsdException w:name="Medium Shading 2 Accent 6" w:semiHidden="0" w:uiPriority="64" w:unhideWhenUsed="0"/>
-    <w:lsdException w:name="Medium List 1 Accent 6" w:semiHidden="0" w:uiPriority="65" w:unhideWhenUsed="0"/>
-    <w:lsdException w:name="Medium List 2 Accent 6" w:semiHidden="0" w:uiPriority="66" w:unhideWhenUsed="0"/>
-    <w:lsdException w:name="Medium Grid 1 Accent 6" w:semiHidden="0" w:uiPriority="67" w:unhideWhenUsed="0"/>
-    <w:lsdException w:name="Medium Grid 2 Accent 6" w:semiHidden="0" w:uiPriority="68" w:unhideWhenUsed="0"/>
-    <w:lsdException w:name="Medium Grid 3 Accent 6" w:semiHidden="0" w:uiPriority="69" w:unhideWhenUsed="0"/>
-    <w:lsdException w:name="Dark List Accent 6" w:semiHidden="0" w:uiPriority="70" w:unhideWhenUsed="0"/>
-    <w:lsdException w:name="Colorful Shading Accent 6" w:semiHidden="0" w:uiPriority="71" w:unhideWhenUsed="0"/>
-    <w:lsdException w:name="Colorful List Accent 6" w:semiHidden="0" w:uiPriority="72" w:unhideWhenUsed="0"/>
-    <w:lsdException w:name="Colorful Grid Accent 6" w:semiHidden="0" w:uiPriority="73" w:unhideWhenUsed="0"/>
-    <w:lsdException w:name="Subtle Emphasis" w:semiHidden="0" w:uiPriority="19" w:unhideWhenUsed="0" w:qFormat="1"/>
-    <w:lsdException w:name="Intense Emphasis" w:semiHidden="0" w:uiPriority="21" w:unhideWhenUsed="0" w:qFormat="1"/>
-    <w:lsdException w:name="Subtle Reference" w:semiHidden="0" w:uiPriority="31" w:unhideWhenUsed="0" w:qFormat="1"/>
-    <w:lsdException w:name="Intense Reference" w:semiHidden="0" w:uiPriority="32" w:unhideWhenUsed="0" w:qFormat="1"/>
-    <w:lsdException w:name="Book Title" w:semiHidden="0" w:uiPriority="33" w:unhideWhenUsed="0" w:qFormat="1"/>
-    <w:lsdException w:name="Bibliography" w:uiPriority="37"/>
-    <w:lsdException w:name="TOC Heading" w:uiPriority="39" w:qFormat="1"/>
-  </w:latentStyles>
-  <w:style w:type="paragraph" w:default="1" w:styleId="Normal">
-    <w:name w:val="Normal"/>
-    <w:qFormat/>
-    <w:rsid w:val="00AB04A7"/>
-    <w:pPr>
-      <w:spacing w:after="120"/>
-      <w:jc w:val="both"/>
-    </w:pPr>
-    <w:rPr>
-      <w:rFonts w:ascii="Sylfaen" w:hAnsi="Sylfaen"/>
-      <w:sz w:val="24"/>
-    </w:rPr>
-  </w:style>
-  <w:style w:type="paragraph" w:styleId="Heading1">
-    <w:name w:val="heading 1"/>
-    <w:basedOn w:val="Normal"/>
-    <w:next w:val="Normal"/>
-    <w:link w:val="Heading1Char"/>
-    <w:uiPriority w:val="9"/>
-    <w:qFormat/>
-    <w:rsid w:val="003D0255"/>
-    <w:pPr>
-      <w:outlineLvl w:val="0"/>
-    </w:pPr>
-    <w:rPr>
-      <w:b/>
-      <w:sz w:val="32"/>
-    </w:rPr>
-  </w:style>
-  <w:style w:type="paragraph" w:styleId="Heading2">
-    <w:name w:val="heading 2"/>
-    <w:basedOn w:val="Normal"/>
-    <w:next w:val="Normal"/>
-    <w:link w:val="Heading2Char"/>
-    <w:uiPriority w:val="9"/>
-    <w:unhideWhenUsed/>
-    <w:qFormat/>
-    <w:rsid w:val="00DE6244"/>
-    <w:pPr>
-      <w:outlineLvl w:val="1"/>
-    </w:pPr>
-    <w:rPr>
-      <w:b/>
-    </w:rPr>
-  </w:style>
-  <w:style w:type="character" w:default="1" w:styleId="DefaultParagraphFont">
-    <w:name w:val="Default Paragraph Font"/>
-    <w:uiPriority w:val="1"/>
-    <w:semiHidden/>
-    <w:unhideWhenUsed/>
-  </w:style>
-  <w:style w:type="table" w:default="1" w:styleId="TableNormal">
-    <w:name w:val="Normal Table"/>
-    <w:uiPriority w:val="99"/>
-    <w:semiHidden/>
-    <w:unhideWhenUsed/>
-    <w:tblPr>
-      <w:tblInd w:w="0" w:type="dxa"/>
-      <w:tblCellMar>
-        <w:top w:w="0" w:type="dxa"/>
-        <w:left w:w="108" w:type="dxa"/>
-        <w:bottom w:w="0" w:type="dxa"/>
-        <w:right w:w="108" w:type="dxa"/>
-      </w:tblCellMar>
-    </w:tblPr>
-  </w:style>
-  <w:style w:type="numbering" w:default="1" w:styleId="NoList">
-    <w:name w:val="No List"/>
-    <w:uiPriority w:val="99"/>
-    <w:semiHidden/>
-    <w:unhideWhenUsed/>
-  </w:style>
-  <w:style w:type="paragraph" w:styleId="Title">
-    <w:name w:val="Title"/>
-    <w:basedOn w:val="Normal"/>
-    <w:next w:val="Normal"/>
-    <w:link w:val="TitleChar"/>
-    <w:uiPriority w:val="10"/>
-    <w:qFormat/>
-    <w:rsid w:val="00455A66"/>
-    <w:pPr>
-      <w:jc w:val="center"/>
-    </w:pPr>
-    <w:rPr>
-      <w:b/>
-      <w:sz w:val="52"/>
-    </w:rPr>
-  </w:style>
-  <w:style w:type="character" w:customStyle="1" w:styleId="TitleChar">
-    <w:name w:val="Title Char"/>
-    <w:basedOn w:val="DefaultParagraphFont"/>
-    <w:link w:val="Title"/>
-    <w:uiPriority w:val="10"/>
-    <w:rsid w:val="00455A66"/>
-    <w:rPr>
-      <w:rFonts w:ascii="Sylfaen" w:hAnsi="Sylfaen"/>
-      <w:b/>
-      <w:sz w:val="52"/>
-    </w:rPr>
-  </w:style>
-  <w:style w:type="paragraph" w:styleId="Subtitle">
-    <w:name w:val="Subtitle"/>
-    <w:basedOn w:val="Normal"/>
-    <w:next w:val="Normal"/>
-    <w:link w:val="SubtitleChar"/>
-    <w:uiPriority w:val="11"/>
-    <w:qFormat/>
-    <w:rsid w:val="00455A66"/>
-    <w:pPr>
-      <w:jc w:val="center"/>
-    </w:pPr>
-    <w:rPr>
-      <w:sz w:val="40"/>
-    </w:rPr>
-  </w:style>
-  <w:style w:type="character" w:customStyle="1" w:styleId="SubtitleChar">
-    <w:name w:val="Subtitle Char"/>
-    <w:basedOn w:val="DefaultParagraphFont"/>
-    <w:link w:val="Subtitle"/>
-    <w:uiPriority w:val="11"/>
-    <w:rsid w:val="00455A66"/>
-    <w:rPr>
-      <w:rFonts w:ascii="Sylfaen" w:hAnsi="Sylfaen"/>
-      <w:sz w:val="40"/>
-    </w:rPr>
-  </w:style>
-  <w:style w:type="character" w:customStyle="1" w:styleId="Heading1Char">
-    <w:name w:val="Heading 1 Char"/>
-    <w:basedOn w:val="DefaultParagraphFont"/>
-    <w:link w:val="Heading1"/>
-    <w:uiPriority w:val="9"/>
-    <w:rsid w:val="003D0255"/>
-    <w:rPr>
-      <w:rFonts w:ascii="Sylfaen" w:hAnsi="Sylfaen"/>
-      <w:b/>
-      <w:sz w:val="32"/>
-    </w:rPr>
-  </w:style>
-  <w:style w:type="paragraph" w:customStyle="1" w:styleId="Subsubtitle">
-    <w:name w:val="Subsubtitle"/>
-    <w:basedOn w:val="Normal"/>
-    <w:link w:val="SubsubtitleChar"/>
-    <w:qFormat/>
-    <w:rsid w:val="00AB04A7"/>
-    <w:pPr>
-      <w:jc w:val="center"/>
-    </w:pPr>
-    <w:rPr>
-      <w:sz w:val="32"/>
-      <w:szCs w:val="32"/>
-    </w:rPr>
-  </w:style>
-  <w:style w:type="paragraph" w:styleId="ListParagraph">
-    <w:name w:val="List Paragraph"/>
-    <w:basedOn w:val="Normal"/>
-    <w:uiPriority w:val="34"/>
-    <w:qFormat/>
-    <w:rsid w:val="0018514C"/>
-    <w:pPr>
-      <w:ind w:left="720"/>
-      <w:contextualSpacing/>
-    </w:pPr>
-  </w:style>
-  <w:style w:type="character" w:customStyle="1" w:styleId="SubsubtitleChar">
-    <w:name w:val="Subsubtitle Char"/>
-    <w:basedOn w:val="DefaultParagraphFont"/>
-    <w:link w:val="Subsubtitle"/>
-    <w:rsid w:val="00AB04A7"/>
-    <w:rPr>
-      <w:rFonts w:ascii="Sylfaen" w:hAnsi="Sylfaen"/>
-      <w:sz w:val="32"/>
-      <w:szCs w:val="32"/>
-    </w:rPr>
-  </w:style>
-  <w:style w:type="character" w:customStyle="1" w:styleId="Heading2Char">
-    <w:name w:val="Heading 2 Char"/>
-    <w:basedOn w:val="DefaultParagraphFont"/>
-    <w:link w:val="Heading2"/>
-    <w:uiPriority w:val="9"/>
-    <w:rsid w:val="00DE6244"/>
-    <w:rPr>
-      <w:rFonts w:ascii="Sylfaen" w:hAnsi="Sylfaen"/>
-      <w:b/>
-      <w:sz w:val="24"/>
-    </w:rPr>
-  </w:style>
-  <w:style w:type="paragraph" w:styleId="TOCHeading">
-    <w:name w:val="TOC Heading"/>
-    <w:basedOn w:val="Heading1"/>
-    <w:next w:val="Normal"/>
-    <w:uiPriority w:val="39"/>
-    <w:semiHidden/>
-    <w:unhideWhenUsed/>
-    <w:qFormat/>
-    <w:rsid w:val="00A96DE5"/>
-    <w:pPr>
-      <w:keepNext/>
-      <w:keepLines/>
-      <w:spacing w:before="480" w:after="0"/>
-      <w:jc w:val="left"/>
-      <w:outlineLvl w:val="9"/>
-    </w:pPr>
-    <w:rPr>
-      <w:rFonts w:asciiTheme="majorHAnsi" w:eastAsiaTheme="majorEastAsia" w:hAnsiTheme="majorHAnsi" w:cstheme="majorBidi"/>
-      <w:bCs/>
-      <w:color w:val="365F91" w:themeColor="accent1" w:themeShade="BF"/>
-      <w:sz w:val="28"/>
-      <w:szCs w:val="28"/>
-      <w:lang w:val="en-US" w:eastAsia="ja-JP"/>
-    </w:rPr>
-  </w:style>
-  <w:style w:type="paragraph" w:styleId="TOC1">
-    <w:name w:val="toc 1"/>
-    <w:basedOn w:val="Normal"/>
-    <w:next w:val="Normal"/>
-    <w:autoRedefine/>
-    <w:uiPriority w:val="39"/>
-    <w:unhideWhenUsed/>
-    <w:rsid w:val="00A96DE5"/>
-    <w:pPr>
-      <w:spacing w:after="100"/>
-    </w:pPr>
-  </w:style>
-  <w:style w:type="character" w:styleId="Hyperlink">
-    <w:name w:val="Hyperlink"/>
-    <w:basedOn w:val="DefaultParagraphFont"/>
-    <w:uiPriority w:val="99"/>
-    <w:unhideWhenUsed/>
-    <w:rsid w:val="00A96DE5"/>
-    <w:rPr>
-      <w:color w:val="0000FF" w:themeColor="hyperlink"/>
-      <w:u w:val="single"/>
-    </w:rPr>
-  </w:style>
-  <w:style w:type="paragraph" w:styleId="BalloonText">
-    <w:name w:val="Balloon Text"/>
-    <w:basedOn w:val="Normal"/>
-    <w:link w:val="BalloonTextChar"/>
-    <w:uiPriority w:val="99"/>
-    <w:semiHidden/>
-    <w:unhideWhenUsed/>
-    <w:rsid w:val="00A96DE5"/>
-    <w:pPr>
-      <w:spacing w:after="0" w:line="240" w:lineRule="auto"/>
-    </w:pPr>
-    <w:rPr>
-      <w:rFonts w:ascii="Tahoma" w:hAnsi="Tahoma" w:cs="Tahoma"/>
-      <w:sz w:val="16"/>
-      <w:szCs w:val="16"/>
-    </w:rPr>
-  </w:style>
-  <w:style w:type="character" w:customStyle="1" w:styleId="BalloonTextChar">
-    <w:name w:val="Balloon Text Char"/>
-    <w:basedOn w:val="DefaultParagraphFont"/>
-    <w:link w:val="BalloonText"/>
-    <w:uiPriority w:val="99"/>
-    <w:semiHidden/>
-    <w:rsid w:val="00A96DE5"/>
-    <w:rPr>
-      <w:rFonts w:ascii="Tahoma" w:hAnsi="Tahoma" w:cs="Tahoma"/>
-      <w:sz w:val="16"/>
-      <w:szCs w:val="16"/>
-    </w:rPr>
-  </w:style>
-</w:styles>
-</file>
-
-<file path=word/stylesWithEffects.xml><?xml version="1.0" encoding="utf-8"?>
-<w:styles xmlns:wpc="http://schemas.microsoft.com/office/word/2010/wordprocessingCanvas" xmlns:mc="http://schemas.openxmlformats.org/markup-compatibility/2006" xmlns:o="urn:schemas-microsoft-com:office:office" xmlns:r="http://schemas.openxmlformats.org/officeDocument/2006/relationships" xmlns:m="http://schemas.openxmlformats.org/officeDocument/2006/math" xmlns:v="urn:schemas-microsoft-com:vml" xmlns:wp14="http://schemas.microsoft.com/office/word/2010/wordprocessingDrawing" xmlns:wp="http://schemas.openxmlformats.org/drawingml/2006/wordprocessingDrawing" xmlns:w10="urn:schemas-microsoft-com:office:word" xmlns:w="http://schemas.openxmlformats.org/wordprocessingml/2006/main" xmlns:w14="http://schemas.microsoft.com/office/word/2010/wordml" xmlns:wpg="http://schemas.microsoft.com/office/word/2010/wordprocessingGroup" xmlns:wpi="http://schemas.microsoft.com/office/word/2010/wordprocessingInk" xmlns:wne="http://schemas.microsoft.com/office/word/2006/wordml" xmlns:wps="http://schemas.microsoft.com/office/word/2010/wordprocessingShape" mc:Ignorable="w14 wp14">
-  <w:docDefaults>
-    <w:rPrDefault>
-      <w:rPr>
-        <w:rFonts w:asciiTheme="minorHAnsi" w:eastAsiaTheme="minorHAnsi" w:hAnsiTheme="minorHAnsi" w:cstheme="minorBidi"/>
-        <w:sz w:val="22"/>
-        <w:szCs w:val="22"/>
-        <w:lang w:val="pl-PL" w:eastAsia="en-US" w:bidi="ar-SA"/>
-      </w:rPr>
-    </w:rPrDefault>
-    <w:pPrDefault>
-      <w:pPr>
-        <w:spacing w:after="200" w:line="276" w:lineRule="auto"/>
-      </w:pPr>
-    </w:pPrDefault>
-  </w:docDefaults>
-  <w:latentStyles w:defLockedState="0" w:defUIPriority="99" w:defSemiHidden="1" w:defUnhideWhenUsed="1" w:defQFormat="0" w:count="267">
-    <w:lsdException w:name="Normal" w:semiHidden="0" w:uiPriority="0" w:unhideWhenUsed="0" w:qFormat="1"/>
-    <w:lsdException w:name="heading 1" w:semiHidden="0" w:uiPriority="9" w:unhideWhenUsed="0" w:qFormat="1"/>
-    <w:lsdException w:name="heading 2" w:uiPriority="9" w:qFormat="1"/>
-    <w:lsdException w:name="heading 3" w:uiPriority="9" w:qFormat="1"/>
-    <w:lsdException w:name="heading 4" w:uiPriority="9" w:qFormat="1"/>
-    <w:lsdException w:name="heading 5" w:uiPriority="9" w:qFormat="1"/>
-    <w:lsdException w:name="heading 6" w:uiPriority="9" w:qFormat="1"/>
-    <w:lsdException w:name="heading 7" w:uiPriority="9" w:qFormat="1"/>
-    <w:lsdException w:name="heading 8" w:uiPriority="9" w:qFormat="1"/>
-    <w:lsdException w:name="heading 9" w:uiPriority="9" w:qFormat="1"/>
-    <w:lsdException w:name="toc 1" w:uiPriority="39"/>
-    <w:lsdException w:name="toc 2" w:uiPriority="39"/>
-    <w:lsdException w:name="toc 3" w:uiPriority="39"/>
-    <w:lsdException w:name="toc 4" w:uiPriority="39"/>
-    <w:lsdException w:name="toc 5" w:uiPriority="39"/>
-    <w:lsdException w:name="toc 6" w:uiPriority="39"/>
-    <w:lsdException w:name="toc 7" w:uiPriority="39"/>
-    <w:lsdException w:name="toc 8" w:uiPriority="39"/>
-    <w:lsdException w:name="toc 9" w:uiPriority="39"/>
-    <w:lsdException w:name="caption" w:uiPriority="35" w:qFormat="1"/>
-    <w:lsdException w:name="Title" w:semiHidden="0" w:uiPriority="10" w:unhideWhenUsed="0" w:qFormat="1"/>
-    <w:lsdException w:name="Default Paragraph Font" w:uiPriority="1"/>
-    <w:lsdException w:name="Subtitle" w:semiHidden="0" w:uiPriority="11" w:unhideWhenUsed="0" w:qFormat="1"/>
-    <w:lsdException w:name="Strong" w:semiHidden="0" w:uiPriority="22" w:unhideWhenUsed="0" w:qFormat="1"/>
-    <w:lsdException w:name="Emphasis" w:semiHidden="0" w:uiPriority="20" w:unhideWhenUsed="0" w:qFormat="1"/>
-    <w:lsdException w:name="Table Grid" w:semiHidden="0" w:uiPriority="59" w:unhideWhenUsed="0"/>
-    <w:lsdException w:name="Placeholder Text" w:unhideWhenUsed="0"/>
-    <w:lsdException w:name="No Spacing" w:semiHidden="0" w:uiPriority="1" w:unhideWhenUsed="0" w:qFormat="1"/>
-    <w:lsdException w:name="Light Shading" w:semiHidden="0" w:uiPriority="60" w:unhideWhenUsed="0"/>
-    <w:lsdException w:name="Light List" w:semiHidden="0" w:uiPriority="61" w:unhideWhenUsed="0"/>
-    <w:lsdException w:name="Light Grid" w:semiHidden="0" w:uiPriority="62" w:unhideWhenUsed="0"/>
-    <w:lsdException w:name="Medium Shading 1" w:semiHidden="0" w:uiPriority="63" w:unhideWhenUsed="0"/>
-    <w:lsdException w:name="Medium Shading 2" w:semiHidden="0" w:uiPriority="64" w:unhideWhenUsed="0"/>
-    <w:lsdException w:name="Medium List 1" w:semiHidden="0" w:uiPriority="65" w:unhideWhenUsed="0"/>
-    <w:lsdException w:name="Medium List 2" w:semiHidden="0" w:uiPriority="66" w:unhideWhenUsed="0"/>
-    <w:lsdException w:name="Medium Grid 1" w:semiHidden="0" w:uiPriority="67" w:unhideWhenUsed="0"/>
-    <w:lsdException w:name="Medium Grid 2" w:semiHidden="0" w:uiPriority="68" w:unhideWhenUsed="0"/>
-    <w:lsdException w:name="Medium Grid 3" w:semiHidden="0" w:uiPriority="69" w:unhideWhenUsed="0"/>
-    <w:lsdException w:name="Dark List" w:semiHidden="0" w:uiPriority="70" w:unhideWhenUsed="0"/>
-    <w:lsdException w:name="Colorful Shading" w:semiHidden="0" w:uiPriority="71" w:unhideWhenUsed="0"/>
-    <w:lsdException w:name="Colorful List" w:semiHidden="0" w:uiPriority="72" w:unhideWhenUsed="0"/>
-    <w:lsdException w:name="Colorful Grid" w:semiHidden="0" w:uiPriority="73" w:unhideWhenUsed="0"/>
-    <w:lsdException w:name="Light Shading Accent 1" w:semiHidden="0" w:uiPriority="60" w:unhideWhenUsed="0"/>
-    <w:lsdException w:name="Light List Accent 1" w:semiHidden="0" w:uiPriority="61" w:unhideWhenUsed="0"/>
-    <w:lsdException w:name="Light Grid Accent 1" w:semiHidden="0" w:uiPriority="62" w:unhideWhenUsed="0"/>
-    <w:lsdException w:name="Medium Shading 1 Accent 1" w:semiHidden="0" w:uiPriority="63" w:unhideWhenUsed="0"/>
-    <w:lsdException w:name="Medium Shading 2 Accent 1" w:semiHidden="0" w:uiPriority="64" w:unhideWhenUsed="0"/>
-    <w:lsdException w:name="Medium List 1 Accent 1" w:semiHidden="0" w:uiPriority="65" w:unhideWhenUsed="0"/>
-    <w:lsdException w:name="Revision" w:unhideWhenUsed="0"/>
-    <w:lsdException w:name="List Paragraph" w:semiHidden="0" w:uiPriority="34" w:unhideWhenUsed="0" w:qFormat="1"/>
-    <w:lsdException w:name="Quote" w:semiHidden="0" w:uiPriority="29" w:unhideWhenUsed="0" w:qFormat="1"/>
-    <w:lsdException w:name="Intense Quote" w:semiHidden="0" w:uiPriority="30" w:unhideWhenUsed="0" w:qFormat="1"/>
-    <w:lsdException w:name="Medium List 2 Accent 1" w:semiHidden="0" w:uiPriority="66" w:unhideWhenUsed="0"/>
-    <w:lsdException w:name="Medium Grid 1 Accent 1" w:semiHidden="0" w:uiPriority="67" w:unhideWhenUsed="0"/>
-    <w:lsdException w:name="Medium Grid 2 Accent 1" w:semiHidden="0" w:uiPriority="68" w:unhideWhenUsed="0"/>
-    <w:lsdException w:name="Medium Grid 3 Accent 1" w:semiHidden="0" w:uiPriority="69" w:unhideWhenUsed="0"/>
-    <w:lsdException w:name="Dark List Accent 1" w:semiHidden="0" w:uiPriority="70" w:unhideWhenUsed="0"/>
-    <w:lsdException w:name="Colorful Shading Accent 1" w:semiHidden="0" w:uiPriority="71" w:unhideWhenUsed="0"/>
-    <w:lsdException w:name="Colorful List Accent 1" w:semiHidden="0" w:uiPriority="72" w:unhideWhenUsed="0"/>
-    <w:lsdException w:name="Colorful Grid Accent 1" w:semiHidden="0" w:uiPriority="73" w:unhideWhenUsed="0"/>
-    <w:lsdException w:name="Light Shading Accent 2" w:semiHidden="0" w:uiPriority="60" w:unhideWhenUsed="0"/>
-    <w:lsdException w:name="Light List Accent 2" w:semiHidden="0" w:uiPriority="61" w:unhideWhenUsed="0"/>
-    <w:lsdException w:name="Light Grid Accent 2" w:semiHidden="0" w:uiPriority="62" w:unhideWhenUsed="0"/>
-    <w:lsdException w:name="Medium Shading 1 Accent 2" w:semiHidden="0" w:uiPriority="63" w:unhideWhenUsed="0"/>
-    <w:lsdException w:name="Medium Shading 2 Accent 2" w:semiHidden="0" w:uiPriority="64" w:unhideWhenUsed="0"/>
-    <w:lsdException w:name="Medium List 1 Accent 2" w:semiHidden="0" w:uiPriority="65" w:unhideWhenUsed="0"/>
-    <w:lsdException w:name="Medium List 2 Accent 2" w:semiHidden="0" w:uiPriority="66" w:unhideWhenUsed="0"/>
-    <w:lsdException w:name="Medium Grid 1 Accent 2" w:semiHidden="0" w:uiPriority="67" w:unhideWhenUsed="0"/>
-    <w:lsdException w:name="Medium Grid 2 Accent 2" w:semiHidden="0" w:uiPriority="68" w:unhideWhenUsed="0"/>
-    <w:lsdException w:name="Medium Grid 3 Accent 2" w:semiHidden="0" w:uiPriority="69" w:unhideWhenUsed="0"/>
-    <w:lsdException w:name="Dark List Accent 2" w:semiHidden="0" w:uiPriority="70" w:unhideWhenUsed="0"/>
-    <w:lsdException w:name="Colorful Shading Accent 2" w:semiHidden="0" w:uiPriority="71" w:unhideWhenUsed="0"/>
-    <w:lsdException w:name="Colorful List Accent 2" w:semiHidden="0" w:uiPriority="72" w:unhideWhenUsed="0"/>
-    <w:lsdException w:name="Colorful Grid Accent 2" w:semiHidden="0" w:uiPriority="73" w:unhideWhenUsed="0"/>
-    <w:lsdException w:name="Light Shading Accent 3" w:semiHidden="0" w:uiPriority="60" w:unhideWhenUsed="0"/>
-    <w:lsdException w:name="Light List Accent 3" w:semiHidden="0" w:uiPriority="61" w:unhideWhenUsed="0"/>
-    <w:lsdException w:name="Light Grid Accent 3" w:semiHidden="0" w:uiPriority="62" w:unhideWhenUsed="0"/>
-    <w:lsdException w:name="Medium Shading 1 Accent 3" w:semiHidden="0" w:uiPriority="63" w:unhideWhenUsed="0"/>
-    <w:lsdException w:name="Medium Shading 2 Accent 3" w:semiHidden="0" w:uiPriority="64" w:unhideWhenUsed="0"/>
-    <w:lsdException w:name="Medium List 1 Accent 3" w:semiHidden="0" w:uiPriority="65" w:unhideWhenUsed="0"/>
-    <w:lsdException w:name="Medium List 2 Accent 3" w:semiHidden="0" w:uiPriority="66" w:unhideWhenUsed="0"/>
-    <w:lsdException w:name="Medium Grid 1 Accent 3" w:semiHidden="0" w:uiPriority="67" w:unhideWhenUsed="0"/>
-    <w:lsdException w:name="Medium Grid 2 Accent 3" w:semiHidden="0" w:uiPriority="68" w:unhideWhenUsed="0"/>
-    <w:lsdException w:name="Medium Grid 3 Accent 3" w:semiHidden="0" w:uiPriority="69" w:unhideWhenUsed="0"/>
-    <w:lsdException w:name="Dark List Accent 3" w:semiHidden="0" w:uiPriority="70" w:unhideWhenUsed="0"/>
-    <w:lsdException w:name="Colorful Shading Accent 3" w:semiHidden="0" w:uiPriority="71" w:unhideWhenUsed="0"/>
-    <w:lsdException w:name="Colorful List Accent 3" w:semiHidden="0" w:uiPriority="72" w:unhideWhenUsed="0"/>
-    <w:lsdException w:name="Colorful Grid Accent 3" w:semiHidden="0" w:uiPriority="73" w:unhideWhenUsed="0"/>
-    <w:lsdException w:name="Light Shading Accent 4" w:semiHidden="0" w:uiPriority="60" w:unhideWhenUsed="0"/>
-    <w:lsdException w:name="Light List Accent 4" w:semiHidden="0" w:uiPriority="61" w:unhideWhenUsed="0"/>
-    <w:lsdException w:name="Light Grid Accent 4" w:semiHidden="0" w:uiPriority="62" w:unhideWhenUsed="0"/>
-    <w:lsdException w:name="Medium Shading 1 Accent 4" w:semiHidden="0" w:uiPriority="63" w:unhideWhenUsed="0"/>
-    <w:lsdException w:name="Medium Shading 2 Accent 4" w:semiHidden="0" w:uiPriority="64" w:unhideWhenUsed="0"/>
-    <w:lsdException w:name="Medium List 1 Accent 4" w:semiHidden="0" w:uiPriority="65" w:unhideWhenUsed="0"/>
-    <w:lsdException w:name="Medium List 2 Accent 4" w:semiHidden="0" w:uiPriority="66" w:unhideWhenUsed="0"/>
-    <w:lsdException w:name="Medium Grid 1 Accent 4" w:semiHidden="0" w:uiPriority="67" w:unhideWhenUsed="0"/>
-    <w:lsdException w:name="Medium Grid 2 Accent 4" w:semiHidden="0" w:uiPriority="68" w:unhideWhenUsed="0"/>
-    <w:lsdException w:name="Medium Grid 3 Accent 4" w:semiHidden="0" w:uiPriority="69" w:unhideWhenUsed="0"/>
-    <w:lsdException w:name="Dark List Accent 4" w:semiHidden="0" w:uiPriority="70" w:unhideWhenUsed="0"/>
-    <w:lsdException w:name="Colorful Shading Accent 4" w:semiHidden="0" w:uiPriority="71" w:unhideWhenUsed="0"/>
-    <w:lsdException w:name="Colorful List Accent 4" w:semiHidden="0" w:uiPriority="72" w:unhideWhenUsed="0"/>
-    <w:lsdException w:name="Colorful Grid Accent 4" w:semiHidden="0" w:uiPriority="73" w:unhideWhenUsed="0"/>
-    <w:lsdException w:name="Light Shading Accent 5" w:semiHidden="0" w:uiPriority="60" w:unhideWhenUsed="0"/>
-    <w:lsdException w:name="Light List Accent 5" w:semiHidden="0" w:uiPriority="61" w:unhideWhenUsed="0"/>
-    <w:lsdException w:name="Light Grid Accent 5" w:semiHidden="0" w:uiPriority="62" w:unhideWhenUsed="0"/>
-    <w:lsdException w:name="Medium Shading 1 Accent 5" w:semiHidden="0" w:uiPriority="63" w:unhideWhenUsed="0"/>
-    <w:lsdException w:name="Medium Shading 2 Accent 5" w:semiHidden="0" w:uiPriority="64" w:unhideWhenUsed="0"/>
-    <w:lsdException w:name="Medium List 1 Accent 5" w:semiHidden="0" w:uiPriority="65" w:unhideWhenUsed="0"/>
-    <w:lsdException w:name="Medium List 2 Accent 5" w:semiHidden="0" w:uiPriority="66" w:unhideWhenUsed="0"/>
-    <w:lsdException w:name="Medium Grid 1 Accent 5" w:semiHidden="0" w:uiPriority="67" w:unhideWhenUsed="0"/>
-    <w:lsdException w:name="Medium Grid 2 Accent 5" w:semiHidden="0" w:uiPriority="68" w:unhideWhenUsed="0"/>
-    <w:lsdException w:name="Medium Grid 3 Accent 5" w:semiHidden="0" w:uiPriority="69" w:unhideWhenUsed="0"/>
-    <w:lsdException w:name="Dark List Accent 5" w:semiHidden="0" w:uiPriority="70" w:unhideWhenUsed="0"/>
-    <w:lsdException w:name="Colorful Shading Accent 5" w:semiHidden="0" w:uiPriority="71" w:unhideWhenUsed="0"/>
-    <w:lsdException w:name="Colorful List Accent 5" w:semiHidden="0" w:uiPriority="72" w:unhideWhenUsed="0"/>
-    <w:lsdException w:name="Colorful Grid Accent 5" w:semiHidden="0" w:uiPriority="73" w:unhideWhenUsed="0"/>
-    <w:lsdException w:name="Light Shading Accent 6" w:semiHidden="0" w:uiPriority="60" w:unhideWhenUsed="0"/>
-    <w:lsdException w:name="Light List Accent 6" w:semiHidden="0" w:uiPriority="61" w:unhideWhenUsed="0"/>
-    <w:lsdException w:name="Light Grid Accent 6" w:semiHidden="0" w:uiPriority="62" w:unhideWhenUsed="0"/>
-    <w:lsdException w:name="Medium Shading 1 Accent 6" w:semiHidden="0" w:uiPriority="63" w:unhideWhenUsed="0"/>
-    <w:lsdException w:name="Medium Shading 2 Accent 6" w:semiHidden="0" w:uiPriority="64" w:unhideWhenUsed="0"/>
-    <w:lsdException w:name="Medium List 1 Accent 6" w:semiHidden="0" w:uiPriority="65" w:unhideWhenUsed="0"/>
-    <w:lsdException w:name="Medium List 2 Accent 6" w:semiHidden="0" w:uiPriority="66" w:unhideWhenUsed="0"/>
-    <w:lsdException w:name="Medium Grid 1 Accent 6" w:semiHidden="0" w:uiPriority="67" w:unhideWhenUsed="0"/>
-    <w:lsdException w:name="Medium Grid 2 Accent 6" w:semiHidden="0" w:uiPriority="68" w:unhideWhenUsed="0"/>
-    <w:lsdException w:name="Medium Grid 3 Accent 6" w:semiHidden="0" w:uiPriority="69" w:unhideWhenUsed="0"/>
-    <w:lsdException w:name="Dark List Accent 6" w:semiHidden="0" w:uiPriority="70" w:unhideWhenUsed="0"/>
-    <w:lsdException w:name="Colorful Shading Accent 6" w:semiHidden="0" w:uiPriority="71" w:unhideWhenUsed="0"/>
-    <w:lsdException w:name="Colorful List Accent 6" w:semiHidden="0" w:uiPriority="72" w:unhideWhenUsed="0"/>
-    <w:lsdException w:name="Colorful Grid Accent 6" w:semiHidden="0" w:uiPriority="73" w:unhideWhenUsed="0"/>
-    <w:lsdException w:name="Subtle Emphasis" w:semiHidden="0" w:uiPriority="19" w:unhideWhenUsed="0" w:qFormat="1"/>
-    <w:lsdException w:name="Intense Emphasis" w:semiHidden="0" w:uiPriority="21" w:unhideWhenUsed="0" w:qFormat="1"/>
-    <w:lsdException w:name="Subtle Reference" w:semiHidden="0" w:uiPriority="31" w:unhideWhenUsed="0" w:qFormat="1"/>
-    <w:lsdException w:name="Intense Reference" w:semiHidden="0" w:uiPriority="32" w:unhideWhenUsed="0" w:qFormat="1"/>
-    <w:lsdException w:name="Book Title" w:semiHidden="0" w:uiPriority="33" w:unhideWhenUsed="0" w:qFormat="1"/>
-    <w:lsdException w:name="Bibliography" w:uiPriority="37"/>
-    <w:lsdException w:name="TOC Heading" w:uiPriority="39" w:qFormat="1"/>
+  <w:latentStyles w:defLockedState="0" w:defUIPriority="99" w:defSemiHidden="0" w:defUnhideWhenUsed="0" w:defQFormat="0" w:count="374">
+    <w:lsdException w:name="Normal" w:uiPriority="0" w:qFormat="1"/>
+    <w:lsdException w:name="heading 1" w:uiPriority="9" w:qFormat="1"/>
+    <w:lsdException w:name="heading 2" w:semiHidden="1" w:uiPriority="9" w:unhideWhenUsed="1" w:qFormat="1"/>
+    <w:lsdException w:name="heading 3" w:semiHidden="1" w:uiPriority="9" w:unhideWhenUsed="1" w:qFormat="1"/>
+    <w:lsdException w:name="heading 4" w:semiHidden="1" w:uiPriority="9" w:unhideWhenUsed="1" w:qFormat="1"/>
+    <w:lsdException w:name="heading 5" w:semiHidden="1" w:uiPriority="9" w:unhideWhenUsed="1" w:qFormat="1"/>
+    <w:lsdException w:name="heading 6" w:semiHidden="1" w:uiPriority="9" w:unhideWhenUsed="1" w:qFormat="1"/>
+    <w:lsdException w:name="heading 7" w:semiHidden="1" w:uiPriority="9" w:unhideWhenUsed="1" w:qFormat="1"/>
+    <w:lsdException w:name="heading 8" w:semiHidden="1" w:uiPriority="9" w:unhideWhenUsed="1" w:qFormat="1"/>
+    <w:lsdException w:name="heading 9" w:semiHidden="1" w:uiPriority="9" w:unhideWhenUsed="1" w:qFormat="1"/>
+    <w:lsdException w:name="index 1" w:semiHidden="1" w:unhideWhenUsed="1"/>
+    <w:lsdException w:name="index 2" w:semiHidden="1" w:unhideWhenUsed="1"/>
+    <w:lsdException w:name="index 3" w:semiHidden="1" w:unhideWhenUsed="1"/>
+    <w:lsdException w:name="index 4" w:semiHidden="1" w:unhideWhenUsed="1"/>
+    <w:lsdException w:name="index 5" w:semiHidden="1" w:unhideWhenUsed="1"/>
+    <w:lsdException w:name="index 6" w:semiHidden="1" w:unhideWhenUsed="1"/>
+    <w:lsdException w:name="index 7" w:semiHidden="1" w:unhideWhenUsed="1"/>
+    <w:lsdException w:name="index 8" w:semiHidden="1" w:unhideWhenUsed="1"/>
+    <w:lsdException w:name="index 9" w:semiHidden="1" w:unhideWhenUsed="1"/>
+    <w:lsdException w:name="toc 1" w:semiHidden="1" w:uiPriority="39" w:unhideWhenUsed="1"/>
+    <w:lsdException w:name="toc 2" w:semiHidden="1" w:uiPriority="39" w:unhideWhenUsed="1"/>
+    <w:lsdException w:name="toc 3" w:semiHidden="1" w:uiPriority="39" w:unhideWhenUsed="1"/>
+    <w:lsdException w:name="toc 4" w:semiHidden="1" w:uiPriority="39" w:unhideWhenUsed="1"/>
+    <w:lsdException w:name="toc 5" w:semiHidden="1" w:uiPriority="39" w:unhideWhenUsed="1"/>
+    <w:lsdException w:name="toc 6" w:semiHidden="1" w:uiPriority="39" w:unhideWhenUsed="1"/>
+    <w:lsdException w:name="toc 7" w:semiHidden="1" w:uiPriority="39" w:unhideWhenUsed="1"/>
+    <w:lsdException w:name="toc 8" w:semiHidden="1" w:uiPriority="39" w:unhideWhenUsed="1"/>
+    <w:lsdException w:name="toc 9" w:semiHidden="1" w:uiPriority="39" w:unhideWhenUsed="1"/>
+    <w:lsdException w:name="Normal Indent" w:semiHidden="1" w:unhideWhenUsed="1"/>
+    <w:lsdException w:name="footnote text" w:semiHidden="1" w:unhideWhenUsed="1"/>
+    <w:lsdException w:name="annotation text" w:semiHidden="1" w:unhideWhenUsed="1"/>
+    <w:lsdException w:name="header" w:semiHidden="1" w:unhideWhenUsed="1"/>
+    <w:lsdException w:name="footer" w:semiHidden="1" w:unhideWhenUsed="1"/>
+    <w:lsdException w:name="index heading" w:semiHidden="1" w:unhideWhenUsed="1"/>
+    <w:lsdException w:name="caption" w:semiHidden="1" w:uiPriority="35" w:unhideWhenUsed="1" w:qFormat="1"/>
+    <w:lsdException w:name="table of figures" w:semiHidden="1" w:unhideWhenUsed="1"/>
+    <w:lsdException w:name="envelope address" w:semiHidden="1" w:unhideWhenUsed="1"/>
+    <w:lsdException w:name="envelope return" w:semiHidden="1" w:unhideWhenUsed="1"/>
+    <w:lsdException w:name="footnote reference" w:semiHidden="1" w:unhideWhenUsed="1"/>
+    <w:lsdException w:name="annotation reference" w:semiHidden="1" w:unhideWhenUsed="1"/>
+    <w:lsdException w:name="line number" w:semiHidden="1" w:unhideWhenUsed="1"/>
+    <w:lsdException w:name="page number" w:semiHidden="1" w:unhideWhenUsed="1"/>
+    <w:lsdException w:name="endnote reference" w:semiHidden="1" w:unhideWhenUsed="1"/>
+    <w:lsdException w:name="endnote text" w:semiHidden="1" w:unhideWhenUsed="1"/>
+    <w:lsdException w:name="table of authorities" w:semiHidden="1" w:unhideWhenUsed="1"/>
+    <w:lsdException w:name="macro" w:semiHidden="1" w:unhideWhenUsed="1"/>
+    <w:lsdException w:name="toa heading" w:semiHidden="1" w:unhideWhenUsed="1"/>
+    <w:lsdException w:name="List" w:semiHidden="1" w:unhideWhenUsed="1"/>
+    <w:lsdException w:name="List Bullet" w:semiHidden="1" w:unhideWhenUsed="1"/>
+    <w:lsdException w:name="List Number" w:semiHidden="1" w:unhideWhenUsed="1"/>
+    <w:lsdException w:name="List 2" w:semiHidden="1" w:unhideWhenUsed="1"/>
+    <w:lsdException w:name="List 3" w:semiHidden="1" w:unhideWhenUsed="1"/>
+    <w:lsdException w:name="List 4" w:semiHidden="1" w:unhideWhenUsed="1"/>
+    <w:lsdException w:name="List 5" w:semiHidden="1" w:unhideWhenUsed="1"/>
+    <w:lsdException w:name="List Bullet 2" w:semiHidden="1" w:unhideWhenUsed="1"/>
+    <w:lsdException w:name="List Bullet 3" w:semiHidden="1" w:unhideWhenUsed="1"/>
+    <w:lsdException w:name="List Bullet 4" w:semiHidden="1" w:unhideWhenUsed="1"/>
+    <w:lsdException w:name="List Bullet 5" w:semiHidden="1" w:unhideWhenUsed="1"/>
+    <w:lsdException w:name="List Number 2" w:semiHidden="1" w:unhideWhenUsed="1"/>
+    <w:lsdException w:name="List Number 3" w:semiHidden="1" w:unhideWhenUsed="1"/>
+    <w:lsdException w:name="List Number 4" w:semiHidden="1" w:unhideWhenUsed="1"/>
+    <w:lsdException w:name="List Number 5" w:semiHidden="1" w:unhideWhenUsed="1"/>
+    <w:lsdException w:name="Title" w:uiPriority="10" w:qFormat="1"/>
+    <w:lsdException w:name="Closing" w:semiHidden="1" w:unhideWhenUsed="1"/>
+    <w:lsdException w:name="Signature" w:semiHidden="1" w:unhideWhenUsed="1"/>
+    <w:lsdException w:name="Default Paragraph Font" w:semiHidden="1" w:uiPriority="1" w:unhideWhenUsed="1"/>
+    <w:lsdException w:name="Body Text" w:semiHidden="1" w:unhideWhenUsed="1"/>
+    <w:lsdException w:name="Body Text Indent" w:semiHidden="1" w:unhideWhenUsed="1"/>
+    <w:lsdException w:name="List Continue" w:semiHidden="1" w:unhideWhenUsed="1"/>
+    <w:lsdException w:name="List Continue 2" w:semiHidden="1" w:unhideWhenUsed="1"/>
+    <w:lsdException w:name="List Continue 3" w:semiHidden="1" w:unhideWhenUsed="1"/>
+    <w:lsdException w:name="List Continue 4" w:semiHidden="1" w:unhideWhenUsed="1"/>
+    <w:lsdException w:name="List Continue 5" w:semiHidden="1" w:unhideWhenUsed="1"/>
+    <w:lsdException w:name="Message Header" w:semiHidden="1" w:unhideWhenUsed="1"/>
+    <w:lsdException w:name="Subtitle" w:uiPriority="11" w:qFormat="1"/>
+    <w:lsdException w:name="Salutation" w:semiHidden="1" w:unhideWhenUsed="1"/>
+    <w:lsdException w:name="Date" w:semiHidden="1" w:unhideWhenUsed="1"/>
+    <w:lsdException w:name="Body Text First Indent" w:semiHidden="1" w:unhideWhenUsed="1"/>
+    <w:lsdException w:name="Body Text First Indent 2" w:semiHidden="1" w:unhideWhenUsed="1"/>
+    <w:lsdException w:name="Note Heading" w:semiHidden="1" w:unhideWhenUsed="1"/>
+    <w:lsdException w:name="Body Text 2" w:semiHidden="1" w:unhideWhenUsed="1"/>
+    <w:lsdException w:name="Body Text 3" w:semiHidden="1" w:unhideWhenUsed="1"/>
+    <w:lsdException w:name="Body Text Indent 2" w:semiHidden="1" w:unhideWhenUsed="1"/>
+    <w:lsdException w:name="Body Text Indent 3" w:semiHidden="1" w:unhideWhenUsed="1"/>
+    <w:lsdException w:name="Block Text" w:semiHidden="1" w:unhideWhenUsed="1"/>
+    <w:lsdException w:name="Hyperlink" w:semiHidden="1" w:unhideWhenUsed="1"/>
+    <w:lsdException w:name="FollowedHyperlink" w:semiHidden="1" w:unhideWhenUsed="1"/>
+    <w:lsdException w:name="Strong" w:uiPriority="22" w:qFormat="1"/>
+    <w:lsdException w:name="Emphasis" w:uiPriority="20" w:qFormat="1"/>
+    <w:lsdException w:name="Document Map" w:semiHidden="1" w:unhideWhenUsed="1"/>
+    <w:lsdException w:name="Plain Text" w:semiHidden="1" w:unhideWhenUsed="1"/>
+    <w:lsdException w:name="E-mail Signature" w:semiHidden="1" w:unhideWhenUsed="1"/>
+    <w:lsdException w:name="HTML Top of Form" w:semiHidden="1" w:unhideWhenUsed="1"/>
+    <w:lsdException w:name="HTML Bottom of Form" w:semiHidden="1" w:unhideWhenUsed="1"/>
+    <w:lsdException w:name="Normal (Web)" w:semiHidden="1" w:unhideWhenUsed="1"/>
+    <w:lsdException w:name="HTML Acronym" w:semiHidden="1" w:unhideWhenUsed="1"/>
+    <w:lsdException w:name="HTML Address" w:semiHidden="1" w:unhideWhenUsed="1"/>
+    <w:lsdException w:name="HTML Cite" w:semiHidden="1" w:unhideWhenUsed="1"/>
+    <w:lsdException w:name="HTML Code" w:semiHidden="1" w:unhideWhenUsed="1"/>
+    <w:lsdException w:name="HTML Definition" w:semiHidden="1" w:unhideWhenUsed="1"/>
+    <w:lsdException w:name="HTML Keyboard" w:semiHidden="1" w:unhideWhenUsed="1"/>
+    <w:lsdException w:name="HTML Preformatted" w:semiHidden="1" w:unhideWhenUsed="1"/>
+    <w:lsdException w:name="HTML Sample" w:semiHidden="1" w:unhideWhenUsed="1"/>
+    <w:lsdException w:name="HTML Typewriter" w:semiHidden="1" w:unhideWhenUsed="1"/>
+    <w:lsdException w:name="HTML Variable" w:semiHidden="1" w:unhideWhenUsed="1"/>
+    <w:lsdException w:name="Normal Table" w:semiHidden="1" w:unhideWhenUsed="1"/>
+    <w:lsdException w:name="annotation subject" w:semiHidden="1" w:unhideWhenUsed="1"/>
+    <w:lsdException w:name="No List" w:semiHidden="1" w:unhideWhenUsed="1"/>
+    <w:lsdException w:name="Outline List 1" w:semiHidden="1" w:unhideWhenUsed="1"/>
+    <w:lsdException w:name="Outline List 2" w:semiHidden="1" w:unhideWhenUsed="1"/>
+    <w:lsdException w:name="Outline List 3" w:semiHidden="1" w:unhideWhenUsed="1"/>
+    <w:lsdException w:name="Table Simple 1" w:semiHidden="1" w:unhideWhenUsed="1"/>
+    <w:lsdException w:name="Table Simple 2" w:semiHidden="1" w:unhideWhenUsed="1"/>
+    <w:lsdException w:name="Table Simple 3" w:semiHidden="1" w:unhideWhenUsed="1"/>
+    <w:lsdException w:name="Table Classic 1" w:semiHidden="1" w:unhideWhenUsed="1"/>
+    <w:lsdException w:name="Table Classic 2" w:semiHidden="1" w:unhideWhenUsed="1"/>
+    <w:lsdException w:name="Table Classic 3" w:semiHidden="1" w:unhideWhenUsed="1"/>
+    <w:lsdException w:name="Table Classic 4" w:semiHidden="1" w:unhideWhenUsed="1"/>
+    <w:lsdException w:name="Table Colorful 1" w:semiHidden="1" w:unhideWhenUsed="1"/>
+    <w:lsdException w:name="Table Colorful 2" w:semiHidden="1" w:unhideWhenUsed="1"/>
+    <w:lsdException w:name="Table Colorful 3" w:semiHidden="1" w:unhideWhenUsed="1"/>
+    <w:lsdException w:name="Table Columns 1" w:semiHidden="1" w:unhideWhenUsed="1"/>
+    <w:lsdException w:name="Table Columns 2" w:semiHidden="1" w:unhideWhenUsed="1"/>
+    <w:lsdException w:name="Table Columns 3" w:semiHidden="1" w:unhideWhenUsed="1"/>
+    <w:lsdException w:name="Table Columns 4" w:semiHidden="1" w:unhideWhenUsed="1"/>
+    <w:lsdException w:name="Table Columns 5" w:semiHidden="1" w:unhideWhenUsed="1"/>
+    <w:lsdException w:name="Table Grid 1" w:semiHidden="1" w:unhideWhenUsed="1"/>
+    <w:lsdException w:name="Table Grid 2" w:semiHidden="1" w:unhideWhenUsed="1"/>
+    <w:lsdException w:name="Table Grid 3" w:semiHidden="1" w:unhideWhenUsed="1"/>
+    <w:lsdException w:name="Table Grid 4" w:semiHidden="1" w:unhideWhenUsed="1"/>
+    <w:lsdException w:name="Table Grid 5" w:semiHidden="1" w:unhideWhenUsed="1"/>
+    <w:lsdException w:name="Table Grid 6" w:semiHidden="1" w:unhideWhenUsed="1"/>
+    <w:lsdException w:name="Table Grid 7" w:semiHidden="1" w:unhideWhenUsed="1"/>
+    <w:lsdException w:name="Table Grid 8" w:semiHidden="1" w:unhideWhenUsed="1"/>
+    <w:lsdException w:name="Table List 1" w:semiHidden="1" w:unhideWhenUsed="1"/>
+    <w:lsdException w:name="Table List 2" w:semiHidden="1" w:unhideWhenUsed="1"/>
+    <w:lsdException w:name="Table List 3" w:semiHidden="1" w:unhideWhenUsed="1"/>
+    <w:lsdException w:name="Table List 4" w:semiHidden="1" w:unhideWhenUsed="1"/>
+    <w:lsdException w:name="Table List 5" w:semiHidden="1" w:unhideWhenUsed="1"/>
+    <w:lsdException w:name="Table List 6" w:semiHidden="1" w:unhideWhenUsed="1"/>
+    <w:lsdException w:name="Table List 7" w:semiHidden="1" w:unhideWhenUsed="1"/>
+    <w:lsdException w:name="Table List 8" w:semiHidden="1" w:unhideWhenUsed="1"/>
+    <w:lsdException w:name="Table 3D effects 1" w:semiHidden="1" w:unhideWhenUsed="1"/>
+    <w:lsdException w:name="Table 3D effects 2" w:semiHidden="1" w:unhideWhenUsed="1"/>
+    <w:lsdException w:name="Table 3D effects 3" w:semiHidden="1" w:unhideWhenUsed="1"/>
+    <w:lsdException w:name="Table Contemporary" w:semiHidden="1" w:unhideWhenUsed="1"/>
+    <w:lsdException w:name="Table Elegant" w:semiHidden="1" w:unhideWhenUsed="1"/>
+    <w:lsdException w:name="Table Professional" w:semiHidden="1" w:unhideWhenUsed="1"/>
+    <w:lsdException w:name="Table Subtle 1" w:semiHidden="1" w:unhideWhenUsed="1"/>
+    <w:lsdException w:name="Table Subtle 2" w:semiHidden="1" w:unhideWhenUsed="1"/>
+    <w:lsdException w:name="Table Web 1" w:semiHidden="1" w:unhideWhenUsed="1"/>
+    <w:lsdException w:name="Table Web 2" w:semiHidden="1" w:unhideWhenUsed="1"/>
+    <w:lsdException w:name="Table Web 3" w:semiHidden="1" w:unhideWhenUsed="1"/>
+    <w:lsdException w:name="Balloon Text" w:semiHidden="1" w:unhideWhenUsed="1"/>
+    <w:lsdException w:name="Table Grid" w:semiHidden="1" w:uiPriority="59" w:unhideWhenUsed="1"/>
+    <w:lsdException w:name="Table Theme" w:semiHidden="1" w:unhideWhenUsed="1"/>
+    <w:lsdException w:name="Placeholder Text" w:semiHidden="1"/>
+    <w:lsdException w:name="No Spacing" w:uiPriority="1" w:qFormat="1"/>
+    <w:lsdException w:name="Light Shading" w:uiPriority="60"/>
+    <w:lsdException w:name="Light List" w:uiPriority="61"/>
+    <w:lsdException w:name="Light Grid" w:uiPriority="62"/>
+    <w:lsdException w:name="Medium Shading 1" w:uiPriority="63"/>
+    <w:lsdException w:name="Medium Shading 2" w:uiPriority="64"/>
+    <w:lsdException w:name="Medium List 1" w:uiPriority="65"/>
+    <w:lsdException w:name="Medium List 2" w:uiPriority="66"/>
+    <w:lsdException w:name="Medium Grid 1" w:uiPriority="67"/>
+    <w:lsdException w:name="Medium Grid 2" w:uiPriority="68"/>
+    <w:lsdException w:name="Medium Grid 3" w:uiPriority="69"/>
+    <w:lsdException w:name="Dark List" w:uiPriority="70"/>
+    <w:lsdException w:name="Colorful Shading" w:uiPriority="71"/>
+    <w:lsdException w:name="Colorful List" w:uiPriority="72"/>
+    <w:lsdException w:name="Colorful Grid" w:uiPriority="73"/>
+    <w:lsdException w:name="Light Shading Accent 1" w:uiPriority="60"/>
+    <w:lsdException w:name="Light List Accent 1" w:uiPriority="61"/>
+    <w:lsdException w:name="Light Grid Accent 1" w:uiPriority="62"/>
+    <w:lsdException w:name="Medium Shading 1 Accent 1" w:uiPriority="63"/>
+    <w:lsdException w:name="Medium Shading 2 Accent 1" w:uiPriority="64"/>
+    <w:lsdException w:name="Medium List 1 Accent 1" w:uiPriority="65"/>
+    <w:lsdException w:name="Revision" w:semiHidden="1"/>
+    <w:lsdException w:name="List Paragraph" w:uiPriority="34" w:qFormat="1"/>
+    <w:lsdException w:name="Quote" w:uiPriority="29" w:qFormat="1"/>
+    <w:lsdException w:name="Intense Quote" w:uiPriority="30" w:qFormat="1"/>
+    <w:lsdException w:name="Medium List 2 Accent 1" w:uiPriority="66"/>
+    <w:lsdException w:name="Medium Grid 1 Accent 1" w:uiPriority="67"/>
+    <w:lsdException w:name="Medium Grid 2 Accent 1" w:uiPriority="68"/>
+    <w:lsdException w:name="Medium Grid 3 Accent 1" w:uiPriority="69"/>
+    <w:lsdException w:name="Dark List Accent 1" w:uiPriority="70"/>
+    <w:lsdException w:name="Colorful Shading Accent 1" w:uiPriority="71"/>
+    <w:lsdException w:name="Colorful List Accent 1" w:uiPriority="72"/>
+    <w:lsdException w:name="Colorful Grid Accent 1" w:uiPriority="73"/>
+    <w:lsdException w:name="Light Shading Accent 2" w:uiPriority="60"/>
+    <w:lsdException w:name="Light List Accent 2" w:uiPriority="61"/>
+    <w:lsdException w:name="Light Grid Accent 2" w:uiPriority="62"/>
+    <w:lsdException w:name="Medium Shading 1 Accent 2" w:uiPriority="63"/>
+    <w:lsdException w:name="Medium Shading 2 Accent 2" w:uiPriority="64"/>
+    <w:lsdException w:name="Medium List 1 Accent 2" w:uiPriority="65"/>
+    <w:lsdException w:name="Medium List 2 Accent 2" w:uiPriority="66"/>
+    <w:lsdException w:name="Medium Grid 1 Accent 2" w:uiPriority="67"/>
+    <w:lsdException w:name="Medium Grid 2 Accent 2" w:uiPriority="68"/>
+    <w:lsdException w:name="Medium Grid 3 Accent 2" w:uiPriority="69"/>
+    <w:lsdException w:name="Dark List Accent 2" w:uiPriority="70"/>
+    <w:lsdException w:name="Colorful Shading Accent 2" w:uiPriority="71"/>
+    <w:lsdException w:name="Colorful List Accent 2" w:uiPriority="72"/>
+    <w:lsdException w:name="Colorful Grid Accent 2" w:uiPriority="73"/>
+    <w:lsdException w:name="Light Shading Accent 3" w:uiPriority="60"/>
+    <w:lsdException w:name="Light List Accent 3" w:uiPriority="61"/>
+    <w:lsdException w:name="Light Grid Accent 3" w:uiPriority="62"/>
+    <w:lsdException w:name="Medium Shading 1 Accent 3" w:uiPriority="63"/>
+    <w:lsdException w:name="Medium Shading 2 Accent 3" w:uiPriority="64"/>
+    <w:lsdException w:name="Medium List 1 Accent 3" w:uiPriority="65"/>
+    <w:lsdException w:name="Medium List 2 Accent 3" w:uiPriority="66"/>
+    <w:lsdException w:name="Medium Grid 1 Accent 3" w:uiPriority="67"/>
+    <w:lsdException w:name="Medium Grid 2 Accent 3" w:uiPriority="68"/>
+    <w:lsdException w:name="Medium Grid 3 Accent 3" w:uiPriority="69"/>
+    <w:lsdException w:name="Dark List Accent 3" w:uiPriority="70"/>
+    <w:lsdException w:name="Colorful Shading Accent 3" w:uiPriority="71"/>
+    <w:lsdException w:name="Colorful List Accent 3" w:uiPriority="72"/>
+    <w:lsdException w:name="Colorful Grid Accent 3" w:uiPriority="73"/>
+    <w:lsdException w:name="Light Shading Accent 4" w:uiPriority="60"/>
+    <w:lsdException w:name="Light List Accent 4" w:uiPriority="61"/>
+    <w:lsdException w:name="Light Grid Accent 4" w:uiPriority="62"/>
+    <w:lsdException w:name="Medium Shading 1 Accent 4" w:uiPriority="63"/>
+    <w:lsdException w:name="Medium Shading 2 Accent 4" w:uiPriority="64"/>
+    <w:lsdException w:name="Medium List 1 Accent 4" w:uiPriority="65"/>
+    <w:lsdException w:name="Medium List 2 Accent 4" w:uiPriority="66"/>
+    <w:lsdException w:name="Medium Grid 1 Accent 4" w:uiPriority="67"/>
+    <w:lsdException w:name="Medium Grid 2 Accent 4" w:uiPriority="68"/>
+    <w:lsdException w:name="Medium Grid 3 Accent 4" w:uiPriority="69"/>
+    <w:lsdException w:name="Dark List Accent 4" w:uiPriority="70"/>
+    <w:lsdException w:name="Colorful Shading Accent 4" w:uiPriority="71"/>
+    <w:lsdException w:name="Colorful List Accent 4" w:uiPriority="72"/>
+    <w:lsdException w:name="Colorful Grid Accent 4" w:uiPriority="73"/>
+    <w:lsdException w:name="Light Shading Accent 5" w:uiPriority="60"/>
+    <w:lsdException w:name="Light List Accent 5" w:uiPriority="61"/>
+    <w:lsdException w:name="Light Grid Accent 5" w:uiPriority="62"/>
+    <w:lsdException w:name="Medium Shading 1 Accent 5" w:uiPriority="63"/>
+    <w:lsdException w:name="Medium Shading 2 Accent 5" w:uiPriority="64"/>
+    <w:lsdException w:name="Medium List 1 Accent 5" w:uiPriority="65"/>
+    <w:lsdException w:name="Medium List 2 Accent 5" w:uiPriority="66"/>
+    <w:lsdException w:name="Medium Grid 1 Accent 5" w:uiPriority="67"/>
+    <w:lsdException w:name="Medium Grid 2 Accent 5" w:uiPriority="68"/>
+    <w:lsdException w:name="Medium Grid 3 Accent 5" w:uiPriority="69"/>
+    <w:lsdException w:name="Dark List Accent 5" w:uiPriority="70"/>
+    <w:lsdException w:name="Colorful Shading Accent 5" w:uiPriority="71"/>
+    <w:lsdException w:name="Colorful List Accent 5" w:uiPriority="72"/>
+    <w:lsdException w:name="Colorful Grid Accent 5" w:uiPriority="73"/>
+    <w:lsdException w:name="Light Shading Accent 6" w:uiPriority="60"/>
+    <w:lsdException w:name="Light List Accent 6" w:uiPriority="61"/>
+    <w:lsdException w:name="Light Grid Accent 6" w:uiPriority="62"/>
+    <w:lsdException w:name="Medium Shading 1 Accent 6" w:uiPriority="63"/>
+    <w:lsdException w:name="Medium Shading 2 Accent 6" w:uiPriority="64"/>
+    <w:lsdException w:name="Medium List 1 Accent 6" w:uiPriority="65"/>
+    <w:lsdException w:name="Medium List 2 Accent 6" w:uiPriority="66"/>
+    <w:lsdException w:name="Medium Grid 1 Accent 6" w:uiPriority="67"/>
+    <w:lsdException w:name="Medium Grid 2 Accent 6" w:uiPriority="68"/>
+    <w:lsdException w:name="Medium Grid 3 Accent 6" w:uiPriority="69"/>
+    <w:lsdException w:name="Dark List Accent 6" w:uiPriority="70"/>
+    <w:lsdException w:name="Colorful Shading Accent 6" w:uiPriority="71"/>
+    <w:lsdException w:name="Colorful List Accent 6" w:uiPriority="72"/>
+    <w:lsdException w:name="Colorful Grid Accent 6" w:uiPriority="73"/>
+    <w:lsdException w:name="Subtle Emphasis" w:uiPriority="19" w:qFormat="1"/>
+    <w:lsdException w:name="Intense Emphasis" w:uiPriority="21" w:qFormat="1"/>
+    <w:lsdException w:name="Subtle Reference" w:uiPriority="31" w:qFormat="1"/>
+    <w:lsdException w:name="Intense Reference" w:uiPriority="32" w:qFormat="1"/>
+    <w:lsdException w:name="Book Title" w:uiPriority="33" w:qFormat="1"/>
+    <w:lsdException w:name="Bibliography" w:semiHidden="1" w:uiPriority="37" w:unhideWhenUsed="1"/>
+    <w:lsdException w:name="TOC Heading" w:semiHidden="1" w:uiPriority="39" w:unhideWhenUsed="1" w:qFormat="1"/>
+    <w:lsdException w:name="Plain Table 1" w:uiPriority="41"/>
+    <w:lsdException w:name="Plain Table 2" w:uiPriority="42"/>
+    <w:lsdException w:name="Plain Table 3" w:uiPriority="43"/>
+    <w:lsdException w:name="Plain Table 4" w:uiPriority="44"/>
+    <w:lsdException w:name="Plain Table 5" w:uiPriority="45"/>
+    <w:lsdException w:name="Grid Table Light" w:uiPriority="40"/>
+    <w:lsdException w:name="Grid Table 1 Light" w:uiPriority="46"/>
+    <w:lsdException w:name="Grid Table 2" w:uiPriority="47"/>
+    <w:lsdException w:name="Grid Table 3" w:uiPriority="48"/>
+    <w:lsdException w:name="Grid Table 4" w:uiPriority="49"/>
+    <w:lsdException w:name="Grid Table 5 Dark" w:uiPriority="50"/>
+    <w:lsdException w:name="Grid Table 6 Colorful" w:uiPriority="51"/>
+    <w:lsdException w:name="Grid Table 7 Colorful" w:uiPriority="52"/>
+    <w:lsdException w:name="Grid Table 1 Light Accent 1" w:uiPriority="46"/>
+    <w:lsdException w:name="Grid Table 2 Accent 1" w:uiPriority="47"/>
+    <w:lsdException w:name="Grid Table 3 Accent 1" w:uiPriority="48"/>
+    <w:lsdException w:name="Grid Table 4 Accent 1" w:uiPriority="49"/>
+    <w:lsdException w:name="Grid Table 5 Dark Accent 1" w:uiPriority="50"/>
+    <w:lsdException w:name="Grid Table 6 Colorful Accent 1" w:uiPriority="51"/>
+    <w:lsdException w:name="Grid Table 7 Colorful Accent 1" w:uiPriority="52"/>
+    <w:lsdException w:name="Grid Table 1 Light Accent 2" w:uiPriority="46"/>
+    <w:lsdException w:name="Grid Table 2 Accent 2" w:uiPriority="47"/>
+    <w:lsdException w:name="Grid Table 3 Accent 2" w:uiPriority="48"/>
+    <w:lsdException w:name="Grid Table 4 Accent 2" w:uiPriority="49"/>
+    <w:lsdException w:name="Grid Table 5 Dark Accent 2" w:uiPriority="50"/>
+    <w:lsdException w:name="Grid Table 6 Colorful Accent 2" w:uiPriority="51"/>
+    <w:lsdException w:name="Grid Table 7 Colorful Accent 2" w:uiPriority="52"/>
+    <w:lsdException w:name="Grid Table 1 Light Accent 3" w:uiPriority="46"/>
+    <w:lsdException w:name="Grid Table 2 Accent 3" w:uiPriority="47"/>
+    <w:lsdException w:name="Grid Table 3 Accent 3" w:uiPriority="48"/>
+    <w:lsdException w:name="Grid Table 4 Accent 3" w:uiPriority="49"/>
+    <w:lsdException w:name="Grid Table 5 Dark Accent 3" w:uiPriority="50"/>
+    <w:lsdException w:name="Grid Table 6 Colorful Accent 3" w:uiPriority="51"/>
+    <w:lsdException w:name="Grid Table 7 Colorful Accent 3" w:uiPriority="52"/>
+    <w:lsdException w:name="Grid Table 1 Light Accent 4" w:uiPriority="46"/>
+    <w:lsdException w:name="Grid Table 2 Accent 4" w:uiPriority="47"/>
+    <w:lsdException w:name="Grid Table 3 Accent 4" w:uiPriority="48"/>
+    <w:lsdException w:name="Grid Table 4 Accent 4" w:uiPriority="49"/>
+    <w:lsdException w:name="Grid Table 5 Dark Accent 4" w:uiPriority="50"/>
+    <w:lsdException w:name="Grid Table 6 Colorful Accent 4" w:uiPriority="51"/>
+    <w:lsdException w:name="Grid Table 7 Colorful Accent 4" w:uiPriority="52"/>
+    <w:lsdException w:name="Grid Table 1 Light Accent 5" w:uiPriority="46"/>
+    <w:lsdException w:name="Grid Table 2 Accent 5" w:uiPriority="47"/>
+    <w:lsdException w:name="Grid Table 3 Accent 5" w:uiPriority="48"/>
+    <w:lsdException w:name="Grid Table 4 Accent 5" w:uiPriority="49"/>
+    <w:lsdException w:name="Grid Table 5 Dark Accent 5" w:uiPriority="50"/>
+    <w:lsdException w:name="Grid Table 6 Colorful Accent 5" w:uiPriority="51"/>
+    <w:lsdException w:name="Grid Table 7 Colorful Accent 5" w:uiPriority="52"/>
+    <w:lsdException w:name="Grid Table 1 Light Accent 6" w:uiPriority="46"/>
+    <w:lsdException w:name="Grid Table 2 Accent 6" w:uiPriority="47"/>
+    <w:lsdException w:name="Grid Table 3 Accent 6" w:uiPriority="48"/>
+    <w:lsdException w:name="Grid Table 4 Accent 6" w:uiPriority="49"/>
+    <w:lsdException w:name="Grid Table 5 Dark Accent 6" w:uiPriority="50"/>
+    <w:lsdException w:name="Grid Table 6 Colorful Accent 6" w:uiPriority="51"/>
+    <w:lsdException w:name="Grid Table 7 Colorful Accent 6" w:uiPriority="52"/>
+    <w:lsdException w:name="List Table 1 Light" w:uiPriority="46"/>
+    <w:lsdException w:name="List Table 2" w:uiPriority="47"/>
+    <w:lsdException w:name="List Table 3" w:uiPriority="48"/>
+    <w:lsdException w:name="List Table 4" w:uiPriority="49"/>
+    <w:lsdException w:name="List Table 5 Dark" w:uiPriority="50"/>
+    <w:lsdException w:name="List Table 6 Colorful" w:uiPriority="51"/>
+    <w:lsdException w:name="List Table 7 Colorful" w:uiPriority="52"/>
+    <w:lsdException w:name="List Table 1 Light Accent 1" w:uiPriority="46"/>
+    <w:lsdException w:name="List Table 2 Accent 1" w:uiPriority="47"/>
+    <w:lsdException w:name="List Table 3 Accent 1" w:uiPriority="48"/>
+    <w:lsdException w:name="List Table 4 Accent 1" w:uiPriority="49"/>
+    <w:lsdException w:name="List Table 5 Dark Accent 1" w:uiPriority="50"/>
+    <w:lsdException w:name="List Table 6 Colorful Accent 1" w:uiPriority="51"/>
+    <w:lsdException w:name="List Table 7 Colorful Accent 1" w:uiPriority="52"/>
+    <w:lsdException w:name="List Table 1 Light Accent 2" w:uiPriority="46"/>
+    <w:lsdException w:name="List Table 2 Accent 2" w:uiPriority="47"/>
+    <w:lsdException w:name="List Table 3 Accent 2" w:uiPriority="48"/>
+    <w:lsdException w:name="List Table 4 Accent 2" w:uiPriority="49"/>
+    <w:lsdException w:name="List Table 5 Dark Accent 2" w:uiPriority="50"/>
+    <w:lsdException w:name="List Table 6 Colorful Accent 2" w:uiPriority="51"/>
+    <w:lsdException w:name="List Table 7 Colorful Accent 2" w:uiPriority="52"/>
+    <w:lsdException w:name="List Table 1 Light Accent 3" w:uiPriority="46"/>
+    <w:lsdException w:name="List Table 2 Accent 3" w:uiPriority="47"/>
+    <w:lsdException w:name="List Table 3 Accent 3" w:uiPriority="48"/>
+    <w:lsdException w:name="List Table 4 Accent 3" w:uiPriority="49"/>
+    <w:lsdException w:name="List Table 5 Dark Accent 3" w:uiPriority="50"/>
+    <w:lsdException w:name="List Table 6 Colorful Accent 3" w:uiPriority="51"/>
+    <w:lsdException w:name="List Table 7 Colorful Accent 3" w:uiPriority="52"/>
+    <w:lsdException w:name="List Table 1 Light Accent 4" w:uiPriority="46"/>
+    <w:lsdException w:name="List Table 2 Accent 4" w:uiPriority="47"/>
+    <w:lsdException w:name="List Table 3 Accent 4" w:uiPriority="48"/>
+    <w:lsdException w:name="List Table 4 Accent 4" w:uiPriority="49"/>
+    <w:lsdException w:name="List Table 5 Dark Accent 4" w:uiPriority="50"/>
+    <w:lsdException w:name="List Table 6 Colorful Accent 4" w:uiPriority="51"/>
+    <w:lsdException w:name="List Table 7 Colorful Accent 4" w:uiPriority="52"/>
+    <w:lsdException w:name="List Table 1 Light Accent 5" w:uiPriority="46"/>
+    <w:lsdException w:name="List Table 2 Accent 5" w:uiPriority="47"/>
+    <w:lsdException w:name="List Table 3 Accent 5" w:uiPriority="48"/>
+    <w:lsdException w:name="List Table 4 Accent 5" w:uiPriority="49"/>
+    <w:lsdException w:name="List Table 5 Dark Accent 5" w:uiPriority="50"/>
+    <w:lsdException w:name="List Table 6 Colorful Accent 5" w:uiPriority="51"/>
+    <w:lsdException w:name="List Table 7 Colorful Accent 5" w:uiPriority="52"/>
+    <w:lsdException w:name="List Table 1 Light Accent 6" w:uiPriority="46"/>
+    <w:lsdException w:name="List Table 2 Accent 6" w:uiPriority="47"/>
+    <w:lsdException w:name="List Table 3 Accent 6" w:uiPriority="48"/>
+    <w:lsdException w:name="List Table 4 Accent 6" w:uiPriority="49"/>
+    <w:lsdException w:name="List Table 5 Dark Accent 6" w:uiPriority="50"/>
+    <w:lsdException w:name="List Table 6 Colorful Accent 6" w:uiPriority="51"/>
+    <w:lsdException w:name="List Table 7 Colorful Accent 6" w:uiPriority="52"/>
+    <w:lsdException w:name="Mention" w:semiHidden="1" w:unhideWhenUsed="1"/>
+    <w:lsdException w:name="Smart Hyperlink" w:semiHidden="1" w:unhideWhenUsed="1"/>
+    <w:lsdException w:name="Hashtag" w:semiHidden="1" w:unhideWhenUsed="1"/>
   </w:latentStyles>
   <w:style w:type="paragraph" w:default="1" w:styleId="Normal">
     <w:name w:val="Normal"/>
@@ -5364,7 +5196,7 @@
 </file>
 
 <file path=customXml/itemProps1.xml><?xml version="1.0" encoding="utf-8"?>
-<ds:datastoreItem xmlns:ds="http://schemas.openxmlformats.org/officeDocument/2006/customXml" ds:itemID="{3A15302C-76E2-453C-AA54-A620517D99B8}">
+<ds:datastoreItem xmlns:ds="http://schemas.openxmlformats.org/officeDocument/2006/customXml" ds:itemID="{7A8A537D-6209-4981-89AA-5226874FF212}">
   <ds:schemaRefs>
     <ds:schemaRef ds:uri="http://schemas.openxmlformats.org/officeDocument/2006/bibliography"/>
   </ds:schemaRefs>

</xml_diff>

<commit_message>
update opisu: dokładniejszy opis struktur danych i klas obiektów, szczegóły koncepcji implementacji koordynatora zdarzeniowego
</commit_message>
<xml_diff>
--- a/3.0/Symulacja i Sterowanie Procesów Dyskretnych.docx
+++ b/3.0/Symulacja i Sterowanie Procesów Dyskretnych.docx
@@ -1,6 +1,6 @@
 
 <file path=word/document.xml><?xml version="1.0" encoding="utf-8"?>
-<w:document xmlns:wpc="http://schemas.microsoft.com/office/word/2010/wordprocessingCanvas" xmlns:cx="http://schemas.microsoft.com/office/drawing/2014/chartex" xmlns:cx1="http://schemas.microsoft.com/office/drawing/2015/9/8/chartex" xmlns:cx2="http://schemas.microsoft.com/office/drawing/2015/10/21/chartex" xmlns:cx3="http://schemas.microsoft.com/office/drawing/2016/5/9/chartex" xmlns:cx4="http://schemas.microsoft.com/office/drawing/2016/5/10/chartex" xmlns:cx5="http://schemas.microsoft.com/office/drawing/2016/5/11/chartex" xmlns:cx6="http://schemas.microsoft.com/office/drawing/2016/5/12/chartex" xmlns:cx7="http://schemas.microsoft.com/office/drawing/2016/5/13/chartex" xmlns:cx8="http://schemas.microsoft.com/office/drawing/2016/5/14/chartex" xmlns:mc="http://schemas.openxmlformats.org/markup-compatibility/2006" xmlns:aink="http://schemas.microsoft.com/office/drawing/2016/ink" xmlns:o="urn:schemas-microsoft-com:office:office" xmlns:r="http://schemas.openxmlformats.org/officeDocument/2006/relationships" xmlns:m="http://schemas.openxmlformats.org/officeDocument/2006/math" xmlns:v="urn:schemas-microsoft-com:vml" xmlns:wp14="http://schemas.microsoft.com/office/word/2010/wordprocessingDrawing" xmlns:wp="http://schemas.openxmlformats.org/drawingml/2006/wordprocessingDrawing" xmlns:w10="urn:schemas-microsoft-com:office:word" xmlns:w="http://schemas.openxmlformats.org/wordprocessingml/2006/main" xmlns:w14="http://schemas.microsoft.com/office/word/2010/wordml" xmlns:w15="http://schemas.microsoft.com/office/word/2012/wordml" xmlns:w16se="http://schemas.microsoft.com/office/word/2015/wordml/symex" xmlns:wpg="http://schemas.microsoft.com/office/word/2010/wordprocessingGroup" xmlns:wpi="http://schemas.microsoft.com/office/word/2010/wordprocessingInk" xmlns:wne="http://schemas.microsoft.com/office/word/2006/wordml" xmlns:wps="http://schemas.microsoft.com/office/word/2010/wordprocessingShape" mc:Ignorable="w14 w15 w16se wp14">
+<w:document xmlns:wpc="http://schemas.microsoft.com/office/word/2010/wordprocessingCanvas" xmlns:mc="http://schemas.openxmlformats.org/markup-compatibility/2006" xmlns:o="urn:schemas-microsoft-com:office:office" xmlns:r="http://schemas.openxmlformats.org/officeDocument/2006/relationships" xmlns:m="http://schemas.openxmlformats.org/officeDocument/2006/math" xmlns:v="urn:schemas-microsoft-com:vml" xmlns:wp14="http://schemas.microsoft.com/office/word/2010/wordprocessingDrawing" xmlns:wp="http://schemas.openxmlformats.org/drawingml/2006/wordprocessingDrawing" xmlns:w10="urn:schemas-microsoft-com:office:word" xmlns:w="http://schemas.openxmlformats.org/wordprocessingml/2006/main" xmlns:w14="http://schemas.microsoft.com/office/word/2010/wordml" xmlns:wpg="http://schemas.microsoft.com/office/word/2010/wordprocessingGroup" xmlns:wpi="http://schemas.microsoft.com/office/word/2010/wordprocessingInk" xmlns:wne="http://schemas.microsoft.com/office/word/2006/wordml" xmlns:wps="http://schemas.microsoft.com/office/word/2010/wordprocessingShape" mc:Ignorable="w14 wp14">
   <w:body>
     <w:p>
       <w:pPr>
@@ -143,7 +143,10 @@
               <w:tab w:val="right" w:leader="dot" w:pos="9062"/>
             </w:tabs>
             <w:rPr>
+              <w:rFonts w:asciiTheme="minorHAnsi" w:eastAsiaTheme="minorEastAsia" w:hAnsiTheme="minorHAnsi"/>
               <w:noProof/>
+              <w:sz w:val="22"/>
+              <w:lang w:eastAsia="pl-PL"/>
             </w:rPr>
           </w:pPr>
           <w:r>
@@ -155,7 +158,7 @@
           <w:r>
             <w:fldChar w:fldCharType="separate"/>
           </w:r>
-          <w:hyperlink w:anchor="_Toc483606123" w:history="1">
+          <w:hyperlink w:anchor="_Toc483697835" w:history="1">
             <w:r>
               <w:rPr>
                 <w:rStyle w:val="Hyperlink"/>
@@ -182,7 +185,7 @@
                 <w:noProof/>
                 <w:webHidden/>
               </w:rPr>
-              <w:instrText xml:space="preserve"> PAGEREF _Toc483606123 \h </w:instrText>
+              <w:instrText xml:space="preserve"> PAGEREF _Toc483697835 \h </w:instrText>
             </w:r>
             <w:r>
               <w:rPr>
@@ -220,10 +223,13 @@
               <w:tab w:val="right" w:leader="dot" w:pos="9062"/>
             </w:tabs>
             <w:rPr>
+              <w:rFonts w:asciiTheme="minorHAnsi" w:eastAsiaTheme="minorEastAsia" w:hAnsiTheme="minorHAnsi"/>
               <w:noProof/>
+              <w:sz w:val="22"/>
+              <w:lang w:eastAsia="pl-PL"/>
             </w:rPr>
           </w:pPr>
-          <w:hyperlink w:anchor="_Toc483606124" w:history="1">
+          <w:hyperlink w:anchor="_Toc483697836" w:history="1">
             <w:r>
               <w:rPr>
                 <w:rStyle w:val="Hyperlink"/>
@@ -250,7 +256,7 @@
                 <w:noProof/>
                 <w:webHidden/>
               </w:rPr>
-              <w:instrText xml:space="preserve"> PAGEREF _Toc483606124 \h </w:instrText>
+              <w:instrText xml:space="preserve"> PAGEREF _Toc483697836 \h </w:instrText>
             </w:r>
             <w:r>
               <w:rPr>
@@ -288,16 +294,101 @@
               <w:tab w:val="right" w:leader="dot" w:pos="9062"/>
             </w:tabs>
             <w:rPr>
+              <w:rFonts w:asciiTheme="minorHAnsi" w:eastAsiaTheme="minorEastAsia" w:hAnsiTheme="minorHAnsi"/>
+              <w:noProof/>
+              <w:sz w:val="22"/>
+              <w:lang w:eastAsia="pl-PL"/>
+            </w:rPr>
+          </w:pPr>
+          <w:hyperlink w:anchor="_Toc483697837" w:history="1">
+            <w:r>
+              <w:rPr>
+                <w:rStyle w:val="Hyperlink"/>
+                <w:noProof/>
+              </w:rPr>
+              <w:t>3. Struktury danych</w:t>
+            </w:r>
+            <w:r>
+              <w:rPr>
+                <w:noProof/>
+                <w:webHidden/>
+              </w:rPr>
+              <w:tab/>
+            </w:r>
+            <w:r>
+              <w:rPr>
+                <w:noProof/>
+                <w:webHidden/>
+              </w:rPr>
+              <w:fldChar w:fldCharType="begin"/>
+            </w:r>
+            <w:r>
+              <w:rPr>
+                <w:noProof/>
+                <w:webHidden/>
+              </w:rPr>
+              <w:instrText xml:space="preserve"> PAGEREF _Toc483697837 \h </w:instrText>
+            </w:r>
+            <w:r>
+              <w:rPr>
+                <w:noProof/>
+                <w:webHidden/>
+              </w:rPr>
+            </w:r>
+            <w:r>
+              <w:rPr>
+                <w:noProof/>
+                <w:webHidden/>
+              </w:rPr>
+              <w:fldChar w:fldCharType="separate"/>
+            </w:r>
+            <w:r>
+              <w:rPr>
+                <w:noProof/>
+                <w:webHidden/>
+              </w:rPr>
+              <w:t>3</w:t>
+            </w:r>
+            <w:r>
+              <w:rPr>
+                <w:noProof/>
+                <w:webHidden/>
+              </w:rPr>
+              <w:fldChar w:fldCharType="end"/>
+            </w:r>
+          </w:hyperlink>
+        </w:p>
+        <w:p>
+          <w:pPr>
+            <w:pStyle w:val="TOC2"/>
+            <w:tabs>
+              <w:tab w:val="left" w:pos="880"/>
+              <w:tab w:val="right" w:leader="dot" w:pos="9062"/>
+            </w:tabs>
+            <w:rPr>
               <w:noProof/>
             </w:rPr>
           </w:pPr>
-          <w:hyperlink w:anchor="_Toc483606125" w:history="1">
+          <w:hyperlink w:anchor="_Toc483697838" w:history="1">
             <w:r>
               <w:rPr>
                 <w:rStyle w:val="Hyperlink"/>
                 <w:noProof/>
               </w:rPr>
-              <w:t>3. Struktury danych</w:t>
+              <w:t>3.1</w:t>
+            </w:r>
+            <w:r>
+              <w:rPr>
+                <w:noProof/>
+              </w:rPr>
+              <w:tab/>
+            </w:r>
+            <w:r>
+              <w:rPr>
+                <w:rStyle w:val="Hyperlink"/>
+                <w:noProof/>
+              </w:rPr>
+              <w:t>Produkt</w:t>
             </w:r>
             <w:r>
               <w:rPr>
@@ -318,7 +409,7 @@
                 <w:noProof/>
                 <w:webHidden/>
               </w:rPr>
-              <w:instrText xml:space="preserve"> PAGEREF _Toc483606125 \h </w:instrText>
+              <w:instrText xml:space="preserve"> PAGEREF _Toc483697838 \h </w:instrText>
             </w:r>
             <w:r>
               <w:rPr>
@@ -339,6 +430,170 @@
                 <w:webHidden/>
               </w:rPr>
               <w:t>3</w:t>
+            </w:r>
+            <w:r>
+              <w:rPr>
+                <w:noProof/>
+                <w:webHidden/>
+              </w:rPr>
+              <w:fldChar w:fldCharType="end"/>
+            </w:r>
+          </w:hyperlink>
+        </w:p>
+        <w:p>
+          <w:pPr>
+            <w:pStyle w:val="TOC2"/>
+            <w:tabs>
+              <w:tab w:val="left" w:pos="880"/>
+              <w:tab w:val="right" w:leader="dot" w:pos="9062"/>
+            </w:tabs>
+            <w:rPr>
+              <w:noProof/>
+            </w:rPr>
+          </w:pPr>
+          <w:hyperlink w:anchor="_Toc483697839" w:history="1">
+            <w:r>
+              <w:rPr>
+                <w:rStyle w:val="Hyperlink"/>
+                <w:noProof/>
+              </w:rPr>
+              <w:t>3.2</w:t>
+            </w:r>
+            <w:r>
+              <w:rPr>
+                <w:noProof/>
+              </w:rPr>
+              <w:tab/>
+            </w:r>
+            <w:r>
+              <w:rPr>
+                <w:rStyle w:val="Hyperlink"/>
+                <w:noProof/>
+              </w:rPr>
+              <w:t>Wpis w magazynie</w:t>
+            </w:r>
+            <w:r>
+              <w:rPr>
+                <w:noProof/>
+                <w:webHidden/>
+              </w:rPr>
+              <w:tab/>
+            </w:r>
+            <w:r>
+              <w:rPr>
+                <w:noProof/>
+                <w:webHidden/>
+              </w:rPr>
+              <w:fldChar w:fldCharType="begin"/>
+            </w:r>
+            <w:r>
+              <w:rPr>
+                <w:noProof/>
+                <w:webHidden/>
+              </w:rPr>
+              <w:instrText xml:space="preserve"> PAGEREF _Toc483697839 \h </w:instrText>
+            </w:r>
+            <w:r>
+              <w:rPr>
+                <w:noProof/>
+                <w:webHidden/>
+              </w:rPr>
+            </w:r>
+            <w:r>
+              <w:rPr>
+                <w:noProof/>
+                <w:webHidden/>
+              </w:rPr>
+              <w:fldChar w:fldCharType="separate"/>
+            </w:r>
+            <w:r>
+              <w:rPr>
+                <w:noProof/>
+                <w:webHidden/>
+              </w:rPr>
+              <w:t>3</w:t>
+            </w:r>
+            <w:r>
+              <w:rPr>
+                <w:noProof/>
+                <w:webHidden/>
+              </w:rPr>
+              <w:fldChar w:fldCharType="end"/>
+            </w:r>
+          </w:hyperlink>
+        </w:p>
+        <w:p>
+          <w:pPr>
+            <w:pStyle w:val="TOC2"/>
+            <w:tabs>
+              <w:tab w:val="left" w:pos="880"/>
+              <w:tab w:val="right" w:leader="dot" w:pos="9062"/>
+            </w:tabs>
+            <w:rPr>
+              <w:noProof/>
+            </w:rPr>
+          </w:pPr>
+          <w:hyperlink w:anchor="_Toc483697840" w:history="1">
+            <w:r>
+              <w:rPr>
+                <w:rStyle w:val="Hyperlink"/>
+                <w:noProof/>
+              </w:rPr>
+              <w:t xml:space="preserve">3.3 </w:t>
+            </w:r>
+            <w:r>
+              <w:rPr>
+                <w:noProof/>
+              </w:rPr>
+              <w:tab/>
+            </w:r>
+            <w:r>
+              <w:rPr>
+                <w:rStyle w:val="Hyperlink"/>
+                <w:noProof/>
+              </w:rPr>
+              <w:t>Parametry przetwarzania</w:t>
+            </w:r>
+            <w:r>
+              <w:rPr>
+                <w:noProof/>
+                <w:webHidden/>
+              </w:rPr>
+              <w:tab/>
+            </w:r>
+            <w:r>
+              <w:rPr>
+                <w:noProof/>
+                <w:webHidden/>
+              </w:rPr>
+              <w:fldChar w:fldCharType="begin"/>
+            </w:r>
+            <w:r>
+              <w:rPr>
+                <w:noProof/>
+                <w:webHidden/>
+              </w:rPr>
+              <w:instrText xml:space="preserve"> PAGEREF _Toc483697840 \h </w:instrText>
+            </w:r>
+            <w:r>
+              <w:rPr>
+                <w:noProof/>
+                <w:webHidden/>
+              </w:rPr>
+            </w:r>
+            <w:r>
+              <w:rPr>
+                <w:noProof/>
+                <w:webHidden/>
+              </w:rPr>
+              <w:fldChar w:fldCharType="separate"/>
+            </w:r>
+            <w:r>
+              <w:rPr>
+                <w:noProof/>
+                <w:webHidden/>
+              </w:rPr>
+              <w:t>4</w:t>
             </w:r>
             <w:r>
               <w:rPr>
@@ -356,16 +611,101 @@
               <w:tab w:val="right" w:leader="dot" w:pos="9062"/>
             </w:tabs>
             <w:rPr>
+              <w:rFonts w:asciiTheme="minorHAnsi" w:eastAsiaTheme="minorEastAsia" w:hAnsiTheme="minorHAnsi"/>
+              <w:noProof/>
+              <w:sz w:val="22"/>
+              <w:lang w:eastAsia="pl-PL"/>
+            </w:rPr>
+          </w:pPr>
+          <w:hyperlink w:anchor="_Toc483697841" w:history="1">
+            <w:r>
+              <w:rPr>
+                <w:rStyle w:val="Hyperlink"/>
+                <w:noProof/>
+              </w:rPr>
+              <w:t>4. Klasy obiektów</w:t>
+            </w:r>
+            <w:r>
+              <w:rPr>
+                <w:noProof/>
+                <w:webHidden/>
+              </w:rPr>
+              <w:tab/>
+            </w:r>
+            <w:r>
+              <w:rPr>
+                <w:noProof/>
+                <w:webHidden/>
+              </w:rPr>
+              <w:fldChar w:fldCharType="begin"/>
+            </w:r>
+            <w:r>
+              <w:rPr>
+                <w:noProof/>
+                <w:webHidden/>
+              </w:rPr>
+              <w:instrText xml:space="preserve"> PAGEREF _Toc483697841 \h </w:instrText>
+            </w:r>
+            <w:r>
+              <w:rPr>
+                <w:noProof/>
+                <w:webHidden/>
+              </w:rPr>
+            </w:r>
+            <w:r>
+              <w:rPr>
+                <w:noProof/>
+                <w:webHidden/>
+              </w:rPr>
+              <w:fldChar w:fldCharType="separate"/>
+            </w:r>
+            <w:r>
+              <w:rPr>
+                <w:noProof/>
+                <w:webHidden/>
+              </w:rPr>
+              <w:t>5</w:t>
+            </w:r>
+            <w:r>
+              <w:rPr>
+                <w:noProof/>
+                <w:webHidden/>
+              </w:rPr>
+              <w:fldChar w:fldCharType="end"/>
+            </w:r>
+          </w:hyperlink>
+        </w:p>
+        <w:p>
+          <w:pPr>
+            <w:pStyle w:val="TOC2"/>
+            <w:tabs>
+              <w:tab w:val="left" w:pos="880"/>
+              <w:tab w:val="right" w:leader="dot" w:pos="9062"/>
+            </w:tabs>
+            <w:rPr>
               <w:noProof/>
             </w:rPr>
           </w:pPr>
-          <w:hyperlink w:anchor="_Toc483606126" w:history="1">
+          <w:hyperlink w:anchor="_Toc483697842" w:history="1">
             <w:r>
               <w:rPr>
                 <w:rStyle w:val="Hyperlink"/>
                 <w:noProof/>
               </w:rPr>
-              <w:t>4. Klasy obiektów</w:t>
+              <w:t>4.1</w:t>
+            </w:r>
+            <w:r>
+              <w:rPr>
+                <w:noProof/>
+              </w:rPr>
+              <w:tab/>
+            </w:r>
+            <w:r>
+              <w:rPr>
+                <w:rStyle w:val="Hyperlink"/>
+                <w:noProof/>
+              </w:rPr>
+              <w:t>Stanowisko</w:t>
             </w:r>
             <w:r>
               <w:rPr>
@@ -386,7 +726,7 @@
                 <w:noProof/>
                 <w:webHidden/>
               </w:rPr>
-              <w:instrText xml:space="preserve"> PAGEREF _Toc483606126 \h </w:instrText>
+              <w:instrText xml:space="preserve"> PAGEREF _Toc483697842 \h </w:instrText>
             </w:r>
             <w:r>
               <w:rPr>
@@ -406,7 +746,7 @@
                 <w:noProof/>
                 <w:webHidden/>
               </w:rPr>
-              <w:t>3</w:t>
+              <w:t>5</w:t>
             </w:r>
             <w:r>
               <w:rPr>
@@ -424,10 +764,13 @@
               <w:tab w:val="right" w:leader="dot" w:pos="9062"/>
             </w:tabs>
             <w:rPr>
+              <w:rFonts w:asciiTheme="minorHAnsi" w:eastAsiaTheme="minorEastAsia" w:hAnsiTheme="minorHAnsi"/>
               <w:noProof/>
+              <w:sz w:val="22"/>
+              <w:lang w:eastAsia="pl-PL"/>
             </w:rPr>
           </w:pPr>
-          <w:hyperlink w:anchor="_Toc483606127" w:history="1">
+          <w:hyperlink w:anchor="_Toc483697843" w:history="1">
             <w:r>
               <w:rPr>
                 <w:rStyle w:val="Hyperlink"/>
@@ -454,7 +797,7 @@
                 <w:noProof/>
                 <w:webHidden/>
               </w:rPr>
-              <w:instrText xml:space="preserve"> PAGEREF _Toc483606127 \h </w:instrText>
+              <w:instrText xml:space="preserve"> PAGEREF _Toc483697843 \h </w:instrText>
             </w:r>
             <w:r>
               <w:rPr>
@@ -474,7 +817,7 @@
                 <w:noProof/>
                 <w:webHidden/>
               </w:rPr>
-              <w:t>3</w:t>
+              <w:t>6</w:t>
             </w:r>
             <w:r>
               <w:rPr>
@@ -514,7 +857,7 @@
       <w:pPr>
         <w:pStyle w:val="Heading1"/>
       </w:pPr>
-      <w:bookmarkStart w:id="0" w:name="_Toc483606123"/>
+      <w:bookmarkStart w:id="0" w:name="_Toc483697835"/>
       <w:r>
         <w:lastRenderedPageBreak/>
         <w:t>1. Cel projektu</w:t>
@@ -533,7 +876,7 @@
       <w:pPr>
         <w:pStyle w:val="Heading1"/>
       </w:pPr>
-      <w:bookmarkStart w:id="1" w:name="_Toc483606124"/>
+      <w:bookmarkStart w:id="1" w:name="_Toc483697836"/>
       <w:r>
         <w:t>2.</w:t>
       </w:r>
@@ -568,7 +911,7 @@
       <w:pPr>
         <w:pStyle w:val="Heading1"/>
       </w:pPr>
-      <w:bookmarkStart w:id="2" w:name="_Toc483606125"/>
+      <w:bookmarkStart w:id="2" w:name="_Toc483697837"/>
       <w:r>
         <w:t>3. Struktury danych</w:t>
       </w:r>
@@ -578,6 +921,7 @@
       <w:pPr>
         <w:pStyle w:val="Heading2"/>
       </w:pPr>
+      <w:bookmarkStart w:id="3" w:name="_Toc483697838"/>
       <w:r>
         <w:t>3.1</w:t>
       </w:r>
@@ -585,13 +929,20 @@
         <w:tab/>
         <w:t>Produkt</w:t>
       </w:r>
+      <w:bookmarkEnd w:id="3"/>
     </w:p>
     <w:p>
       <w:r>
         <w:t>Reprezentuje</w:t>
       </w:r>
       <w:r>
-        <w:t xml:space="preserve"> typ produktu. S</w:t>
+        <w:t xml:space="preserve"> typ produktu</w:t>
+      </w:r>
+      <w:r>
+        <w:t xml:space="preserve"> / półproduktu, czyli dowolnego materiału / elementu / składnika przekazywanego między stanowiskami</w:t>
+      </w:r>
+      <w:r>
+        <w:t>. S</w:t>
       </w:r>
       <w:r>
         <w:t>kłada się z dwóch pól:</w:t>
@@ -602,8 +953,49 @@
     </w:p>
     <w:p>
       <w:pPr>
+        <w:pStyle w:val="Code"/>
+      </w:pPr>
+      <w:r>
+        <w:t>struct Product</w:t>
+      </w:r>
+    </w:p>
+    <w:p>
+      <w:pPr>
+        <w:pStyle w:val="Code"/>
+      </w:pPr>
+      <w:r>
+        <w:t>{</w:t>
+      </w:r>
+    </w:p>
+    <w:p>
+      <w:pPr>
+        <w:pStyle w:val="Code"/>
+      </w:pPr>
+      <w:r>
+        <w:t xml:space="preserve">    int id;</w:t>
+      </w:r>
+    </w:p>
+    <w:p>
+      <w:pPr>
+        <w:pStyle w:val="Code"/>
+      </w:pPr>
+      <w:r>
+        <w:t xml:space="preserve">    string name;</w:t>
+      </w:r>
+    </w:p>
+    <w:p>
+      <w:pPr>
+        <w:pStyle w:val="Code"/>
+      </w:pPr>
+      <w:r>
+        <w:t>};</w:t>
+      </w:r>
+    </w:p>
+    <w:p>
+      <w:pPr>
         <w:pStyle w:val="Heading2"/>
       </w:pPr>
+      <w:bookmarkStart w:id="4" w:name="_Toc483697839"/>
       <w:r>
         <w:t>3.2</w:t>
       </w:r>
@@ -611,6 +1003,7 @@
         <w:tab/>
         <w:t>Wpis w magazynie</w:t>
       </w:r>
+      <w:bookmarkEnd w:id="4"/>
     </w:p>
     <w:p>
       <w:r>
@@ -637,6 +1030,7 @@
     </w:p>
     <w:p>
       <w:r>
+        <w:lastRenderedPageBreak/>
         <w:t>Dla wpisu w magazynie wejściowym skojarzone Stanowisko oznacza Stanowisko, z którego obiekty są pobierane, czas wezwania to czas Wezwania Dostawy, a czas dostawy jest nieużywany (równy 0).</w:t>
       </w:r>
     </w:p>
@@ -652,10 +1046,147 @@
     </w:p>
     <w:p>
       <w:pPr>
+        <w:pStyle w:val="Code"/>
+      </w:pPr>
+      <w:r>
+        <w:t>struct Warehouse_Register</w:t>
+      </w:r>
+    </w:p>
+    <w:p>
+      <w:pPr>
+        <w:pStyle w:val="Code"/>
+      </w:pPr>
+      <w:r>
+        <w:t>{</w:t>
+      </w:r>
+    </w:p>
+    <w:p>
+      <w:pPr>
+        <w:pStyle w:val="Code"/>
+      </w:pPr>
+      <w:r>
+        <w:t xml:space="preserve">    </w:t>
+      </w:r>
+      <w:r>
+        <w:t>Station Reg_station</w:t>
+      </w:r>
+      <w:r>
+        <w:t>;</w:t>
+      </w:r>
+    </w:p>
+    <w:p>
+      <w:pPr>
+        <w:pStyle w:val="Code"/>
+      </w:pPr>
+      <w:r>
+        <w:t xml:space="preserve">    Product Reg_product</w:t>
+      </w:r>
+      <w:r>
+        <w:t>;</w:t>
+      </w:r>
+    </w:p>
+    <w:p>
+      <w:pPr>
+        <w:pStyle w:val="Code"/>
+      </w:pPr>
+      <w:r>
+        <w:t xml:space="preserve">    int Actual_amount</w:t>
+      </w:r>
+      <w:r>
+        <w:t>;</w:t>
+      </w:r>
+    </w:p>
+    <w:p>
+      <w:pPr>
+        <w:pStyle w:val="Code"/>
+      </w:pPr>
+      <w:r>
+        <w:t xml:space="preserve">    int Max_amount</w:t>
+      </w:r>
+      <w:r>
+        <w:t>;</w:t>
+      </w:r>
+    </w:p>
+    <w:p>
+      <w:pPr>
+        <w:pStyle w:val="Code"/>
+      </w:pPr>
+      <w:r>
+        <w:t xml:space="preserve">    int Min_amount</w:t>
+      </w:r>
+      <w:r>
+        <w:t>;</w:t>
+      </w:r>
+    </w:p>
+    <w:p>
+      <w:pPr>
+        <w:pStyle w:val="Code"/>
+      </w:pPr>
+      <w:r>
+        <w:t xml:space="preserve">    int Upper_warning</w:t>
+      </w:r>
+      <w:r>
+        <w:t>;</w:t>
+      </w:r>
+    </w:p>
+    <w:p>
+      <w:pPr>
+        <w:pStyle w:val="Code"/>
+      </w:pPr>
+      <w:r>
+        <w:t xml:space="preserve">    int Low</w:t>
+      </w:r>
+      <w:r>
+        <w:t>er_warning;</w:t>
+      </w:r>
+    </w:p>
+    <w:p>
+      <w:pPr>
+        <w:pStyle w:val="Code"/>
+      </w:pPr>
+      <w:r>
+        <w:t xml:space="preserve">    double</w:t>
+      </w:r>
+      <w:r>
+        <w:t xml:space="preserve"> Call_time;</w:t>
+      </w:r>
+    </w:p>
+    <w:p>
+      <w:pPr>
+        <w:pStyle w:val="Code"/>
+      </w:pPr>
+      <w:r>
+        <w:t xml:space="preserve">    double Del</w:t>
+      </w:r>
+      <w:r>
+        <w:t>ivery_time;</w:t>
+      </w:r>
+    </w:p>
+    <w:p>
+      <w:pPr>
+        <w:pStyle w:val="Code"/>
+      </w:pPr>
+      <w:r>
+        <w:t xml:space="preserve">    </w:t>
+      </w:r>
+      <w:r>
+        <w:t>bool Call_flag;</w:t>
+      </w:r>
+    </w:p>
+    <w:p>
+      <w:pPr>
+        <w:pStyle w:val="Code"/>
+      </w:pPr>
+      <w:r>
+        <w:t>};</w:t>
+      </w:r>
+    </w:p>
+    <w:p>
+      <w:pPr>
         <w:pStyle w:val="Heading2"/>
       </w:pPr>
-      <w:r>
-        <w:lastRenderedPageBreak/>
+      <w:bookmarkStart w:id="5" w:name="_Toc483697840"/>
+      <w:r>
         <w:t>3.3</w:t>
       </w:r>
       <w:r>
@@ -665,6 +1196,7 @@
         <w:tab/>
         <w:t>Parametry przetwarzania</w:t>
       </w:r>
+      <w:bookmarkEnd w:id="5"/>
     </w:p>
     <w:p>
       <w:r>
@@ -674,22 +1206,16 @@
         <w:t xml:space="preserve">. Struktura ta składa się </w:t>
       </w:r>
       <w:r>
-        <w:t>z</w:t>
-      </w:r>
-      <w:r>
-        <w:t xml:space="preserve"> dwóch</w:t>
-      </w:r>
-      <w:r>
-        <w:t xml:space="preserve"> </w:t>
-      </w:r>
-      <w:r>
-        <w:t>tablic</w:t>
-      </w:r>
-      <w:r>
-        <w:t xml:space="preserve"> par: typ produktu (struktura danych: Produkt) i ilości pochłanianej </w:t>
-      </w:r>
-      <w:r>
-        <w:t>oraz typ produktu i ilość wytwarzana</w:t>
+        <w:t>listy</w:t>
+      </w:r>
+      <w:r>
+        <w:t xml:space="preserve"> par: typ produktu (struktura danych: Produk</w:t>
+      </w:r>
+      <w:r>
+        <w:t xml:space="preserve">t) i ilość pochłaniana w pojedynczym cyklu produkcyjnym, listy par: typ produktu (struktura danych: Produkt) </w:t>
+      </w:r>
+      <w:r>
+        <w:t>i ilość wytwarzana</w:t>
       </w:r>
       <w:r>
         <w:t xml:space="preserve"> w pojedynczym cyklu produkcyjnym oraz z wartości oznaczającej czas wykonywania pojedyczego cyklu produkcyjnego.</w:t>
@@ -697,18 +1223,122 @@
     </w:p>
     <w:p>
       <w:pPr>
+        <w:pStyle w:val="Code"/>
+      </w:pPr>
+      <w:r>
+        <w:t>struct Product_Amounts</w:t>
+      </w:r>
+    </w:p>
+    <w:p>
+      <w:pPr>
+        <w:pStyle w:val="Code"/>
+      </w:pPr>
+      <w:r>
+        <w:t>{</w:t>
+      </w:r>
+    </w:p>
+    <w:p>
+      <w:pPr>
+        <w:pStyle w:val="Code"/>
+      </w:pPr>
+      <w:r>
+        <w:t xml:space="preserve">    Product product;</w:t>
+      </w:r>
+    </w:p>
+    <w:p>
+      <w:pPr>
+        <w:pStyle w:val="Code"/>
+      </w:pPr>
+      <w:r>
+        <w:t xml:space="preserve">    int process_value;</w:t>
+      </w:r>
+    </w:p>
+    <w:p>
+      <w:pPr>
+        <w:pStyle w:val="Code"/>
+      </w:pPr>
+      <w:r>
+        <w:t>}</w:t>
+      </w:r>
+      <w:r>
+        <w:t>;</w:t>
+      </w:r>
+    </w:p>
+    <w:p>
+      <w:pPr>
+        <w:pStyle w:val="Code"/>
+      </w:pPr>
+    </w:p>
+    <w:p>
+      <w:pPr>
+        <w:pStyle w:val="Code"/>
+      </w:pPr>
+      <w:r>
+        <w:t>struct Product_Parameters</w:t>
+      </w:r>
+    </w:p>
+    <w:p>
+      <w:pPr>
+        <w:pStyle w:val="Code"/>
+      </w:pPr>
+      <w:r>
+        <w:t>{</w:t>
+      </w:r>
+    </w:p>
+    <w:p>
+      <w:pPr>
+        <w:pStyle w:val="Code"/>
+      </w:pPr>
+      <w:r>
+        <w:t xml:space="preserve">    List&lt;Product_Amounts&gt; Input_pairs;</w:t>
+      </w:r>
+    </w:p>
+    <w:p>
+      <w:pPr>
+        <w:pStyle w:val="Code"/>
+      </w:pPr>
+      <w:r>
+        <w:t xml:space="preserve">    List&lt;Product_Amounts&gt; Output_pairs;</w:t>
+      </w:r>
+    </w:p>
+    <w:p>
+      <w:pPr>
+        <w:pStyle w:val="Code"/>
+      </w:pPr>
+      <w:r>
+        <w:t xml:space="preserve">    double </w:t>
+      </w:r>
+      <w:r>
+        <w:t>cycle</w:t>
+      </w:r>
+      <w:r>
+        <w:t>_time;</w:t>
+      </w:r>
+    </w:p>
+    <w:p>
+      <w:pPr>
+        <w:pStyle w:val="Code"/>
+      </w:pPr>
+      <w:r>
+        <w:t>};</w:t>
+      </w:r>
+    </w:p>
+    <w:p>
+      <w:pPr>
         <w:pStyle w:val="Heading1"/>
       </w:pPr>
-      <w:bookmarkStart w:id="3" w:name="_Toc483606126"/>
-      <w:r>
+      <w:bookmarkStart w:id="6" w:name="_Toc483697841"/>
+      <w:r>
+        <w:lastRenderedPageBreak/>
         <w:t>4. Klasy obiektów</w:t>
       </w:r>
-      <w:bookmarkEnd w:id="3"/>
+      <w:bookmarkEnd w:id="6"/>
     </w:p>
     <w:p>
       <w:pPr>
         <w:pStyle w:val="Heading2"/>
       </w:pPr>
+      <w:bookmarkStart w:id="7" w:name="_Toc483697842"/>
       <w:r>
         <w:t>4.1</w:t>
       </w:r>
@@ -716,6 +1346,7 @@
         <w:tab/>
         <w:t>Stanowisko</w:t>
       </w:r>
+      <w:bookmarkEnd w:id="7"/>
     </w:p>
     <w:p>
       <w:r>
@@ -866,6 +1497,85 @@
     </w:p>
     <w:p>
       <w:r>
+        <w:t>Dodatkowo, obiekt klasy Stanowisko posiada jeszcze dwie flagi: aktywności, która jest ustawiona, jeżeli Stanowisko jest aktywne (w przeciwnym wypadku Stanowisko nie działa) i przetwarzania, która jest ustawiana na czas wykonywania przez Stanowisko czynności przetwarzania.</w:t>
+      </w:r>
+    </w:p>
+    <w:p>
+      <w:pPr>
+        <w:pStyle w:val="Code"/>
+      </w:pPr>
+      <w:r>
+        <w:t>class Station</w:t>
+      </w:r>
+    </w:p>
+    <w:p>
+      <w:pPr>
+        <w:pStyle w:val="Code"/>
+      </w:pPr>
+      <w:r>
+        <w:t>{</w:t>
+      </w:r>
+    </w:p>
+    <w:p>
+      <w:pPr>
+        <w:pStyle w:val="Code"/>
+      </w:pPr>
+      <w:r>
+        <w:t xml:space="preserve">    </w:t>
+      </w:r>
+      <w:r>
+        <w:t>List&lt;Warehouse_Register&gt; input_warehouse;</w:t>
+      </w:r>
+    </w:p>
+    <w:p>
+      <w:pPr>
+        <w:pStyle w:val="Code"/>
+      </w:pPr>
+      <w:r>
+        <w:t xml:space="preserve">    List&lt;Warehouse_Register&gt; output_warehouse;</w:t>
+      </w:r>
+    </w:p>
+    <w:p>
+      <w:pPr>
+        <w:pStyle w:val="Code"/>
+      </w:pPr>
+      <w:r>
+        <w:t xml:space="preserve">    Process_Parameters station_parameters;</w:t>
+      </w:r>
+    </w:p>
+    <w:p>
+      <w:pPr>
+        <w:pStyle w:val="Code"/>
+      </w:pPr>
+      <w:r>
+        <w:t xml:space="preserve">    bool Enabled</w:t>
+      </w:r>
+      <w:r>
+        <w:t>;</w:t>
+      </w:r>
+    </w:p>
+    <w:p>
+      <w:pPr>
+        <w:pStyle w:val="Code"/>
+      </w:pPr>
+      <w:r>
+        <w:t xml:space="preserve">    </w:t>
+      </w:r>
+      <w:r>
+        <w:t>bool Started;</w:t>
+      </w:r>
+    </w:p>
+    <w:p>
+      <w:pPr>
+        <w:pStyle w:val="Code"/>
+      </w:pPr>
+      <w:r>
+        <w:t>};</w:t>
+      </w:r>
+    </w:p>
+    <w:p>
+      <w:r>
+        <w:lastRenderedPageBreak/>
         <w:t>Komunikacja między Stanowiskami odbywa się na dwa sposoby niezależnie od tego co każde z dwóch Stanowisk konkretnie reprezentuje.</w:t>
       </w:r>
       <w:r>
@@ -940,7 +1650,6 @@
         </w:numPr>
       </w:pPr>
       <w:r>
-        <w:lastRenderedPageBreak/>
         <w:t>po odpowiednim czasie</w:t>
       </w:r>
       <w:r>
@@ -1089,7 +1798,6 @@
           <w:numId w:val="25"/>
         </w:numPr>
       </w:pPr>
-      <w:bookmarkStart w:id="4" w:name="_Toc483606127"/>
       <w:r>
         <w:t xml:space="preserve">Stanowisko </w:t>
       </w:r>
@@ -1225,19 +1933,212 @@
     </w:p>
     <w:p>
       <w:pPr>
+        <w:rPr>
+          <w:color w:val="FF0000"/>
+        </w:rPr>
+      </w:pPr>
+      <w:r>
+        <w:rPr>
+          <w:color w:val="FF0000"/>
+        </w:rPr>
+        <w:t>W tym miejscu można umieścić kompletny diagram reprezentujący na jakiej zasadzie działa Stanowisko (de facto będzie to reverse engineering: z kodu c# na diagram) :D</w:t>
+      </w:r>
+    </w:p>
+    <w:p>
+      <w:pPr>
         <w:pStyle w:val="Heading1"/>
       </w:pPr>
+      <w:bookmarkStart w:id="8" w:name="_Toc483697843"/>
       <w:r>
         <w:t>5. Koordynator zdarzeniowy</w:t>
       </w:r>
-      <w:bookmarkEnd w:id="4"/>
-    </w:p>
-    <w:p>
-      <w:r>
-        <w:t>Koordynator otrzymuje zdarzenia od stacji, kolejkuje, przetwarza i po odpowiedniej chwili czasowej wysyła komendy zwrotne do stacji</w:t>
-      </w:r>
-      <w:bookmarkStart w:id="5" w:name="_GoBack"/>
-      <w:bookmarkEnd w:id="5"/>
+      <w:bookmarkEnd w:id="8"/>
+    </w:p>
+    <w:p>
+      <w:r>
+        <w:t>W zaprezentowanym przez nas modelu kontrolowaniem i sterowaniem przebiegiem symulacji zajmuje się koordynator zdarzeniowy. Zgodnie z podejściem zdarzeniowym, koordynator ma dostęp do dwóch list: listy zdarzeń bieżących i listy zdarzeń przyszłych.</w:t>
+      </w:r>
+      <w:r>
+        <w:t xml:space="preserve"> Zdarzenia z listy zdarzeń przyszłych są przerzucane zgodnie z chronologią wynikającą z czasu symulacji do listy zdarzeń bieżących i wykonywane. </w:t>
+      </w:r>
+    </w:p>
+    <w:p>
+      <w:r>
+        <w:t>W opisywanym modelu dostępne są różne rodzaje zdarzeń, które jednak zawsze odnoszą się do określonego Stanowiska. Te zdarzenia to:</w:t>
+      </w:r>
+    </w:p>
+    <w:p>
+      <w:pPr>
+        <w:pStyle w:val="ListParagraph"/>
+        <w:numPr>
+          <w:ilvl w:val="0"/>
+          <w:numId w:val="28"/>
+        </w:numPr>
+      </w:pPr>
+      <w:r>
+        <w:t>Aktywacja</w:t>
+      </w:r>
+      <w:r>
+        <w:t xml:space="preserve"> - zdarzenie </w:t>
+      </w:r>
+      <w:r>
+        <w:t>sygnalizujące uruchomienie Stanowiska; jest ono ściśle powiązane z flagą aktywności Stanowiska; jest także niezbędne na początku symulacji, w celu zapoczątkowania działania wszystkich Stanowisk;</w:t>
+      </w:r>
+    </w:p>
+    <w:p>
+      <w:pPr>
+        <w:pStyle w:val="ListParagraph"/>
+        <w:numPr>
+          <w:ilvl w:val="0"/>
+          <w:numId w:val="28"/>
+        </w:numPr>
+      </w:pPr>
+      <w:r>
+        <w:t>Dezaktywacja - zdarzenie sygnalizujące wyłączenie Stanowiska;</w:t>
+      </w:r>
+    </w:p>
+    <w:p>
+      <w:pPr>
+        <w:pStyle w:val="ListParagraph"/>
+        <w:numPr>
+          <w:ilvl w:val="0"/>
+          <w:numId w:val="28"/>
+        </w:numPr>
+      </w:pPr>
+      <w:r>
+        <w:lastRenderedPageBreak/>
+        <w:t xml:space="preserve">Zakończenie Cyklu Produkcyjnego - zdarzenie, które jest dodawane do listy zdarzeń przyszłych w momencie rozpoczęcia cyklu produkcyjnego przez dane Stanowisko; </w:t>
+      </w:r>
+    </w:p>
+    <w:p>
+      <w:pPr>
+        <w:pStyle w:val="ListParagraph"/>
+        <w:numPr>
+          <w:ilvl w:val="0"/>
+          <w:numId w:val="28"/>
+        </w:numPr>
+      </w:pPr>
+      <w:r>
+        <w:t xml:space="preserve">Rozpoczęcie Cyklu Produkcyjnego - zdarzenie, które jest dodawane do listy zdarzeń przyzłych w momencie zakończenia cyklu produkcyjnego przez dane Stanowisko; </w:t>
+      </w:r>
+    </w:p>
+    <w:p>
+      <w:pPr>
+        <w:pStyle w:val="ListParagraph"/>
+        <w:numPr>
+          <w:ilvl w:val="0"/>
+          <w:numId w:val="28"/>
+        </w:numPr>
+      </w:pPr>
+      <w:r>
+        <w:t>Wezwanie Odbioru - zdarzenie, które jest odpowiedzią na ostrzegawczo dużą liczbę elementów w magazynie wyjściowym; sygnalizuje prośbę do Stanowiska odbiorcy o wezwanie dostawy</w:t>
+      </w:r>
+      <w:r>
+        <w:t>;</w:t>
+      </w:r>
+    </w:p>
+    <w:p>
+      <w:pPr>
+        <w:pStyle w:val="ListParagraph"/>
+        <w:numPr>
+          <w:ilvl w:val="0"/>
+          <w:numId w:val="28"/>
+        </w:numPr>
+      </w:pPr>
+      <w:r>
+        <w:t>Wezwanie Dostawy - zdarzenie, które jest odpowiedzią na ostrzegawczo małą liczbę elementów w magazynie wejściowym lub na Wezwanie Odbioru; sygnalizuje prośbę do Stanowiska dostawcy o przysłanie dostawy</w:t>
+      </w:r>
+      <w:r>
+        <w:t>;</w:t>
+      </w:r>
+    </w:p>
+    <w:p>
+      <w:pPr>
+        <w:pStyle w:val="ListParagraph"/>
+        <w:numPr>
+          <w:ilvl w:val="0"/>
+          <w:numId w:val="28"/>
+        </w:numPr>
+      </w:pPr>
+      <w:r>
+        <w:t>Dostawa - zdarzenie, które jest odpowiedzią na Wezwan</w:t>
+      </w:r>
+      <w:r>
+        <w:t>ie Dostawy; rerezentuje ono przybycie elementów / materiałów do magazynu wejściowego odpowiedniego stanowiska;</w:t>
+      </w:r>
+    </w:p>
+    <w:p>
+      <w:r>
+        <w:t>Każde ze zdarzeń ma następujące pola:</w:t>
+      </w:r>
+    </w:p>
+    <w:p>
+      <w:pPr>
+        <w:pStyle w:val="ListParagraph"/>
+        <w:numPr>
+          <w:ilvl w:val="0"/>
+          <w:numId w:val="29"/>
+        </w:numPr>
+      </w:pPr>
+      <w:r>
+        <w:t>identyfikator - niezbędny do rozróżnienia typu zdarzenia;</w:t>
+      </w:r>
+    </w:p>
+    <w:p>
+      <w:pPr>
+        <w:pStyle w:val="ListParagraph"/>
+        <w:numPr>
+          <w:ilvl w:val="0"/>
+          <w:numId w:val="29"/>
+        </w:numPr>
+      </w:pPr>
+      <w:r>
+        <w:t>Stanowisko nadawcę - zawiera Stanowisko, które jest źródłem tego zdarzenia lub nic, jeżeli zdarzenie zostało dodane do listy z zewnątrz jako część symulacji;</w:t>
+      </w:r>
+    </w:p>
+    <w:p>
+      <w:pPr>
+        <w:pStyle w:val="ListParagraph"/>
+        <w:numPr>
+          <w:ilvl w:val="0"/>
+          <w:numId w:val="29"/>
+        </w:numPr>
+      </w:pPr>
+      <w:r>
+        <w:t>Stanowisko adresata - zawiera Stanowisko, do którego odnosi się zdarzenie;</w:t>
+      </w:r>
+    </w:p>
+    <w:p>
+      <w:pPr>
+        <w:pStyle w:val="ListParagraph"/>
+        <w:numPr>
+          <w:ilvl w:val="0"/>
+          <w:numId w:val="29"/>
+        </w:numPr>
+      </w:pPr>
+      <w:r>
+        <w:t>czas zajścia zdarzenia - czas, w którym zdarzenie ma miejsce;</w:t>
+      </w:r>
+    </w:p>
+    <w:p>
+      <w:r>
+        <w:t>Odpowiednie zdarzenia oprócz powyższych pól zawierają jeszcze dodatkowe, które opisują szczegóły zdarzenia.</w:t>
+      </w:r>
+    </w:p>
+    <w:p>
+      <w:pPr>
+        <w:rPr>
+          <w:color w:val="FF0000"/>
+        </w:rPr>
+      </w:pPr>
+      <w:r>
+        <w:rPr>
+          <w:color w:val="FF0000"/>
+        </w:rPr>
+        <w:t>Najprościej powyższą koncepcję chyba będzie zaimplementować poprzez stworzenie klasy Zdarzenie z tymi 4 polami i zrobić dziedziczące po niej klasy, które będą zawierać ewentualnie dodatkowe pola.</w:t>
+      </w:r>
+      <w:bookmarkStart w:id="9" w:name="_GoBack"/>
+      <w:bookmarkEnd w:id="9"/>
     </w:p>
     <w:sectPr>
       <w:pgSz w:w="11906" w:h="16838"/>
@@ -1250,8 +2151,8 @@
 </file>
 
 <file path=word/numbering.xml><?xml version="1.0" encoding="utf-8"?>
-<w:numbering xmlns:wpc="http://schemas.microsoft.com/office/word/2010/wordprocessingCanvas" xmlns:cx="http://schemas.microsoft.com/office/drawing/2014/chartex" xmlns:cx1="http://schemas.microsoft.com/office/drawing/2015/9/8/chartex" xmlns:cx2="http://schemas.microsoft.com/office/drawing/2015/10/21/chartex" xmlns:cx3="http://schemas.microsoft.com/office/drawing/2016/5/9/chartex" xmlns:cx4="http://schemas.microsoft.com/office/drawing/2016/5/10/chartex" xmlns:cx5="http://schemas.microsoft.com/office/drawing/2016/5/11/chartex" xmlns:cx6="http://schemas.microsoft.com/office/drawing/2016/5/12/chartex" xmlns:cx7="http://schemas.microsoft.com/office/drawing/2016/5/13/chartex" xmlns:cx8="http://schemas.microsoft.com/office/drawing/2016/5/14/chartex" xmlns:mc="http://schemas.openxmlformats.org/markup-compatibility/2006" xmlns:aink="http://schemas.microsoft.com/office/drawing/2016/ink" xmlns:o="urn:schemas-microsoft-com:office:office" xmlns:r="http://schemas.openxmlformats.org/officeDocument/2006/relationships" xmlns:m="http://schemas.openxmlformats.org/officeDocument/2006/math" xmlns:v="urn:schemas-microsoft-com:vml" xmlns:wp14="http://schemas.microsoft.com/office/word/2010/wordprocessingDrawing" xmlns:wp="http://schemas.openxmlformats.org/drawingml/2006/wordprocessingDrawing" xmlns:w10="urn:schemas-microsoft-com:office:word" xmlns:w="http://schemas.openxmlformats.org/wordprocessingml/2006/main" xmlns:w14="http://schemas.microsoft.com/office/word/2010/wordml" xmlns:w15="http://schemas.microsoft.com/office/word/2012/wordml" xmlns:w16se="http://schemas.microsoft.com/office/word/2015/wordml/symex" xmlns:wpg="http://schemas.microsoft.com/office/word/2010/wordprocessingGroup" xmlns:wpi="http://schemas.microsoft.com/office/word/2010/wordprocessingInk" xmlns:wne="http://schemas.microsoft.com/office/word/2006/wordml" xmlns:wps="http://schemas.microsoft.com/office/word/2010/wordprocessingShape" mc:Ignorable="w14 w15 w16se wp14">
-  <w:abstractNum w:abstractNumId="0" w15:restartNumberingAfterBreak="0">
+<w:numbering xmlns:wpc="http://schemas.microsoft.com/office/word/2010/wordprocessingCanvas" xmlns:mc="http://schemas.openxmlformats.org/markup-compatibility/2006" xmlns:o="urn:schemas-microsoft-com:office:office" xmlns:r="http://schemas.openxmlformats.org/officeDocument/2006/relationships" xmlns:m="http://schemas.openxmlformats.org/officeDocument/2006/math" xmlns:v="urn:schemas-microsoft-com:vml" xmlns:wp14="http://schemas.microsoft.com/office/word/2010/wordprocessingDrawing" xmlns:wp="http://schemas.openxmlformats.org/drawingml/2006/wordprocessingDrawing" xmlns:w10="urn:schemas-microsoft-com:office:word" xmlns:w="http://schemas.openxmlformats.org/wordprocessingml/2006/main" xmlns:w14="http://schemas.microsoft.com/office/word/2010/wordml" xmlns:wpg="http://schemas.microsoft.com/office/word/2010/wordprocessingGroup" xmlns:wpi="http://schemas.microsoft.com/office/word/2010/wordprocessingInk" xmlns:wne="http://schemas.microsoft.com/office/word/2006/wordml" xmlns:wps="http://schemas.microsoft.com/office/word/2010/wordprocessingShape" mc:Ignorable="w14 wp14">
+  <w:abstractNum w:abstractNumId="0">
     <w:nsid w:val="06FF228E"/>
     <w:multiLevelType w:val="hybridMultilevel"/>
     <w:tmpl w:val="CEFC0EFA"/>
@@ -1364,7 +2265,7 @@
       </w:rPr>
     </w:lvl>
   </w:abstractNum>
-  <w:abstractNum w:abstractNumId="1" w15:restartNumberingAfterBreak="0">
+  <w:abstractNum w:abstractNumId="1">
     <w:nsid w:val="07A45AF3"/>
     <w:multiLevelType w:val="hybridMultilevel"/>
     <w:tmpl w:val="D10C4868"/>
@@ -1477,7 +2378,7 @@
       </w:rPr>
     </w:lvl>
   </w:abstractNum>
-  <w:abstractNum w:abstractNumId="2" w15:restartNumberingAfterBreak="0">
+  <w:abstractNum w:abstractNumId="2">
     <w:nsid w:val="0D411D95"/>
     <w:multiLevelType w:val="hybridMultilevel"/>
     <w:tmpl w:val="0D48D23A"/>
@@ -1590,7 +2491,7 @@
       </w:rPr>
     </w:lvl>
   </w:abstractNum>
-  <w:abstractNum w:abstractNumId="3" w15:restartNumberingAfterBreak="0">
+  <w:abstractNum w:abstractNumId="3">
     <w:nsid w:val="0E9517A4"/>
     <w:multiLevelType w:val="hybridMultilevel"/>
     <w:tmpl w:val="3B081E24"/>
@@ -1703,7 +2604,7 @@
       </w:rPr>
     </w:lvl>
   </w:abstractNum>
-  <w:abstractNum w:abstractNumId="4" w15:restartNumberingAfterBreak="0">
+  <w:abstractNum w:abstractNumId="4">
     <w:nsid w:val="0F1263BA"/>
     <w:multiLevelType w:val="hybridMultilevel"/>
     <w:tmpl w:val="2FA0784A"/>
@@ -1816,7 +2717,7 @@
       </w:rPr>
     </w:lvl>
   </w:abstractNum>
-  <w:abstractNum w:abstractNumId="5" w15:restartNumberingAfterBreak="0">
+  <w:abstractNum w:abstractNumId="5">
     <w:nsid w:val="102C260A"/>
     <w:multiLevelType w:val="hybridMultilevel"/>
     <w:tmpl w:val="FA0C4210"/>
@@ -1929,7 +2830,7 @@
       </w:rPr>
     </w:lvl>
   </w:abstractNum>
-  <w:abstractNum w:abstractNumId="6" w15:restartNumberingAfterBreak="0">
+  <w:abstractNum w:abstractNumId="6">
     <w:nsid w:val="1B29291C"/>
     <w:multiLevelType w:val="hybridMultilevel"/>
     <w:tmpl w:val="BBBCD278"/>
@@ -2042,7 +2943,7 @@
       </w:rPr>
     </w:lvl>
   </w:abstractNum>
-  <w:abstractNum w:abstractNumId="7" w15:restartNumberingAfterBreak="0">
+  <w:abstractNum w:abstractNumId="7">
     <w:nsid w:val="1EE32D67"/>
     <w:multiLevelType w:val="hybridMultilevel"/>
     <w:tmpl w:val="EBD6083E"/>
@@ -2155,7 +3056,7 @@
       </w:rPr>
     </w:lvl>
   </w:abstractNum>
-  <w:abstractNum w:abstractNumId="8" w15:restartNumberingAfterBreak="0">
+  <w:abstractNum w:abstractNumId="8">
     <w:nsid w:val="20325AB9"/>
     <w:multiLevelType w:val="hybridMultilevel"/>
     <w:tmpl w:val="8222E8A8"/>
@@ -2268,7 +3169,7 @@
       </w:rPr>
     </w:lvl>
   </w:abstractNum>
-  <w:abstractNum w:abstractNumId="9" w15:restartNumberingAfterBreak="0">
+  <w:abstractNum w:abstractNumId="9">
     <w:nsid w:val="29555D2A"/>
     <w:multiLevelType w:val="hybridMultilevel"/>
     <w:tmpl w:val="C20A8330"/>
@@ -2381,7 +3282,7 @@
       </w:rPr>
     </w:lvl>
   </w:abstractNum>
-  <w:abstractNum w:abstractNumId="10" w15:restartNumberingAfterBreak="0">
+  <w:abstractNum w:abstractNumId="10">
     <w:nsid w:val="2AEC5E4E"/>
     <w:multiLevelType w:val="hybridMultilevel"/>
     <w:tmpl w:val="44EC7260"/>
@@ -2494,7 +3395,7 @@
       </w:rPr>
     </w:lvl>
   </w:abstractNum>
-  <w:abstractNum w:abstractNumId="11" w15:restartNumberingAfterBreak="0">
+  <w:abstractNum w:abstractNumId="11">
     <w:nsid w:val="2EAC3671"/>
     <w:multiLevelType w:val="hybridMultilevel"/>
     <w:tmpl w:val="7AFEE146"/>
@@ -2607,7 +3508,7 @@
       </w:rPr>
     </w:lvl>
   </w:abstractNum>
-  <w:abstractNum w:abstractNumId="12" w15:restartNumberingAfterBreak="0">
+  <w:abstractNum w:abstractNumId="12">
     <w:nsid w:val="314551F9"/>
     <w:multiLevelType w:val="hybridMultilevel"/>
     <w:tmpl w:val="F066004A"/>
@@ -2720,7 +3621,7 @@
       </w:rPr>
     </w:lvl>
   </w:abstractNum>
-  <w:abstractNum w:abstractNumId="13" w15:restartNumberingAfterBreak="0">
+  <w:abstractNum w:abstractNumId="13">
     <w:nsid w:val="35B80FE2"/>
     <w:multiLevelType w:val="hybridMultilevel"/>
     <w:tmpl w:val="1360CCF6"/>
@@ -2833,7 +3734,7 @@
       </w:rPr>
     </w:lvl>
   </w:abstractNum>
-  <w:abstractNum w:abstractNumId="14" w15:restartNumberingAfterBreak="0">
+  <w:abstractNum w:abstractNumId="14">
     <w:nsid w:val="39663162"/>
     <w:multiLevelType w:val="hybridMultilevel"/>
     <w:tmpl w:val="8D4AE118"/>
@@ -2946,7 +3847,7 @@
       </w:rPr>
     </w:lvl>
   </w:abstractNum>
-  <w:abstractNum w:abstractNumId="15" w15:restartNumberingAfterBreak="0">
+  <w:abstractNum w:abstractNumId="15">
     <w:nsid w:val="3A866B3C"/>
     <w:multiLevelType w:val="hybridMultilevel"/>
     <w:tmpl w:val="4F84CE5C"/>
@@ -3059,7 +3960,7 @@
       </w:rPr>
     </w:lvl>
   </w:abstractNum>
-  <w:abstractNum w:abstractNumId="16" w15:restartNumberingAfterBreak="0">
+  <w:abstractNum w:abstractNumId="16">
     <w:nsid w:val="3F8C1B9F"/>
     <w:multiLevelType w:val="hybridMultilevel"/>
     <w:tmpl w:val="BDD87B3C"/>
@@ -3172,7 +4073,120 @@
       </w:rPr>
     </w:lvl>
   </w:abstractNum>
-  <w:abstractNum w:abstractNumId="17" w15:restartNumberingAfterBreak="0">
+  <w:abstractNum w:abstractNumId="17">
+    <w:nsid w:val="44A1255A"/>
+    <w:multiLevelType w:val="hybridMultilevel"/>
+    <w:tmpl w:val="3B661CDA"/>
+    <w:lvl w:ilvl="0" w:tplc="04150001">
+      <w:start w:val="1"/>
+      <w:numFmt w:val="bullet"/>
+      <w:lvlText w:val=""/>
+      <w:lvlJc w:val="left"/>
+      <w:pPr>
+        <w:ind w:left="720" w:hanging="360"/>
+      </w:pPr>
+      <w:rPr>
+        <w:rFonts w:ascii="Symbol" w:hAnsi="Symbol" w:hint="default"/>
+      </w:rPr>
+    </w:lvl>
+    <w:lvl w:ilvl="1" w:tplc="04150003" w:tentative="1">
+      <w:start w:val="1"/>
+      <w:numFmt w:val="bullet"/>
+      <w:lvlText w:val="o"/>
+      <w:lvlJc w:val="left"/>
+      <w:pPr>
+        <w:ind w:left="1440" w:hanging="360"/>
+      </w:pPr>
+      <w:rPr>
+        <w:rFonts w:ascii="Courier New" w:hAnsi="Courier New" w:cs="Courier New" w:hint="default"/>
+      </w:rPr>
+    </w:lvl>
+    <w:lvl w:ilvl="2" w:tplc="04150005" w:tentative="1">
+      <w:start w:val="1"/>
+      <w:numFmt w:val="bullet"/>
+      <w:lvlText w:val=""/>
+      <w:lvlJc w:val="left"/>
+      <w:pPr>
+        <w:ind w:left="2160" w:hanging="360"/>
+      </w:pPr>
+      <w:rPr>
+        <w:rFonts w:ascii="Wingdings" w:hAnsi="Wingdings" w:hint="default"/>
+      </w:rPr>
+    </w:lvl>
+    <w:lvl w:ilvl="3" w:tplc="04150001" w:tentative="1">
+      <w:start w:val="1"/>
+      <w:numFmt w:val="bullet"/>
+      <w:lvlText w:val=""/>
+      <w:lvlJc w:val="left"/>
+      <w:pPr>
+        <w:ind w:left="2880" w:hanging="360"/>
+      </w:pPr>
+      <w:rPr>
+        <w:rFonts w:ascii="Symbol" w:hAnsi="Symbol" w:hint="default"/>
+      </w:rPr>
+    </w:lvl>
+    <w:lvl w:ilvl="4" w:tplc="04150003" w:tentative="1">
+      <w:start w:val="1"/>
+      <w:numFmt w:val="bullet"/>
+      <w:lvlText w:val="o"/>
+      <w:lvlJc w:val="left"/>
+      <w:pPr>
+        <w:ind w:left="3600" w:hanging="360"/>
+      </w:pPr>
+      <w:rPr>
+        <w:rFonts w:ascii="Courier New" w:hAnsi="Courier New" w:cs="Courier New" w:hint="default"/>
+      </w:rPr>
+    </w:lvl>
+    <w:lvl w:ilvl="5" w:tplc="04150005" w:tentative="1">
+      <w:start w:val="1"/>
+      <w:numFmt w:val="bullet"/>
+      <w:lvlText w:val=""/>
+      <w:lvlJc w:val="left"/>
+      <w:pPr>
+        <w:ind w:left="4320" w:hanging="360"/>
+      </w:pPr>
+      <w:rPr>
+        <w:rFonts w:ascii="Wingdings" w:hAnsi="Wingdings" w:hint="default"/>
+      </w:rPr>
+    </w:lvl>
+    <w:lvl w:ilvl="6" w:tplc="04150001" w:tentative="1">
+      <w:start w:val="1"/>
+      <w:numFmt w:val="bullet"/>
+      <w:lvlText w:val=""/>
+      <w:lvlJc w:val="left"/>
+      <w:pPr>
+        <w:ind w:left="5040" w:hanging="360"/>
+      </w:pPr>
+      <w:rPr>
+        <w:rFonts w:ascii="Symbol" w:hAnsi="Symbol" w:hint="default"/>
+      </w:rPr>
+    </w:lvl>
+    <w:lvl w:ilvl="7" w:tplc="04150003" w:tentative="1">
+      <w:start w:val="1"/>
+      <w:numFmt w:val="bullet"/>
+      <w:lvlText w:val="o"/>
+      <w:lvlJc w:val="left"/>
+      <w:pPr>
+        <w:ind w:left="5760" w:hanging="360"/>
+      </w:pPr>
+      <w:rPr>
+        <w:rFonts w:ascii="Courier New" w:hAnsi="Courier New" w:cs="Courier New" w:hint="default"/>
+      </w:rPr>
+    </w:lvl>
+    <w:lvl w:ilvl="8" w:tplc="04150005" w:tentative="1">
+      <w:start w:val="1"/>
+      <w:numFmt w:val="bullet"/>
+      <w:lvlText w:val=""/>
+      <w:lvlJc w:val="left"/>
+      <w:pPr>
+        <w:ind w:left="6480" w:hanging="360"/>
+      </w:pPr>
+      <w:rPr>
+        <w:rFonts w:ascii="Wingdings" w:hAnsi="Wingdings" w:hint="default"/>
+      </w:rPr>
+    </w:lvl>
+  </w:abstractNum>
+  <w:abstractNum w:abstractNumId="18">
     <w:nsid w:val="533C707E"/>
     <w:multiLevelType w:val="hybridMultilevel"/>
     <w:tmpl w:val="DC8EB45A"/>
@@ -3285,7 +4299,120 @@
       </w:rPr>
     </w:lvl>
   </w:abstractNum>
-  <w:abstractNum w:abstractNumId="18" w15:restartNumberingAfterBreak="0">
+  <w:abstractNum w:abstractNumId="19">
+    <w:nsid w:val="54162671"/>
+    <w:multiLevelType w:val="hybridMultilevel"/>
+    <w:tmpl w:val="EF3430E2"/>
+    <w:lvl w:ilvl="0" w:tplc="04150001">
+      <w:start w:val="1"/>
+      <w:numFmt w:val="bullet"/>
+      <w:lvlText w:val=""/>
+      <w:lvlJc w:val="left"/>
+      <w:pPr>
+        <w:ind w:left="720" w:hanging="360"/>
+      </w:pPr>
+      <w:rPr>
+        <w:rFonts w:ascii="Symbol" w:hAnsi="Symbol" w:hint="default"/>
+      </w:rPr>
+    </w:lvl>
+    <w:lvl w:ilvl="1" w:tplc="04150003" w:tentative="1">
+      <w:start w:val="1"/>
+      <w:numFmt w:val="bullet"/>
+      <w:lvlText w:val="o"/>
+      <w:lvlJc w:val="left"/>
+      <w:pPr>
+        <w:ind w:left="1440" w:hanging="360"/>
+      </w:pPr>
+      <w:rPr>
+        <w:rFonts w:ascii="Courier New" w:hAnsi="Courier New" w:cs="Courier New" w:hint="default"/>
+      </w:rPr>
+    </w:lvl>
+    <w:lvl w:ilvl="2" w:tplc="04150005" w:tentative="1">
+      <w:start w:val="1"/>
+      <w:numFmt w:val="bullet"/>
+      <w:lvlText w:val=""/>
+      <w:lvlJc w:val="left"/>
+      <w:pPr>
+        <w:ind w:left="2160" w:hanging="360"/>
+      </w:pPr>
+      <w:rPr>
+        <w:rFonts w:ascii="Wingdings" w:hAnsi="Wingdings" w:hint="default"/>
+      </w:rPr>
+    </w:lvl>
+    <w:lvl w:ilvl="3" w:tplc="04150001" w:tentative="1">
+      <w:start w:val="1"/>
+      <w:numFmt w:val="bullet"/>
+      <w:lvlText w:val=""/>
+      <w:lvlJc w:val="left"/>
+      <w:pPr>
+        <w:ind w:left="2880" w:hanging="360"/>
+      </w:pPr>
+      <w:rPr>
+        <w:rFonts w:ascii="Symbol" w:hAnsi="Symbol" w:hint="default"/>
+      </w:rPr>
+    </w:lvl>
+    <w:lvl w:ilvl="4" w:tplc="04150003" w:tentative="1">
+      <w:start w:val="1"/>
+      <w:numFmt w:val="bullet"/>
+      <w:lvlText w:val="o"/>
+      <w:lvlJc w:val="left"/>
+      <w:pPr>
+        <w:ind w:left="3600" w:hanging="360"/>
+      </w:pPr>
+      <w:rPr>
+        <w:rFonts w:ascii="Courier New" w:hAnsi="Courier New" w:cs="Courier New" w:hint="default"/>
+      </w:rPr>
+    </w:lvl>
+    <w:lvl w:ilvl="5" w:tplc="04150005" w:tentative="1">
+      <w:start w:val="1"/>
+      <w:numFmt w:val="bullet"/>
+      <w:lvlText w:val=""/>
+      <w:lvlJc w:val="left"/>
+      <w:pPr>
+        <w:ind w:left="4320" w:hanging="360"/>
+      </w:pPr>
+      <w:rPr>
+        <w:rFonts w:ascii="Wingdings" w:hAnsi="Wingdings" w:hint="default"/>
+      </w:rPr>
+    </w:lvl>
+    <w:lvl w:ilvl="6" w:tplc="04150001" w:tentative="1">
+      <w:start w:val="1"/>
+      <w:numFmt w:val="bullet"/>
+      <w:lvlText w:val=""/>
+      <w:lvlJc w:val="left"/>
+      <w:pPr>
+        <w:ind w:left="5040" w:hanging="360"/>
+      </w:pPr>
+      <w:rPr>
+        <w:rFonts w:ascii="Symbol" w:hAnsi="Symbol" w:hint="default"/>
+      </w:rPr>
+    </w:lvl>
+    <w:lvl w:ilvl="7" w:tplc="04150003" w:tentative="1">
+      <w:start w:val="1"/>
+      <w:numFmt w:val="bullet"/>
+      <w:lvlText w:val="o"/>
+      <w:lvlJc w:val="left"/>
+      <w:pPr>
+        <w:ind w:left="5760" w:hanging="360"/>
+      </w:pPr>
+      <w:rPr>
+        <w:rFonts w:ascii="Courier New" w:hAnsi="Courier New" w:cs="Courier New" w:hint="default"/>
+      </w:rPr>
+    </w:lvl>
+    <w:lvl w:ilvl="8" w:tplc="04150005" w:tentative="1">
+      <w:start w:val="1"/>
+      <w:numFmt w:val="bullet"/>
+      <w:lvlText w:val=""/>
+      <w:lvlJc w:val="left"/>
+      <w:pPr>
+        <w:ind w:left="6480" w:hanging="360"/>
+      </w:pPr>
+      <w:rPr>
+        <w:rFonts w:ascii="Wingdings" w:hAnsi="Wingdings" w:hint="default"/>
+      </w:rPr>
+    </w:lvl>
+  </w:abstractNum>
+  <w:abstractNum w:abstractNumId="20">
     <w:nsid w:val="54760609"/>
     <w:multiLevelType w:val="hybridMultilevel"/>
     <w:tmpl w:val="8DB6F426"/>
@@ -3398,7 +4525,7 @@
       </w:rPr>
     </w:lvl>
   </w:abstractNum>
-  <w:abstractNum w:abstractNumId="19" w15:restartNumberingAfterBreak="0">
+  <w:abstractNum w:abstractNumId="21">
     <w:nsid w:val="5D8E56F6"/>
     <w:multiLevelType w:val="hybridMultilevel"/>
     <w:tmpl w:val="CCFEBD54"/>
@@ -3511,7 +4638,7 @@
       </w:rPr>
     </w:lvl>
   </w:abstractNum>
-  <w:abstractNum w:abstractNumId="20" w15:restartNumberingAfterBreak="0">
+  <w:abstractNum w:abstractNumId="22">
     <w:nsid w:val="60AD220D"/>
     <w:multiLevelType w:val="hybridMultilevel"/>
     <w:tmpl w:val="1206C124"/>
@@ -3624,7 +4751,7 @@
       </w:rPr>
     </w:lvl>
   </w:abstractNum>
-  <w:abstractNum w:abstractNumId="21" w15:restartNumberingAfterBreak="0">
+  <w:abstractNum w:abstractNumId="23">
     <w:nsid w:val="62F77BC2"/>
     <w:multiLevelType w:val="hybridMultilevel"/>
     <w:tmpl w:val="2774DD38"/>
@@ -3737,7 +4864,7 @@
       </w:rPr>
     </w:lvl>
   </w:abstractNum>
-  <w:abstractNum w:abstractNumId="22" w15:restartNumberingAfterBreak="0">
+  <w:abstractNum w:abstractNumId="24">
     <w:nsid w:val="6E6B55DC"/>
     <w:multiLevelType w:val="hybridMultilevel"/>
     <w:tmpl w:val="230025B4"/>
@@ -3850,7 +4977,7 @@
       </w:rPr>
     </w:lvl>
   </w:abstractNum>
-  <w:abstractNum w:abstractNumId="23" w15:restartNumberingAfterBreak="0">
+  <w:abstractNum w:abstractNumId="25">
     <w:nsid w:val="6F3A5DCC"/>
     <w:multiLevelType w:val="hybridMultilevel"/>
     <w:tmpl w:val="2A849922"/>
@@ -3939,7 +5066,7 @@
       </w:pPr>
     </w:lvl>
   </w:abstractNum>
-  <w:abstractNum w:abstractNumId="24" w15:restartNumberingAfterBreak="0">
+  <w:abstractNum w:abstractNumId="26">
     <w:nsid w:val="779F4E11"/>
     <w:multiLevelType w:val="hybridMultilevel"/>
     <w:tmpl w:val="49628778"/>
@@ -4052,7 +5179,7 @@
       </w:rPr>
     </w:lvl>
   </w:abstractNum>
-  <w:abstractNum w:abstractNumId="25" w15:restartNumberingAfterBreak="0">
+  <w:abstractNum w:abstractNumId="27">
     <w:nsid w:val="7C702CE8"/>
     <w:multiLevelType w:val="hybridMultilevel"/>
     <w:tmpl w:val="D8A02406"/>
@@ -4165,8 +5292,121 @@
       </w:rPr>
     </w:lvl>
   </w:abstractNum>
+  <w:abstractNum w:abstractNumId="28">
+    <w:nsid w:val="7DE22474"/>
+    <w:multiLevelType w:val="hybridMultilevel"/>
+    <w:tmpl w:val="5086A800"/>
+    <w:lvl w:ilvl="0" w:tplc="04150001">
+      <w:start w:val="1"/>
+      <w:numFmt w:val="bullet"/>
+      <w:lvlText w:val=""/>
+      <w:lvlJc w:val="left"/>
+      <w:pPr>
+        <w:ind w:left="720" w:hanging="360"/>
+      </w:pPr>
+      <w:rPr>
+        <w:rFonts w:ascii="Symbol" w:hAnsi="Symbol" w:hint="default"/>
+      </w:rPr>
+    </w:lvl>
+    <w:lvl w:ilvl="1" w:tplc="04150003" w:tentative="1">
+      <w:start w:val="1"/>
+      <w:numFmt w:val="bullet"/>
+      <w:lvlText w:val="o"/>
+      <w:lvlJc w:val="left"/>
+      <w:pPr>
+        <w:ind w:left="1440" w:hanging="360"/>
+      </w:pPr>
+      <w:rPr>
+        <w:rFonts w:ascii="Courier New" w:hAnsi="Courier New" w:cs="Courier New" w:hint="default"/>
+      </w:rPr>
+    </w:lvl>
+    <w:lvl w:ilvl="2" w:tplc="04150005" w:tentative="1">
+      <w:start w:val="1"/>
+      <w:numFmt w:val="bullet"/>
+      <w:lvlText w:val=""/>
+      <w:lvlJc w:val="left"/>
+      <w:pPr>
+        <w:ind w:left="2160" w:hanging="360"/>
+      </w:pPr>
+      <w:rPr>
+        <w:rFonts w:ascii="Wingdings" w:hAnsi="Wingdings" w:hint="default"/>
+      </w:rPr>
+    </w:lvl>
+    <w:lvl w:ilvl="3" w:tplc="04150001" w:tentative="1">
+      <w:start w:val="1"/>
+      <w:numFmt w:val="bullet"/>
+      <w:lvlText w:val=""/>
+      <w:lvlJc w:val="left"/>
+      <w:pPr>
+        <w:ind w:left="2880" w:hanging="360"/>
+      </w:pPr>
+      <w:rPr>
+        <w:rFonts w:ascii="Symbol" w:hAnsi="Symbol" w:hint="default"/>
+      </w:rPr>
+    </w:lvl>
+    <w:lvl w:ilvl="4" w:tplc="04150003" w:tentative="1">
+      <w:start w:val="1"/>
+      <w:numFmt w:val="bullet"/>
+      <w:lvlText w:val="o"/>
+      <w:lvlJc w:val="left"/>
+      <w:pPr>
+        <w:ind w:left="3600" w:hanging="360"/>
+      </w:pPr>
+      <w:rPr>
+        <w:rFonts w:ascii="Courier New" w:hAnsi="Courier New" w:cs="Courier New" w:hint="default"/>
+      </w:rPr>
+    </w:lvl>
+    <w:lvl w:ilvl="5" w:tplc="04150005" w:tentative="1">
+      <w:start w:val="1"/>
+      <w:numFmt w:val="bullet"/>
+      <w:lvlText w:val=""/>
+      <w:lvlJc w:val="left"/>
+      <w:pPr>
+        <w:ind w:left="4320" w:hanging="360"/>
+      </w:pPr>
+      <w:rPr>
+        <w:rFonts w:ascii="Wingdings" w:hAnsi="Wingdings" w:hint="default"/>
+      </w:rPr>
+    </w:lvl>
+    <w:lvl w:ilvl="6" w:tplc="04150001" w:tentative="1">
+      <w:start w:val="1"/>
+      <w:numFmt w:val="bullet"/>
+      <w:lvlText w:val=""/>
+      <w:lvlJc w:val="left"/>
+      <w:pPr>
+        <w:ind w:left="5040" w:hanging="360"/>
+      </w:pPr>
+      <w:rPr>
+        <w:rFonts w:ascii="Symbol" w:hAnsi="Symbol" w:hint="default"/>
+      </w:rPr>
+    </w:lvl>
+    <w:lvl w:ilvl="7" w:tplc="04150003" w:tentative="1">
+      <w:start w:val="1"/>
+      <w:numFmt w:val="bullet"/>
+      <w:lvlText w:val="o"/>
+      <w:lvlJc w:val="left"/>
+      <w:pPr>
+        <w:ind w:left="5760" w:hanging="360"/>
+      </w:pPr>
+      <w:rPr>
+        <w:rFonts w:ascii="Courier New" w:hAnsi="Courier New" w:cs="Courier New" w:hint="default"/>
+      </w:rPr>
+    </w:lvl>
+    <w:lvl w:ilvl="8" w:tplc="04150005" w:tentative="1">
+      <w:start w:val="1"/>
+      <w:numFmt w:val="bullet"/>
+      <w:lvlText w:val=""/>
+      <w:lvlJc w:val="left"/>
+      <w:pPr>
+        <w:ind w:left="6480" w:hanging="360"/>
+      </w:pPr>
+      <w:rPr>
+        <w:rFonts w:ascii="Wingdings" w:hAnsi="Wingdings" w:hint="default"/>
+      </w:rPr>
+    </w:lvl>
+  </w:abstractNum>
   <w:num w:numId="1">
-    <w:abstractNumId w:val="20"/>
+    <w:abstractNumId w:val="22"/>
   </w:num>
   <w:num w:numId="2">
     <w:abstractNumId w:val="12"/>
@@ -4178,13 +5418,13 @@
     <w:abstractNumId w:val="9"/>
   </w:num>
   <w:num w:numId="5">
-    <w:abstractNumId w:val="23"/>
+    <w:abstractNumId w:val="25"/>
   </w:num>
   <w:num w:numId="6">
     <w:abstractNumId w:val="13"/>
   </w:num>
   <w:num w:numId="7">
-    <w:abstractNumId w:val="25"/>
+    <w:abstractNumId w:val="27"/>
   </w:num>
   <w:num w:numId="8">
     <w:abstractNumId w:val="3"/>
@@ -4193,7 +5433,7 @@
     <w:abstractNumId w:val="5"/>
   </w:num>
   <w:num w:numId="10">
-    <w:abstractNumId w:val="21"/>
+    <w:abstractNumId w:val="23"/>
   </w:num>
   <w:num w:numId="11">
     <w:abstractNumId w:val="7"/>
@@ -4211,28 +5451,28 @@
     <w:abstractNumId w:val="16"/>
   </w:num>
   <w:num w:numId="16">
-    <w:abstractNumId w:val="22"/>
+    <w:abstractNumId w:val="24"/>
   </w:num>
   <w:num w:numId="17">
     <w:abstractNumId w:val="1"/>
   </w:num>
   <w:num w:numId="18">
-    <w:abstractNumId w:val="17"/>
+    <w:abstractNumId w:val="18"/>
   </w:num>
   <w:num w:numId="19">
     <w:abstractNumId w:val="2"/>
   </w:num>
   <w:num w:numId="20">
-    <w:abstractNumId w:val="24"/>
+    <w:abstractNumId w:val="26"/>
   </w:num>
   <w:num w:numId="21">
-    <w:abstractNumId w:val="18"/>
+    <w:abstractNumId w:val="20"/>
   </w:num>
   <w:num w:numId="22">
     <w:abstractNumId w:val="10"/>
   </w:num>
   <w:num w:numId="23">
-    <w:abstractNumId w:val="19"/>
+    <w:abstractNumId w:val="21"/>
   </w:num>
   <w:num w:numId="24">
     <w:abstractNumId w:val="14"/>
@@ -4243,11 +5483,20 @@
   <w:num w:numId="26">
     <w:abstractNumId w:val="11"/>
   </w:num>
+  <w:num w:numId="27">
+    <w:abstractNumId w:val="28"/>
+  </w:num>
+  <w:num w:numId="28">
+    <w:abstractNumId w:val="19"/>
+  </w:num>
+  <w:num w:numId="29">
+    <w:abstractNumId w:val="17"/>
+  </w:num>
 </w:numbering>
 </file>
 
 <file path=word/styles.xml><?xml version="1.0" encoding="utf-8"?>
-<w:styles xmlns:mc="http://schemas.openxmlformats.org/markup-compatibility/2006" xmlns:r="http://schemas.openxmlformats.org/officeDocument/2006/relationships" xmlns:w="http://schemas.openxmlformats.org/wordprocessingml/2006/main" xmlns:w14="http://schemas.microsoft.com/office/word/2010/wordml" xmlns:w15="http://schemas.microsoft.com/office/word/2012/wordml" xmlns:w16se="http://schemas.microsoft.com/office/word/2015/wordml/symex" mc:Ignorable="w14 w15 w16se">
+<w:styles xmlns:mc="http://schemas.openxmlformats.org/markup-compatibility/2006" xmlns:r="http://schemas.openxmlformats.org/officeDocument/2006/relationships" xmlns:w="http://schemas.openxmlformats.org/wordprocessingml/2006/main" xmlns:w14="http://schemas.microsoft.com/office/word/2010/wordml" mc:Ignorable="w14">
   <w:docDefaults>
     <w:rPrDefault>
       <w:rPr>
@@ -4263,381 +5512,144 @@
       </w:pPr>
     </w:pPrDefault>
   </w:docDefaults>
-  <w:latentStyles w:defLockedState="0" w:defUIPriority="99" w:defSemiHidden="0" w:defUnhideWhenUsed="0" w:defQFormat="0" w:count="374">
-    <w:lsdException w:name="Normal" w:uiPriority="0" w:qFormat="1"/>
-    <w:lsdException w:name="heading 1" w:uiPriority="9" w:qFormat="1"/>
-    <w:lsdException w:name="heading 2" w:semiHidden="1" w:uiPriority="9" w:unhideWhenUsed="1" w:qFormat="1"/>
-    <w:lsdException w:name="heading 3" w:semiHidden="1" w:uiPriority="9" w:unhideWhenUsed="1" w:qFormat="1"/>
-    <w:lsdException w:name="heading 4" w:semiHidden="1" w:uiPriority="9" w:unhideWhenUsed="1" w:qFormat="1"/>
-    <w:lsdException w:name="heading 5" w:semiHidden="1" w:uiPriority="9" w:unhideWhenUsed="1" w:qFormat="1"/>
-    <w:lsdException w:name="heading 6" w:semiHidden="1" w:uiPriority="9" w:unhideWhenUsed="1" w:qFormat="1"/>
-    <w:lsdException w:name="heading 7" w:semiHidden="1" w:uiPriority="9" w:unhideWhenUsed="1" w:qFormat="1"/>
-    <w:lsdException w:name="heading 8" w:semiHidden="1" w:uiPriority="9" w:unhideWhenUsed="1" w:qFormat="1"/>
-    <w:lsdException w:name="heading 9" w:semiHidden="1" w:uiPriority="9" w:unhideWhenUsed="1" w:qFormat="1"/>
-    <w:lsdException w:name="index 1" w:semiHidden="1" w:unhideWhenUsed="1"/>
-    <w:lsdException w:name="index 2" w:semiHidden="1" w:unhideWhenUsed="1"/>
-    <w:lsdException w:name="index 3" w:semiHidden="1" w:unhideWhenUsed="1"/>
-    <w:lsdException w:name="index 4" w:semiHidden="1" w:unhideWhenUsed="1"/>
-    <w:lsdException w:name="index 5" w:semiHidden="1" w:unhideWhenUsed="1"/>
-    <w:lsdException w:name="index 6" w:semiHidden="1" w:unhideWhenUsed="1"/>
-    <w:lsdException w:name="index 7" w:semiHidden="1" w:unhideWhenUsed="1"/>
-    <w:lsdException w:name="index 8" w:semiHidden="1" w:unhideWhenUsed="1"/>
-    <w:lsdException w:name="index 9" w:semiHidden="1" w:unhideWhenUsed="1"/>
-    <w:lsdException w:name="toc 1" w:semiHidden="1" w:uiPriority="39" w:unhideWhenUsed="1"/>
-    <w:lsdException w:name="toc 2" w:semiHidden="1" w:uiPriority="39" w:unhideWhenUsed="1"/>
-    <w:lsdException w:name="toc 3" w:semiHidden="1" w:uiPriority="39" w:unhideWhenUsed="1"/>
-    <w:lsdException w:name="toc 4" w:semiHidden="1" w:uiPriority="39" w:unhideWhenUsed="1"/>
-    <w:lsdException w:name="toc 5" w:semiHidden="1" w:uiPriority="39" w:unhideWhenUsed="1"/>
-    <w:lsdException w:name="toc 6" w:semiHidden="1" w:uiPriority="39" w:unhideWhenUsed="1"/>
-    <w:lsdException w:name="toc 7" w:semiHidden="1" w:uiPriority="39" w:unhideWhenUsed="1"/>
-    <w:lsdException w:name="toc 8" w:semiHidden="1" w:uiPriority="39" w:unhideWhenUsed="1"/>
-    <w:lsdException w:name="toc 9" w:semiHidden="1" w:uiPriority="39" w:unhideWhenUsed="1"/>
-    <w:lsdException w:name="Normal Indent" w:semiHidden="1" w:unhideWhenUsed="1"/>
-    <w:lsdException w:name="footnote text" w:semiHidden="1" w:unhideWhenUsed="1"/>
-    <w:lsdException w:name="annotation text" w:semiHidden="1" w:unhideWhenUsed="1"/>
-    <w:lsdException w:name="header" w:semiHidden="1" w:unhideWhenUsed="1"/>
-    <w:lsdException w:name="footer" w:semiHidden="1" w:unhideWhenUsed="1"/>
-    <w:lsdException w:name="index heading" w:semiHidden="1" w:unhideWhenUsed="1"/>
-    <w:lsdException w:name="caption" w:semiHidden="1" w:uiPriority="35" w:unhideWhenUsed="1" w:qFormat="1"/>
-    <w:lsdException w:name="table of figures" w:semiHidden="1" w:unhideWhenUsed="1"/>
-    <w:lsdException w:name="envelope address" w:semiHidden="1" w:unhideWhenUsed="1"/>
-    <w:lsdException w:name="envelope return" w:semiHidden="1" w:unhideWhenUsed="1"/>
-    <w:lsdException w:name="footnote reference" w:semiHidden="1" w:unhideWhenUsed="1"/>
-    <w:lsdException w:name="annotation reference" w:semiHidden="1" w:unhideWhenUsed="1"/>
-    <w:lsdException w:name="line number" w:semiHidden="1" w:unhideWhenUsed="1"/>
-    <w:lsdException w:name="page number" w:semiHidden="1" w:unhideWhenUsed="1"/>
-    <w:lsdException w:name="endnote reference" w:semiHidden="1" w:unhideWhenUsed="1"/>
-    <w:lsdException w:name="endnote text" w:semiHidden="1" w:unhideWhenUsed="1"/>
-    <w:lsdException w:name="table of authorities" w:semiHidden="1" w:unhideWhenUsed="1"/>
-    <w:lsdException w:name="macro" w:semiHidden="1" w:unhideWhenUsed="1"/>
-    <w:lsdException w:name="toa heading" w:semiHidden="1" w:unhideWhenUsed="1"/>
-    <w:lsdException w:name="List" w:semiHidden="1" w:unhideWhenUsed="1"/>
-    <w:lsdException w:name="List Bullet" w:semiHidden="1" w:unhideWhenUsed="1"/>
-    <w:lsdException w:name="List Number" w:semiHidden="1" w:unhideWhenUsed="1"/>
-    <w:lsdException w:name="List 2" w:semiHidden="1" w:unhideWhenUsed="1"/>
-    <w:lsdException w:name="List 3" w:semiHidden="1" w:unhideWhenUsed="1"/>
-    <w:lsdException w:name="List 4" w:semiHidden="1" w:unhideWhenUsed="1"/>
-    <w:lsdException w:name="List 5" w:semiHidden="1" w:unhideWhenUsed="1"/>
-    <w:lsdException w:name="List Bullet 2" w:semiHidden="1" w:unhideWhenUsed="1"/>
-    <w:lsdException w:name="List Bullet 3" w:semiHidden="1" w:unhideWhenUsed="1"/>
-    <w:lsdException w:name="List Bullet 4" w:semiHidden="1" w:unhideWhenUsed="1"/>
-    <w:lsdException w:name="List Bullet 5" w:semiHidden="1" w:unhideWhenUsed="1"/>
-    <w:lsdException w:name="List Number 2" w:semiHidden="1" w:unhideWhenUsed="1"/>
-    <w:lsdException w:name="List Number 3" w:semiHidden="1" w:unhideWhenUsed="1"/>
-    <w:lsdException w:name="List Number 4" w:semiHidden="1" w:unhideWhenUsed="1"/>
-    <w:lsdException w:name="List Number 5" w:semiHidden="1" w:unhideWhenUsed="1"/>
-    <w:lsdException w:name="Title" w:uiPriority="10" w:qFormat="1"/>
-    <w:lsdException w:name="Closing" w:semiHidden="1" w:unhideWhenUsed="1"/>
-    <w:lsdException w:name="Signature" w:semiHidden="1" w:unhideWhenUsed="1"/>
-    <w:lsdException w:name="Default Paragraph Font" w:semiHidden="1" w:uiPriority="1" w:unhideWhenUsed="1"/>
-    <w:lsdException w:name="Body Text" w:semiHidden="1" w:unhideWhenUsed="1"/>
-    <w:lsdException w:name="Body Text Indent" w:semiHidden="1" w:unhideWhenUsed="1"/>
-    <w:lsdException w:name="List Continue" w:semiHidden="1" w:unhideWhenUsed="1"/>
-    <w:lsdException w:name="List Continue 2" w:semiHidden="1" w:unhideWhenUsed="1"/>
-    <w:lsdException w:name="List Continue 3" w:semiHidden="1" w:unhideWhenUsed="1"/>
-    <w:lsdException w:name="List Continue 4" w:semiHidden="1" w:unhideWhenUsed="1"/>
-    <w:lsdException w:name="List Continue 5" w:semiHidden="1" w:unhideWhenUsed="1"/>
-    <w:lsdException w:name="Message Header" w:semiHidden="1" w:unhideWhenUsed="1"/>
-    <w:lsdException w:name="Subtitle" w:uiPriority="11" w:qFormat="1"/>
-    <w:lsdException w:name="Salutation" w:semiHidden="1" w:unhideWhenUsed="1"/>
-    <w:lsdException w:name="Date" w:semiHidden="1" w:unhideWhenUsed="1"/>
-    <w:lsdException w:name="Body Text First Indent" w:semiHidden="1" w:unhideWhenUsed="1"/>
-    <w:lsdException w:name="Body Text First Indent 2" w:semiHidden="1" w:unhideWhenUsed="1"/>
-    <w:lsdException w:name="Note Heading" w:semiHidden="1" w:unhideWhenUsed="1"/>
-    <w:lsdException w:name="Body Text 2" w:semiHidden="1" w:unhideWhenUsed="1"/>
-    <w:lsdException w:name="Body Text 3" w:semiHidden="1" w:unhideWhenUsed="1"/>
-    <w:lsdException w:name="Body Text Indent 2" w:semiHidden="1" w:unhideWhenUsed="1"/>
-    <w:lsdException w:name="Body Text Indent 3" w:semiHidden="1" w:unhideWhenUsed="1"/>
-    <w:lsdException w:name="Block Text" w:semiHidden="1" w:unhideWhenUsed="1"/>
-    <w:lsdException w:name="Hyperlink" w:semiHidden="1" w:unhideWhenUsed="1"/>
-    <w:lsdException w:name="FollowedHyperlink" w:semiHidden="1" w:unhideWhenUsed="1"/>
-    <w:lsdException w:name="Strong" w:uiPriority="22" w:qFormat="1"/>
-    <w:lsdException w:name="Emphasis" w:uiPriority="20" w:qFormat="1"/>
-    <w:lsdException w:name="Document Map" w:semiHidden="1" w:unhideWhenUsed="1"/>
-    <w:lsdException w:name="Plain Text" w:semiHidden="1" w:unhideWhenUsed="1"/>
-    <w:lsdException w:name="E-mail Signature" w:semiHidden="1" w:unhideWhenUsed="1"/>
-    <w:lsdException w:name="HTML Top of Form" w:semiHidden="1" w:unhideWhenUsed="1"/>
-    <w:lsdException w:name="HTML Bottom of Form" w:semiHidden="1" w:unhideWhenUsed="1"/>
-    <w:lsdException w:name="Normal (Web)" w:semiHidden="1" w:unhideWhenUsed="1"/>
-    <w:lsdException w:name="HTML Acronym" w:semiHidden="1" w:unhideWhenUsed="1"/>
-    <w:lsdException w:name="HTML Address" w:semiHidden="1" w:unhideWhenUsed="1"/>
-    <w:lsdException w:name="HTML Cite" w:semiHidden="1" w:unhideWhenUsed="1"/>
-    <w:lsdException w:name="HTML Code" w:semiHidden="1" w:unhideWhenUsed="1"/>
-    <w:lsdException w:name="HTML Definition" w:semiHidden="1" w:unhideWhenUsed="1"/>
-    <w:lsdException w:name="HTML Keyboard" w:semiHidden="1" w:unhideWhenUsed="1"/>
-    <w:lsdException w:name="HTML Preformatted" w:semiHidden="1" w:unhideWhenUsed="1"/>
-    <w:lsdException w:name="HTML Sample" w:semiHidden="1" w:unhideWhenUsed="1"/>
-    <w:lsdException w:name="HTML Typewriter" w:semiHidden="1" w:unhideWhenUsed="1"/>
-    <w:lsdException w:name="HTML Variable" w:semiHidden="1" w:unhideWhenUsed="1"/>
-    <w:lsdException w:name="Normal Table" w:semiHidden="1" w:unhideWhenUsed="1"/>
-    <w:lsdException w:name="annotation subject" w:semiHidden="1" w:unhideWhenUsed="1"/>
-    <w:lsdException w:name="No List" w:semiHidden="1" w:unhideWhenUsed="1"/>
-    <w:lsdException w:name="Outline List 1" w:semiHidden="1" w:unhideWhenUsed="1"/>
-    <w:lsdException w:name="Outline List 2" w:semiHidden="1" w:unhideWhenUsed="1"/>
-    <w:lsdException w:name="Outline List 3" w:semiHidden="1" w:unhideWhenUsed="1"/>
-    <w:lsdException w:name="Table Simple 1" w:semiHidden="1" w:unhideWhenUsed="1"/>
-    <w:lsdException w:name="Table Simple 2" w:semiHidden="1" w:unhideWhenUsed="1"/>
-    <w:lsdException w:name="Table Simple 3" w:semiHidden="1" w:unhideWhenUsed="1"/>
-    <w:lsdException w:name="Table Classic 1" w:semiHidden="1" w:unhideWhenUsed="1"/>
-    <w:lsdException w:name="Table Classic 2" w:semiHidden="1" w:unhideWhenUsed="1"/>
-    <w:lsdException w:name="Table Classic 3" w:semiHidden="1" w:unhideWhenUsed="1"/>
-    <w:lsdException w:name="Table Classic 4" w:semiHidden="1" w:unhideWhenUsed="1"/>
-    <w:lsdException w:name="Table Colorful 1" w:semiHidden="1" w:unhideWhenUsed="1"/>
-    <w:lsdException w:name="Table Colorful 2" w:semiHidden="1" w:unhideWhenUsed="1"/>
-    <w:lsdException w:name="Table Colorful 3" w:semiHidden="1" w:unhideWhenUsed="1"/>
-    <w:lsdException w:name="Table Columns 1" w:semiHidden="1" w:unhideWhenUsed="1"/>
-    <w:lsdException w:name="Table Columns 2" w:semiHidden="1" w:unhideWhenUsed="1"/>
-    <w:lsdException w:name="Table Columns 3" w:semiHidden="1" w:unhideWhenUsed="1"/>
-    <w:lsdException w:name="Table Columns 4" w:semiHidden="1" w:unhideWhenUsed="1"/>
-    <w:lsdException w:name="Table Columns 5" w:semiHidden="1" w:unhideWhenUsed="1"/>
-    <w:lsdException w:name="Table Grid 1" w:semiHidden="1" w:unhideWhenUsed="1"/>
-    <w:lsdException w:name="Table Grid 2" w:semiHidden="1" w:unhideWhenUsed="1"/>
-    <w:lsdException w:name="Table Grid 3" w:semiHidden="1" w:unhideWhenUsed="1"/>
-    <w:lsdException w:name="Table Grid 4" w:semiHidden="1" w:unhideWhenUsed="1"/>
-    <w:lsdException w:name="Table Grid 5" w:semiHidden="1" w:unhideWhenUsed="1"/>
-    <w:lsdException w:name="Table Grid 6" w:semiHidden="1" w:unhideWhenUsed="1"/>
-    <w:lsdException w:name="Table Grid 7" w:semiHidden="1" w:unhideWhenUsed="1"/>
-    <w:lsdException w:name="Table Grid 8" w:semiHidden="1" w:unhideWhenUsed="1"/>
-    <w:lsdException w:name="Table List 1" w:semiHidden="1" w:unhideWhenUsed="1"/>
-    <w:lsdException w:name="Table List 2" w:semiHidden="1" w:unhideWhenUsed="1"/>
-    <w:lsdException w:name="Table List 3" w:semiHidden="1" w:unhideWhenUsed="1"/>
-    <w:lsdException w:name="Table List 4" w:semiHidden="1" w:unhideWhenUsed="1"/>
-    <w:lsdException w:name="Table List 5" w:semiHidden="1" w:unhideWhenUsed="1"/>
-    <w:lsdException w:name="Table List 6" w:semiHidden="1" w:unhideWhenUsed="1"/>
-    <w:lsdException w:name="Table List 7" w:semiHidden="1" w:unhideWhenUsed="1"/>
-    <w:lsdException w:name="Table List 8" w:semiHidden="1" w:unhideWhenUsed="1"/>
-    <w:lsdException w:name="Table 3D effects 1" w:semiHidden="1" w:unhideWhenUsed="1"/>
-    <w:lsdException w:name="Table 3D effects 2" w:semiHidden="1" w:unhideWhenUsed="1"/>
-    <w:lsdException w:name="Table 3D effects 3" w:semiHidden="1" w:unhideWhenUsed="1"/>
-    <w:lsdException w:name="Table Contemporary" w:semiHidden="1" w:unhideWhenUsed="1"/>
-    <w:lsdException w:name="Table Elegant" w:semiHidden="1" w:unhideWhenUsed="1"/>
-    <w:lsdException w:name="Table Professional" w:semiHidden="1" w:unhideWhenUsed="1"/>
-    <w:lsdException w:name="Table Subtle 1" w:semiHidden="1" w:unhideWhenUsed="1"/>
-    <w:lsdException w:name="Table Subtle 2" w:semiHidden="1" w:unhideWhenUsed="1"/>
-    <w:lsdException w:name="Table Web 1" w:semiHidden="1" w:unhideWhenUsed="1"/>
-    <w:lsdException w:name="Table Web 2" w:semiHidden="1" w:unhideWhenUsed="1"/>
-    <w:lsdException w:name="Table Web 3" w:semiHidden="1" w:unhideWhenUsed="1"/>
-    <w:lsdException w:name="Balloon Text" w:semiHidden="1" w:unhideWhenUsed="1"/>
-    <w:lsdException w:name="Table Grid" w:semiHidden="1" w:uiPriority="59" w:unhideWhenUsed="1"/>
-    <w:lsdException w:name="Table Theme" w:semiHidden="1" w:unhideWhenUsed="1"/>
-    <w:lsdException w:name="Placeholder Text" w:semiHidden="1"/>
-    <w:lsdException w:name="No Spacing" w:uiPriority="1" w:qFormat="1"/>
-    <w:lsdException w:name="Light Shading" w:uiPriority="60"/>
-    <w:lsdException w:name="Light List" w:uiPriority="61"/>
-    <w:lsdException w:name="Light Grid" w:uiPriority="62"/>
-    <w:lsdException w:name="Medium Shading 1" w:uiPriority="63"/>
-    <w:lsdException w:name="Medium Shading 2" w:uiPriority="64"/>
-    <w:lsdException w:name="Medium List 1" w:uiPriority="65"/>
-    <w:lsdException w:name="Medium List 2" w:uiPriority="66"/>
-    <w:lsdException w:name="Medium Grid 1" w:uiPriority="67"/>
-    <w:lsdException w:name="Medium Grid 2" w:uiPriority="68"/>
-    <w:lsdException w:name="Medium Grid 3" w:uiPriority="69"/>
-    <w:lsdException w:name="Dark List" w:uiPriority="70"/>
-    <w:lsdException w:name="Colorful Shading" w:uiPriority="71"/>
-    <w:lsdException w:name="Colorful List" w:uiPriority="72"/>
-    <w:lsdException w:name="Colorful Grid" w:uiPriority="73"/>
-    <w:lsdException w:name="Light Shading Accent 1" w:uiPriority="60"/>
-    <w:lsdException w:name="Light List Accent 1" w:uiPriority="61"/>
-    <w:lsdException w:name="Light Grid Accent 1" w:uiPriority="62"/>
-    <w:lsdException w:name="Medium Shading 1 Accent 1" w:uiPriority="63"/>
-    <w:lsdException w:name="Medium Shading 2 Accent 1" w:uiPriority="64"/>
-    <w:lsdException w:name="Medium List 1 Accent 1" w:uiPriority="65"/>
-    <w:lsdException w:name="Revision" w:semiHidden="1"/>
-    <w:lsdException w:name="List Paragraph" w:uiPriority="34" w:qFormat="1"/>
-    <w:lsdException w:name="Quote" w:uiPriority="29" w:qFormat="1"/>
-    <w:lsdException w:name="Intense Quote" w:uiPriority="30" w:qFormat="1"/>
-    <w:lsdException w:name="Medium List 2 Accent 1" w:uiPriority="66"/>
-    <w:lsdException w:name="Medium Grid 1 Accent 1" w:uiPriority="67"/>
-    <w:lsdException w:name="Medium Grid 2 Accent 1" w:uiPriority="68"/>
-    <w:lsdException w:name="Medium Grid 3 Accent 1" w:uiPriority="69"/>
-    <w:lsdException w:name="Dark List Accent 1" w:uiPriority="70"/>
-    <w:lsdException w:name="Colorful Shading Accent 1" w:uiPriority="71"/>
-    <w:lsdException w:name="Colorful List Accent 1" w:uiPriority="72"/>
-    <w:lsdException w:name="Colorful Grid Accent 1" w:uiPriority="73"/>
-    <w:lsdException w:name="Light Shading Accent 2" w:uiPriority="60"/>
-    <w:lsdException w:name="Light List Accent 2" w:uiPriority="61"/>
-    <w:lsdException w:name="Light Grid Accent 2" w:uiPriority="62"/>
-    <w:lsdException w:name="Medium Shading 1 Accent 2" w:uiPriority="63"/>
-    <w:lsdException w:name="Medium Shading 2 Accent 2" w:uiPriority="64"/>
-    <w:lsdException w:name="Medium List 1 Accent 2" w:uiPriority="65"/>
-    <w:lsdException w:name="Medium List 2 Accent 2" w:uiPriority="66"/>
-    <w:lsdException w:name="Medium Grid 1 Accent 2" w:uiPriority="67"/>
-    <w:lsdException w:name="Medium Grid 2 Accent 2" w:uiPriority="68"/>
-    <w:lsdException w:name="Medium Grid 3 Accent 2" w:uiPriority="69"/>
-    <w:lsdException w:name="Dark List Accent 2" w:uiPriority="70"/>
-    <w:lsdException w:name="Colorful Shading Accent 2" w:uiPriority="71"/>
-    <w:lsdException w:name="Colorful List Accent 2" w:uiPriority="72"/>
-    <w:lsdException w:name="Colorful Grid Accent 2" w:uiPriority="73"/>
-    <w:lsdException w:name="Light Shading Accent 3" w:uiPriority="60"/>
-    <w:lsdException w:name="Light List Accent 3" w:uiPriority="61"/>
-    <w:lsdException w:name="Light Grid Accent 3" w:uiPriority="62"/>
-    <w:lsdException w:name="Medium Shading 1 Accent 3" w:uiPriority="63"/>
-    <w:lsdException w:name="Medium Shading 2 Accent 3" w:uiPriority="64"/>
-    <w:lsdException w:name="Medium List 1 Accent 3" w:uiPriority="65"/>
-    <w:lsdException w:name="Medium List 2 Accent 3" w:uiPriority="66"/>
-    <w:lsdException w:name="Medium Grid 1 Accent 3" w:uiPriority="67"/>
-    <w:lsdException w:name="Medium Grid 2 Accent 3" w:uiPriority="68"/>
-    <w:lsdException w:name="Medium Grid 3 Accent 3" w:uiPriority="69"/>
-    <w:lsdException w:name="Dark List Accent 3" w:uiPriority="70"/>
-    <w:lsdException w:name="Colorful Shading Accent 3" w:uiPriority="71"/>
-    <w:lsdException w:name="Colorful List Accent 3" w:uiPriority="72"/>
-    <w:lsdException w:name="Colorful Grid Accent 3" w:uiPriority="73"/>
-    <w:lsdException w:name="Light Shading Accent 4" w:uiPriority="60"/>
-    <w:lsdException w:name="Light List Accent 4" w:uiPriority="61"/>
-    <w:lsdException w:name="Light Grid Accent 4" w:uiPriority="62"/>
-    <w:lsdException w:name="Medium Shading 1 Accent 4" w:uiPriority="63"/>
-    <w:lsdException w:name="Medium Shading 2 Accent 4" w:uiPriority="64"/>
-    <w:lsdException w:name="Medium List 1 Accent 4" w:uiPriority="65"/>
-    <w:lsdException w:name="Medium List 2 Accent 4" w:uiPriority="66"/>
-    <w:lsdException w:name="Medium Grid 1 Accent 4" w:uiPriority="67"/>
-    <w:lsdException w:name="Medium Grid 2 Accent 4" w:uiPriority="68"/>
-    <w:lsdException w:name="Medium Grid 3 Accent 4" w:uiPriority="69"/>
-    <w:lsdException w:name="Dark List Accent 4" w:uiPriority="70"/>
-    <w:lsdException w:name="Colorful Shading Accent 4" w:uiPriority="71"/>
-    <w:lsdException w:name="Colorful List Accent 4" w:uiPriority="72"/>
-    <w:lsdException w:name="Colorful Grid Accent 4" w:uiPriority="73"/>
-    <w:lsdException w:name="Light Shading Accent 5" w:uiPriority="60"/>
-    <w:lsdException w:name="Light List Accent 5" w:uiPriority="61"/>
-    <w:lsdException w:name="Light Grid Accent 5" w:uiPriority="62"/>
-    <w:lsdException w:name="Medium Shading 1 Accent 5" w:uiPriority="63"/>
-    <w:lsdException w:name="Medium Shading 2 Accent 5" w:uiPriority="64"/>
-    <w:lsdException w:name="Medium List 1 Accent 5" w:uiPriority="65"/>
-    <w:lsdException w:name="Medium List 2 Accent 5" w:uiPriority="66"/>
-    <w:lsdException w:name="Medium Grid 1 Accent 5" w:uiPriority="67"/>
-    <w:lsdException w:name="Medium Grid 2 Accent 5" w:uiPriority="68"/>
-    <w:lsdException w:name="Medium Grid 3 Accent 5" w:uiPriority="69"/>
-    <w:lsdException w:name="Dark List Accent 5" w:uiPriority="70"/>
-    <w:lsdException w:name="Colorful Shading Accent 5" w:uiPriority="71"/>
-    <w:lsdException w:name="Colorful List Accent 5" w:uiPriority="72"/>
-    <w:lsdException w:name="Colorful Grid Accent 5" w:uiPriority="73"/>
-    <w:lsdException w:name="Light Shading Accent 6" w:uiPriority="60"/>
-    <w:lsdException w:name="Light List Accent 6" w:uiPriority="61"/>
-    <w:lsdException w:name="Light Grid Accent 6" w:uiPriority="62"/>
-    <w:lsdException w:name="Medium Shading 1 Accent 6" w:uiPriority="63"/>
-    <w:lsdException w:name="Medium Shading 2 Accent 6" w:uiPriority="64"/>
-    <w:lsdException w:name="Medium List 1 Accent 6" w:uiPriority="65"/>
-    <w:lsdException w:name="Medium List 2 Accent 6" w:uiPriority="66"/>
-    <w:lsdException w:name="Medium Grid 1 Accent 6" w:uiPriority="67"/>
-    <w:lsdException w:name="Medium Grid 2 Accent 6" w:uiPriority="68"/>
-    <w:lsdException w:name="Medium Grid 3 Accent 6" w:uiPriority="69"/>
-    <w:lsdException w:name="Dark List Accent 6" w:uiPriority="70"/>
-    <w:lsdException w:name="Colorful Shading Accent 6" w:uiPriority="71"/>
-    <w:lsdException w:name="Colorful List Accent 6" w:uiPriority="72"/>
-    <w:lsdException w:name="Colorful Grid Accent 6" w:uiPriority="73"/>
-    <w:lsdException w:name="Subtle Emphasis" w:uiPriority="19" w:qFormat="1"/>
-    <w:lsdException w:name="Intense Emphasis" w:uiPriority="21" w:qFormat="1"/>
-    <w:lsdException w:name="Subtle Reference" w:uiPriority="31" w:qFormat="1"/>
-    <w:lsdException w:name="Intense Reference" w:uiPriority="32" w:qFormat="1"/>
-    <w:lsdException w:name="Book Title" w:uiPriority="33" w:qFormat="1"/>
-    <w:lsdException w:name="Bibliography" w:semiHidden="1" w:uiPriority="37" w:unhideWhenUsed="1"/>
-    <w:lsdException w:name="TOC Heading" w:semiHidden="1" w:uiPriority="39" w:unhideWhenUsed="1" w:qFormat="1"/>
-    <w:lsdException w:name="Plain Table 1" w:uiPriority="41"/>
-    <w:lsdException w:name="Plain Table 2" w:uiPriority="42"/>
-    <w:lsdException w:name="Plain Table 3" w:uiPriority="43"/>
-    <w:lsdException w:name="Plain Table 4" w:uiPriority="44"/>
-    <w:lsdException w:name="Plain Table 5" w:uiPriority="45"/>
-    <w:lsdException w:name="Grid Table Light" w:uiPriority="40"/>
-    <w:lsdException w:name="Grid Table 1 Light" w:uiPriority="46"/>
-    <w:lsdException w:name="Grid Table 2" w:uiPriority="47"/>
-    <w:lsdException w:name="Grid Table 3" w:uiPriority="48"/>
-    <w:lsdException w:name="Grid Table 4" w:uiPriority="49"/>
-    <w:lsdException w:name="Grid Table 5 Dark" w:uiPriority="50"/>
-    <w:lsdException w:name="Grid Table 6 Colorful" w:uiPriority="51"/>
-    <w:lsdException w:name="Grid Table 7 Colorful" w:uiPriority="52"/>
-    <w:lsdException w:name="Grid Table 1 Light Accent 1" w:uiPriority="46"/>
-    <w:lsdException w:name="Grid Table 2 Accent 1" w:uiPriority="47"/>
-    <w:lsdException w:name="Grid Table 3 Accent 1" w:uiPriority="48"/>
-    <w:lsdException w:name="Grid Table 4 Accent 1" w:uiPriority="49"/>
-    <w:lsdException w:name="Grid Table 5 Dark Accent 1" w:uiPriority="50"/>
-    <w:lsdException w:name="Grid Table 6 Colorful Accent 1" w:uiPriority="51"/>
-    <w:lsdException w:name="Grid Table 7 Colorful Accent 1" w:uiPriority="52"/>
-    <w:lsdException w:name="Grid Table 1 Light Accent 2" w:uiPriority="46"/>
-    <w:lsdException w:name="Grid Table 2 Accent 2" w:uiPriority="47"/>
-    <w:lsdException w:name="Grid Table 3 Accent 2" w:uiPriority="48"/>
-    <w:lsdException w:name="Grid Table 4 Accent 2" w:uiPriority="49"/>
-    <w:lsdException w:name="Grid Table 5 Dark Accent 2" w:uiPriority="50"/>
-    <w:lsdException w:name="Grid Table 6 Colorful Accent 2" w:uiPriority="51"/>
-    <w:lsdException w:name="Grid Table 7 Colorful Accent 2" w:uiPriority="52"/>
-    <w:lsdException w:name="Grid Table 1 Light Accent 3" w:uiPriority="46"/>
-    <w:lsdException w:name="Grid Table 2 Accent 3" w:uiPriority="47"/>
-    <w:lsdException w:name="Grid Table 3 Accent 3" w:uiPriority="48"/>
-    <w:lsdException w:name="Grid Table 4 Accent 3" w:uiPriority="49"/>
-    <w:lsdException w:name="Grid Table 5 Dark Accent 3" w:uiPriority="50"/>
-    <w:lsdException w:name="Grid Table 6 Colorful Accent 3" w:uiPriority="51"/>
-    <w:lsdException w:name="Grid Table 7 Colorful Accent 3" w:uiPriority="52"/>
-    <w:lsdException w:name="Grid Table 1 Light Accent 4" w:uiPriority="46"/>
-    <w:lsdException w:name="Grid Table 2 Accent 4" w:uiPriority="47"/>
-    <w:lsdException w:name="Grid Table 3 Accent 4" w:uiPriority="48"/>
-    <w:lsdException w:name="Grid Table 4 Accent 4" w:uiPriority="49"/>
-    <w:lsdException w:name="Grid Table 5 Dark Accent 4" w:uiPriority="50"/>
-    <w:lsdException w:name="Grid Table 6 Colorful Accent 4" w:uiPriority="51"/>
-    <w:lsdException w:name="Grid Table 7 Colorful Accent 4" w:uiPriority="52"/>
-    <w:lsdException w:name="Grid Table 1 Light Accent 5" w:uiPriority="46"/>
-    <w:lsdException w:name="Grid Table 2 Accent 5" w:uiPriority="47"/>
-    <w:lsdException w:name="Grid Table 3 Accent 5" w:uiPriority="48"/>
-    <w:lsdException w:name="Grid Table 4 Accent 5" w:uiPriority="49"/>
-    <w:lsdException w:name="Grid Table 5 Dark Accent 5" w:uiPriority="50"/>
-    <w:lsdException w:name="Grid Table 6 Colorful Accent 5" w:uiPriority="51"/>
-    <w:lsdException w:name="Grid Table 7 Colorful Accent 5" w:uiPriority="52"/>
-    <w:lsdException w:name="Grid Table 1 Light Accent 6" w:uiPriority="46"/>
-    <w:lsdException w:name="Grid Table 2 Accent 6" w:uiPriority="47"/>
-    <w:lsdException w:name="Grid Table 3 Accent 6" w:uiPriority="48"/>
-    <w:lsdException w:name="Grid Table 4 Accent 6" w:uiPriority="49"/>
-    <w:lsdException w:name="Grid Table 5 Dark Accent 6" w:uiPriority="50"/>
-    <w:lsdException w:name="Grid Table 6 Colorful Accent 6" w:uiPriority="51"/>
-    <w:lsdException w:name="Grid Table 7 Colorful Accent 6" w:uiPriority="52"/>
-    <w:lsdException w:name="List Table 1 Light" w:uiPriority="46"/>
-    <w:lsdException w:name="List Table 2" w:uiPriority="47"/>
-    <w:lsdException w:name="List Table 3" w:uiPriority="48"/>
-    <w:lsdException w:name="List Table 4" w:uiPriority="49"/>
-    <w:lsdException w:name="List Table 5 Dark" w:uiPriority="50"/>
-    <w:lsdException w:name="List Table 6 Colorful" w:uiPriority="51"/>
-    <w:lsdException w:name="List Table 7 Colorful" w:uiPriority="52"/>
-    <w:lsdException w:name="List Table 1 Light Accent 1" w:uiPriority="46"/>
-    <w:lsdException w:name="List Table 2 Accent 1" w:uiPriority="47"/>
-    <w:lsdException w:name="List Table 3 Accent 1" w:uiPriority="48"/>
-    <w:lsdException w:name="List Table 4 Accent 1" w:uiPriority="49"/>
-    <w:lsdException w:name="List Table 5 Dark Accent 1" w:uiPriority="50"/>
-    <w:lsdException w:name="List Table 6 Colorful Accent 1" w:uiPriority="51"/>
-    <w:lsdException w:name="List Table 7 Colorful Accent 1" w:uiPriority="52"/>
-    <w:lsdException w:name="List Table 1 Light Accent 2" w:uiPriority="46"/>
-    <w:lsdException w:name="List Table 2 Accent 2" w:uiPriority="47"/>
-    <w:lsdException w:name="List Table 3 Accent 2" w:uiPriority="48"/>
-    <w:lsdException w:name="List Table 4 Accent 2" w:uiPriority="49"/>
-    <w:lsdException w:name="List Table 5 Dark Accent 2" w:uiPriority="50"/>
-    <w:lsdException w:name="List Table 6 Colorful Accent 2" w:uiPriority="51"/>
-    <w:lsdException w:name="List Table 7 Colorful Accent 2" w:uiPriority="52"/>
-    <w:lsdException w:name="List Table 1 Light Accent 3" w:uiPriority="46"/>
-    <w:lsdException w:name="List Table 2 Accent 3" w:uiPriority="47"/>
-    <w:lsdException w:name="List Table 3 Accent 3" w:uiPriority="48"/>
-    <w:lsdException w:name="List Table 4 Accent 3" w:uiPriority="49"/>
-    <w:lsdException w:name="List Table 5 Dark Accent 3" w:uiPriority="50"/>
-    <w:lsdException w:name="List Table 6 Colorful Accent 3" w:uiPriority="51"/>
-    <w:lsdException w:name="List Table 7 Colorful Accent 3" w:uiPriority="52"/>
-    <w:lsdException w:name="List Table 1 Light Accent 4" w:uiPriority="46"/>
-    <w:lsdException w:name="List Table 2 Accent 4" w:uiPriority="47"/>
-    <w:lsdException w:name="List Table 3 Accent 4" w:uiPriority="48"/>
-    <w:lsdException w:name="List Table 4 Accent 4" w:uiPriority="49"/>
-    <w:lsdException w:name="List Table 5 Dark Accent 4" w:uiPriority="50"/>
-    <w:lsdException w:name="List Table 6 Colorful Accent 4" w:uiPriority="51"/>
-    <w:lsdException w:name="List Table 7 Colorful Accent 4" w:uiPriority="52"/>
-    <w:lsdException w:name="List Table 1 Light Accent 5" w:uiPriority="46"/>
-    <w:lsdException w:name="List Table 2 Accent 5" w:uiPriority="47"/>
-    <w:lsdException w:name="List Table 3 Accent 5" w:uiPriority="48"/>
-    <w:lsdException w:name="List Table 4 Accent 5" w:uiPriority="49"/>
-    <w:lsdException w:name="List Table 5 Dark Accent 5" w:uiPriority="50"/>
-    <w:lsdException w:name="List Table 6 Colorful Accent 5" w:uiPriority="51"/>
-    <w:lsdException w:name="List Table 7 Colorful Accent 5" w:uiPriority="52"/>
-    <w:lsdException w:name="List Table 1 Light Accent 6" w:uiPriority="46"/>
-    <w:lsdException w:name="List Table 2 Accent 6" w:uiPriority="47"/>
-    <w:lsdException w:name="List Table 3 Accent 6" w:uiPriority="48"/>
-    <w:lsdException w:name="List Table 4 Accent 6" w:uiPriority="49"/>
-    <w:lsdException w:name="List Table 5 Dark Accent 6" w:uiPriority="50"/>
-    <w:lsdException w:name="List Table 6 Colorful Accent 6" w:uiPriority="51"/>
-    <w:lsdException w:name="List Table 7 Colorful Accent 6" w:uiPriority="52"/>
-    <w:lsdException w:name="Mention" w:semiHidden="1" w:unhideWhenUsed="1"/>
-    <w:lsdException w:name="Smart Hyperlink" w:semiHidden="1" w:unhideWhenUsed="1"/>
-    <w:lsdException w:name="Hashtag" w:semiHidden="1" w:unhideWhenUsed="1"/>
+  <w:latentStyles w:defLockedState="0" w:defUIPriority="99" w:defSemiHidden="1" w:defUnhideWhenUsed="1" w:defQFormat="0" w:count="267">
+    <w:lsdException w:name="Normal" w:semiHidden="0" w:uiPriority="0" w:unhideWhenUsed="0" w:qFormat="1"/>
+    <w:lsdException w:name="heading 1" w:semiHidden="0" w:uiPriority="9" w:unhideWhenUsed="0" w:qFormat="1"/>
+    <w:lsdException w:name="heading 2" w:uiPriority="9" w:qFormat="1"/>
+    <w:lsdException w:name="heading 3" w:uiPriority="9" w:qFormat="1"/>
+    <w:lsdException w:name="heading 4" w:uiPriority="9" w:qFormat="1"/>
+    <w:lsdException w:name="heading 5" w:uiPriority="9" w:qFormat="1"/>
+    <w:lsdException w:name="heading 6" w:uiPriority="9" w:qFormat="1"/>
+    <w:lsdException w:name="heading 7" w:uiPriority="9" w:qFormat="1"/>
+    <w:lsdException w:name="heading 8" w:uiPriority="9" w:qFormat="1"/>
+    <w:lsdException w:name="heading 9" w:uiPriority="9" w:qFormat="1"/>
+    <w:lsdException w:name="toc 1" w:uiPriority="39"/>
+    <w:lsdException w:name="toc 2" w:uiPriority="39"/>
+    <w:lsdException w:name="toc 3" w:uiPriority="39"/>
+    <w:lsdException w:name="toc 4" w:uiPriority="39"/>
+    <w:lsdException w:name="toc 5" w:uiPriority="39"/>
+    <w:lsdException w:name="toc 6" w:uiPriority="39"/>
+    <w:lsdException w:name="toc 7" w:uiPriority="39"/>
+    <w:lsdException w:name="toc 8" w:uiPriority="39"/>
+    <w:lsdException w:name="toc 9" w:uiPriority="39"/>
+    <w:lsdException w:name="caption" w:uiPriority="35" w:qFormat="1"/>
+    <w:lsdException w:name="Title" w:semiHidden="0" w:uiPriority="10" w:unhideWhenUsed="0" w:qFormat="1"/>
+    <w:lsdException w:name="Default Paragraph Font" w:uiPriority="1"/>
+    <w:lsdException w:name="Subtitle" w:semiHidden="0" w:uiPriority="11" w:unhideWhenUsed="0" w:qFormat="1"/>
+    <w:lsdException w:name="Strong" w:semiHidden="0" w:uiPriority="22" w:unhideWhenUsed="0" w:qFormat="1"/>
+    <w:lsdException w:name="Emphasis" w:semiHidden="0" w:uiPriority="20" w:unhideWhenUsed="0" w:qFormat="1"/>
+    <w:lsdException w:name="Table Grid" w:uiPriority="59"/>
+    <w:lsdException w:name="Placeholder Text" w:unhideWhenUsed="0"/>
+    <w:lsdException w:name="No Spacing" w:semiHidden="0" w:uiPriority="1" w:unhideWhenUsed="0" w:qFormat="1"/>
+    <w:lsdException w:name="Light Shading" w:semiHidden="0" w:uiPriority="60" w:unhideWhenUsed="0"/>
+    <w:lsdException w:name="Light List" w:semiHidden="0" w:uiPriority="61" w:unhideWhenUsed="0"/>
+    <w:lsdException w:name="Light Grid" w:semiHidden="0" w:uiPriority="62" w:unhideWhenUsed="0"/>
+    <w:lsdException w:name="Medium Shading 1" w:semiHidden="0" w:uiPriority="63" w:unhideWhenUsed="0"/>
+    <w:lsdException w:name="Medium Shading 2" w:semiHidden="0" w:uiPriority="64" w:unhideWhenUsed="0"/>
+    <w:lsdException w:name="Medium List 1" w:semiHidden="0" w:uiPriority="65" w:unhideWhenUsed="0"/>
+    <w:lsdException w:name="Medium List 2" w:semiHidden="0" w:uiPriority="66" w:unhideWhenUsed="0"/>
+    <w:lsdException w:name="Medium Grid 1" w:semiHidden="0" w:uiPriority="67" w:unhideWhenUsed="0"/>
+    <w:lsdException w:name="Medium Grid 2" w:semiHidden="0" w:uiPriority="68" w:unhideWhenUsed="0"/>
+    <w:lsdException w:name="Medium Grid 3" w:semiHidden="0" w:uiPriority="69" w:unhideWhenUsed="0"/>
+    <w:lsdException w:name="Dark List" w:semiHidden="0" w:uiPriority="70" w:unhideWhenUsed="0"/>
+    <w:lsdException w:name="Colorful Shading" w:semiHidden="0" w:uiPriority="71" w:unhideWhenUsed="0"/>
+    <w:lsdException w:name="Colorful List" w:semiHidden="0" w:uiPriority="72" w:unhideWhenUsed="0"/>
+    <w:lsdException w:name="Colorful Grid" w:semiHidden="0" w:uiPriority="73" w:unhideWhenUsed="0"/>
+    <w:lsdException w:name="Light Shading Accent 1" w:semiHidden="0" w:uiPriority="60" w:unhideWhenUsed="0"/>
+    <w:lsdException w:name="Light List Accent 1" w:semiHidden="0" w:uiPriority="61" w:unhideWhenUsed="0"/>
+    <w:lsdException w:name="Light Grid Accent 1" w:semiHidden="0" w:uiPriority="62" w:unhideWhenUsed="0"/>
+    <w:lsdException w:name="Medium Shading 1 Accent 1" w:semiHidden="0" w:uiPriority="63" w:unhideWhenUsed="0"/>
+    <w:lsdException w:name="Medium Shading 2 Accent 1" w:semiHidden="0" w:uiPriority="64" w:unhideWhenUsed="0"/>
+    <w:lsdException w:name="Medium List 1 Accent 1" w:semiHidden="0" w:uiPriority="65" w:unhideWhenUsed="0"/>
+    <w:lsdException w:name="Revision" w:unhideWhenUsed="0"/>
+    <w:lsdException w:name="List Paragraph" w:semiHidden="0" w:uiPriority="34" w:unhideWhenUsed="0" w:qFormat="1"/>
+    <w:lsdException w:name="Quote" w:semiHidden="0" w:uiPriority="29" w:unhideWhenUsed="0" w:qFormat="1"/>
+    <w:lsdException w:name="Intense Quote" w:semiHidden="0" w:uiPriority="30" w:unhideWhenUsed="0" w:qFormat="1"/>
+    <w:lsdException w:name="Medium List 2 Accent 1" w:semiHidden="0" w:uiPriority="66" w:unhideWhenUsed="0"/>
+    <w:lsdException w:name="Medium Grid 1 Accent 1" w:semiHidden="0" w:uiPriority="67" w:unhideWhenUsed="0"/>
+    <w:lsdException w:name="Medium Grid 2 Accent 1" w:semiHidden="0" w:uiPriority="68" w:unhideWhenUsed="0"/>
+    <w:lsdException w:name="Medium Grid 3 Accent 1" w:semiHidden="0" w:uiPriority="69" w:unhideWhenUsed="0"/>
+    <w:lsdException w:name="Dark List Accent 1" w:semiHidden="0" w:uiPriority="70" w:unhideWhenUsed="0"/>
+    <w:lsdException w:name="Colorful Shading Accent 1" w:semiHidden="0" w:uiPriority="71" w:unhideWhenUsed="0"/>
+    <w:lsdException w:name="Colorful List Accent 1" w:semiHidden="0" w:uiPriority="72" w:unhideWhenUsed="0"/>
+    <w:lsdException w:name="Colorful Grid Accent 1" w:semiHidden="0" w:uiPriority="73" w:unhideWhenUsed="0"/>
+    <w:lsdException w:name="Light Shading Accent 2" w:semiHidden="0" w:uiPriority="60" w:unhideWhenUsed="0"/>
+    <w:lsdException w:name="Light List Accent 2" w:semiHidden="0" w:uiPriority="61" w:unhideWhenUsed="0"/>
+    <w:lsdException w:name="Light Grid Accent 2" w:semiHidden="0" w:uiPriority="62" w:unhideWhenUsed="0"/>
+    <w:lsdException w:name="Medium Shading 1 Accent 2" w:semiHidden="0" w:uiPriority="63" w:unhideWhenUsed="0"/>
+    <w:lsdException w:name="Medium Shading 2 Accent 2" w:semiHidden="0" w:uiPriority="64" w:unhideWhenUsed="0"/>
+    <w:lsdException w:name="Medium List 1 Accent 2" w:semiHidden="0" w:uiPriority="65" w:unhideWhenUsed="0"/>
+    <w:lsdException w:name="Medium List 2 Accent 2" w:semiHidden="0" w:uiPriority="66" w:unhideWhenUsed="0"/>
+    <w:lsdException w:name="Medium Grid 1 Accent 2" w:semiHidden="0" w:uiPriority="67" w:unhideWhenUsed="0"/>
+    <w:lsdException w:name="Medium Grid 2 Accent 2" w:semiHidden="0" w:uiPriority="68" w:unhideWhenUsed="0"/>
+    <w:lsdException w:name="Medium Grid 3 Accent 2" w:semiHidden="0" w:uiPriority="69" w:unhideWhenUsed="0"/>
+    <w:lsdException w:name="Dark List Accent 2" w:semiHidden="0" w:uiPriority="70" w:unhideWhenUsed="0"/>
+    <w:lsdException w:name="Colorful Shading Accent 2" w:semiHidden="0" w:uiPriority="71" w:unhideWhenUsed="0"/>
+    <w:lsdException w:name="Colorful List Accent 2" w:semiHidden="0" w:uiPriority="72" w:unhideWhenUsed="0"/>
+    <w:lsdException w:name="Colorful Grid Accent 2" w:semiHidden="0" w:uiPriority="73" w:unhideWhenUsed="0"/>
+    <w:lsdException w:name="Light Shading Accent 3" w:semiHidden="0" w:uiPriority="60" w:unhideWhenUsed="0"/>
+    <w:lsdException w:name="Light List Accent 3" w:semiHidden="0" w:uiPriority="61" w:unhideWhenUsed="0"/>
+    <w:lsdException w:name="Light Grid Accent 3" w:semiHidden="0" w:uiPriority="62" w:unhideWhenUsed="0"/>
+    <w:lsdException w:name="Medium Shading 1 Accent 3" w:semiHidden="0" w:uiPriority="63" w:unhideWhenUsed="0"/>
+    <w:lsdException w:name="Medium Shading 2 Accent 3" w:semiHidden="0" w:uiPriority="64" w:unhideWhenUsed="0"/>
+    <w:lsdException w:name="Medium List 1 Accent 3" w:semiHidden="0" w:uiPriority="65" w:unhideWhenUsed="0"/>
+    <w:lsdException w:name="Medium List 2 Accent 3" w:semiHidden="0" w:uiPriority="66" w:unhideWhenUsed="0"/>
+    <w:lsdException w:name="Medium Grid 1 Accent 3" w:semiHidden="0" w:uiPriority="67" w:unhideWhenUsed="0"/>
+    <w:lsdException w:name="Medium Grid 2 Accent 3" w:semiHidden="0" w:uiPriority="68" w:unhideWhenUsed="0"/>
+    <w:lsdException w:name="Medium Grid 3 Accent 3" w:semiHidden="0" w:uiPriority="69" w:unhideWhenUsed="0"/>
+    <w:lsdException w:name="Dark List Accent 3" w:semiHidden="0" w:uiPriority="70" w:unhideWhenUsed="0"/>
+    <w:lsdException w:name="Colorful Shading Accent 3" w:semiHidden="0" w:uiPriority="71" w:unhideWhenUsed="0"/>
+    <w:lsdException w:name="Colorful List Accent 3" w:semiHidden="0" w:uiPriority="72" w:unhideWhenUsed="0"/>
+    <w:lsdException w:name="Colorful Grid Accent 3" w:semiHidden="0" w:uiPriority="73" w:unhideWhenUsed="0"/>
+    <w:lsdException w:name="Light Shading Accent 4" w:semiHidden="0" w:uiPriority="60" w:unhideWhenUsed="0"/>
+    <w:lsdException w:name="Light List Accent 4" w:semiHidden="0" w:uiPriority="61" w:unhideWhenUsed="0"/>
+    <w:lsdException w:name="Light Grid Accent 4" w:semiHidden="0" w:uiPriority="62" w:unhideWhenUsed="0"/>
+    <w:lsdException w:name="Medium Shading 1 Accent 4" w:semiHidden="0" w:uiPriority="63" w:unhideWhenUsed="0"/>
+    <w:lsdException w:name="Medium Shading 2 Accent 4" w:semiHidden="0" w:uiPriority="64" w:unhideWhenUsed="0"/>
+    <w:lsdException w:name="Medium List 1 Accent 4" w:semiHidden="0" w:uiPriority="65" w:unhideWhenUsed="0"/>
+    <w:lsdException w:name="Medium List 2 Accent 4" w:semiHidden="0" w:uiPriority="66" w:unhideWhenUsed="0"/>
+    <w:lsdException w:name="Medium Grid 1 Accent 4" w:semiHidden="0" w:uiPriority="67" w:unhideWhenUsed="0"/>
+    <w:lsdException w:name="Medium Grid 2 Accent 4" w:semiHidden="0" w:uiPriority="68" w:unhideWhenUsed="0"/>
+    <w:lsdException w:name="Medium Grid 3 Accent 4" w:semiHidden="0" w:uiPriority="69" w:unhideWhenUsed="0"/>
+    <w:lsdException w:name="Dark List Accent 4" w:semiHidden="0" w:uiPriority="70" w:unhideWhenUsed="0"/>
+    <w:lsdException w:name="Colorful Shading Accent 4" w:semiHidden="0" w:uiPriority="71" w:unhideWhenUsed="0"/>
+    <w:lsdException w:name="Colorful List Accent 4" w:semiHidden="0" w:uiPriority="72" w:unhideWhenUsed="0"/>
+    <w:lsdException w:name="Colorful Grid Accent 4" w:semiHidden="0" w:uiPriority="73" w:unhideWhenUsed="0"/>
+    <w:lsdException w:name="Light Shading Accent 5" w:semiHidden="0" w:uiPriority="60" w:unhideWhenUsed="0"/>
+    <w:lsdException w:name="Light List Accent 5" w:semiHidden="0" w:uiPriority="61" w:unhideWhenUsed="0"/>
+    <w:lsdException w:name="Light Grid Accent 5" w:semiHidden="0" w:uiPriority="62" w:unhideWhenUsed="0"/>
+    <w:lsdException w:name="Medium Shading 1 Accent 5" w:semiHidden="0" w:uiPriority="63" w:unhideWhenUsed="0"/>
+    <w:lsdException w:name="Medium Shading 2 Accent 5" w:semiHidden="0" w:uiPriority="64" w:unhideWhenUsed="0"/>
+    <w:lsdException w:name="Medium List 1 Accent 5" w:semiHidden="0" w:uiPriority="65" w:unhideWhenUsed="0"/>
+    <w:lsdException w:name="Medium List 2 Accent 5" w:semiHidden="0" w:uiPriority="66" w:unhideWhenUsed="0"/>
+    <w:lsdException w:name="Medium Grid 1 Accent 5" w:semiHidden="0" w:uiPriority="67" w:unhideWhenUsed="0"/>
+    <w:lsdException w:name="Medium Grid 2 Accent 5" w:semiHidden="0" w:uiPriority="68" w:unhideWhenUsed="0"/>
+    <w:lsdException w:name="Medium Grid 3 Accent 5" w:semiHidden="0" w:uiPriority="69" w:unhideWhenUsed="0"/>
+    <w:lsdException w:name="Dark List Accent 5" w:semiHidden="0" w:uiPriority="70" w:unhideWhenUsed="0"/>
+    <w:lsdException w:name="Colorful Shading Accent 5" w:semiHidden="0" w:uiPriority="71" w:unhideWhenUsed="0"/>
+    <w:lsdException w:name="Colorful List Accent 5" w:semiHidden="0" w:uiPriority="72" w:unhideWhenUsed="0"/>
+    <w:lsdException w:name="Colorful Grid Accent 5" w:semiHidden="0" w:uiPriority="73" w:unhideWhenUsed="0"/>
+    <w:lsdException w:name="Light Shading Accent 6" w:semiHidden="0" w:uiPriority="60" w:unhideWhenUsed="0"/>
+    <w:lsdException w:name="Light List Accent 6" w:semiHidden="0" w:uiPriority="61" w:unhideWhenUsed="0"/>
+    <w:lsdException w:name="Light Grid Accent 6" w:semiHidden="0" w:uiPriority="62" w:unhideWhenUsed="0"/>
+    <w:lsdException w:name="Medium Shading 1 Accent 6" w:semiHidden="0" w:uiPriority="63" w:unhideWhenUsed="0"/>
+    <w:lsdException w:name="Medium Shading 2 Accent 6" w:semiHidden="0" w:uiPriority="64" w:unhideWhenUsed="0"/>
+    <w:lsdException w:name="Medium List 1 Accent 6" w:semiHidden="0" w:uiPriority="65" w:unhideWhenUsed="0"/>
+    <w:lsdException w:name="Medium List 2 Accent 6" w:semiHidden="0" w:uiPriority="66" w:unhideWhenUsed="0"/>
+    <w:lsdException w:name="Medium Grid 1 Accent 6" w:semiHidden="0" w:uiPriority="67" w:unhideWhenUsed="0"/>
+    <w:lsdException w:name="Medium Grid 2 Accent 6" w:semiHidden="0" w:uiPriority="68" w:unhideWhenUsed="0"/>
+    <w:lsdException w:name="Medium Grid 3 Accent 6" w:semiHidden="0" w:uiPriority="69" w:unhideWhenUsed="0"/>
+    <w:lsdException w:name="Dark List Accent 6" w:semiHidden="0" w:uiPriority="70" w:unhideWhenUsed="0"/>
+    <w:lsdException w:name="Colorful Shading Accent 6" w:semiHidden="0" w:uiPriority="71" w:unhideWhenUsed="0"/>
+    <w:lsdException w:name="Colorful List Accent 6" w:semiHidden="0" w:uiPriority="72" w:unhideWhenUsed="0"/>
+    <w:lsdException w:name="Colorful Grid Accent 6" w:semiHidden="0" w:uiPriority="73" w:unhideWhenUsed="0"/>
+    <w:lsdException w:name="Subtle Emphasis" w:semiHidden="0" w:uiPriority="19" w:unhideWhenUsed="0" w:qFormat="1"/>
+    <w:lsdException w:name="Intense Emphasis" w:semiHidden="0" w:uiPriority="21" w:unhideWhenUsed="0" w:qFormat="1"/>
+    <w:lsdException w:name="Subtle Reference" w:semiHidden="0" w:uiPriority="31" w:unhideWhenUsed="0" w:qFormat="1"/>
+    <w:lsdException w:name="Intense Reference" w:semiHidden="0" w:uiPriority="32" w:unhideWhenUsed="0" w:qFormat="1"/>
+    <w:lsdException w:name="Book Title" w:semiHidden="0" w:uiPriority="33" w:unhideWhenUsed="0" w:qFormat="1"/>
+    <w:lsdException w:name="Bibliography" w:uiPriority="37"/>
+    <w:lsdException w:name="TOC Heading" w:uiPriority="39" w:qFormat="1"/>
   </w:latentStyles>
   <w:style w:type="paragraph" w:default="1" w:styleId="Normal">
     <w:name w:val="Normal"/>
@@ -4901,6 +5913,503 @@
       <w:rFonts w:ascii="Tahoma" w:hAnsi="Tahoma" w:cs="Tahoma"/>
       <w:sz w:val="16"/>
       <w:szCs w:val="16"/>
+    </w:rPr>
+  </w:style>
+  <w:style w:type="paragraph" w:customStyle="1" w:styleId="Code">
+    <w:name w:val="Code"/>
+    <w:basedOn w:val="Normal"/>
+    <w:link w:val="CodeChar"/>
+    <w:qFormat/>
+    <w:rsid w:val="00AE37FB"/>
+    <w:pPr>
+      <w:ind w:left="567"/>
+      <w:contextualSpacing/>
+    </w:pPr>
+    <w:rPr>
+      <w:rFonts w:ascii="Courier New" w:hAnsi="Courier New" w:cs="Courier New"/>
+    </w:rPr>
+  </w:style>
+  <w:style w:type="paragraph" w:styleId="TOC2">
+    <w:name w:val="toc 2"/>
+    <w:basedOn w:val="Normal"/>
+    <w:next w:val="Normal"/>
+    <w:autoRedefine/>
+    <w:uiPriority w:val="39"/>
+    <w:unhideWhenUsed/>
+    <w:rsid w:val="00AF23DA"/>
+    <w:pPr>
+      <w:spacing w:after="100"/>
+      <w:ind w:left="240"/>
+    </w:pPr>
+  </w:style>
+  <w:style w:type="character" w:customStyle="1" w:styleId="CodeChar">
+    <w:name w:val="Code Char"/>
+    <w:basedOn w:val="DefaultParagraphFont"/>
+    <w:link w:val="Code"/>
+    <w:rsid w:val="00AE37FB"/>
+    <w:rPr>
+      <w:rFonts w:ascii="Courier New" w:hAnsi="Courier New" w:cs="Courier New"/>
+      <w:sz w:val="24"/>
+    </w:rPr>
+  </w:style>
+</w:styles>
+</file>
+
+<file path=word/stylesWithEffects.xml><?xml version="1.0" encoding="utf-8"?>
+<w:styles xmlns:wpc="http://schemas.microsoft.com/office/word/2010/wordprocessingCanvas" xmlns:mc="http://schemas.openxmlformats.org/markup-compatibility/2006" xmlns:o="urn:schemas-microsoft-com:office:office" xmlns:r="http://schemas.openxmlformats.org/officeDocument/2006/relationships" xmlns:m="http://schemas.openxmlformats.org/officeDocument/2006/math" xmlns:v="urn:schemas-microsoft-com:vml" xmlns:wp14="http://schemas.microsoft.com/office/word/2010/wordprocessingDrawing" xmlns:wp="http://schemas.openxmlformats.org/drawingml/2006/wordprocessingDrawing" xmlns:w10="urn:schemas-microsoft-com:office:word" xmlns:w="http://schemas.openxmlformats.org/wordprocessingml/2006/main" xmlns:w14="http://schemas.microsoft.com/office/word/2010/wordml" xmlns:wpg="http://schemas.microsoft.com/office/word/2010/wordprocessingGroup" xmlns:wpi="http://schemas.microsoft.com/office/word/2010/wordprocessingInk" xmlns:wne="http://schemas.microsoft.com/office/word/2006/wordml" xmlns:wps="http://schemas.microsoft.com/office/word/2010/wordprocessingShape" mc:Ignorable="w14 wp14">
+  <w:docDefaults>
+    <w:rPrDefault>
+      <w:rPr>
+        <w:rFonts w:asciiTheme="minorHAnsi" w:eastAsiaTheme="minorHAnsi" w:hAnsiTheme="minorHAnsi" w:cstheme="minorBidi"/>
+        <w:sz w:val="22"/>
+        <w:szCs w:val="22"/>
+        <w:lang w:val="pl-PL" w:eastAsia="en-US" w:bidi="ar-SA"/>
+      </w:rPr>
+    </w:rPrDefault>
+    <w:pPrDefault>
+      <w:pPr>
+        <w:spacing w:after="200" w:line="276" w:lineRule="auto"/>
+      </w:pPr>
+    </w:pPrDefault>
+  </w:docDefaults>
+  <w:latentStyles w:defLockedState="0" w:defUIPriority="99" w:defSemiHidden="1" w:defUnhideWhenUsed="1" w:defQFormat="0" w:count="267">
+    <w:lsdException w:name="Normal" w:semiHidden="0" w:uiPriority="0" w:unhideWhenUsed="0" w:qFormat="1"/>
+    <w:lsdException w:name="heading 1" w:semiHidden="0" w:uiPriority="9" w:unhideWhenUsed="0" w:qFormat="1"/>
+    <w:lsdException w:name="heading 2" w:uiPriority="9" w:qFormat="1"/>
+    <w:lsdException w:name="heading 3" w:uiPriority="9" w:qFormat="1"/>
+    <w:lsdException w:name="heading 4" w:uiPriority="9" w:qFormat="1"/>
+    <w:lsdException w:name="heading 5" w:uiPriority="9" w:qFormat="1"/>
+    <w:lsdException w:name="heading 6" w:uiPriority="9" w:qFormat="1"/>
+    <w:lsdException w:name="heading 7" w:uiPriority="9" w:qFormat="1"/>
+    <w:lsdException w:name="heading 8" w:uiPriority="9" w:qFormat="1"/>
+    <w:lsdException w:name="heading 9" w:uiPriority="9" w:qFormat="1"/>
+    <w:lsdException w:name="toc 1" w:uiPriority="39"/>
+    <w:lsdException w:name="toc 2" w:uiPriority="39"/>
+    <w:lsdException w:name="toc 3" w:uiPriority="39"/>
+    <w:lsdException w:name="toc 4" w:uiPriority="39"/>
+    <w:lsdException w:name="toc 5" w:uiPriority="39"/>
+    <w:lsdException w:name="toc 6" w:uiPriority="39"/>
+    <w:lsdException w:name="toc 7" w:uiPriority="39"/>
+    <w:lsdException w:name="toc 8" w:uiPriority="39"/>
+    <w:lsdException w:name="toc 9" w:uiPriority="39"/>
+    <w:lsdException w:name="caption" w:uiPriority="35" w:qFormat="1"/>
+    <w:lsdException w:name="Title" w:semiHidden="0" w:uiPriority="10" w:unhideWhenUsed="0" w:qFormat="1"/>
+    <w:lsdException w:name="Default Paragraph Font" w:uiPriority="1"/>
+    <w:lsdException w:name="Subtitle" w:semiHidden="0" w:uiPriority="11" w:unhideWhenUsed="0" w:qFormat="1"/>
+    <w:lsdException w:name="Strong" w:semiHidden="0" w:uiPriority="22" w:unhideWhenUsed="0" w:qFormat="1"/>
+    <w:lsdException w:name="Emphasis" w:semiHidden="0" w:uiPriority="20" w:unhideWhenUsed="0" w:qFormat="1"/>
+    <w:lsdException w:name="Table Grid" w:uiPriority="59"/>
+    <w:lsdException w:name="Placeholder Text" w:unhideWhenUsed="0"/>
+    <w:lsdException w:name="No Spacing" w:semiHidden="0" w:uiPriority="1" w:unhideWhenUsed="0" w:qFormat="1"/>
+    <w:lsdException w:name="Light Shading" w:semiHidden="0" w:uiPriority="60" w:unhideWhenUsed="0"/>
+    <w:lsdException w:name="Light List" w:semiHidden="0" w:uiPriority="61" w:unhideWhenUsed="0"/>
+    <w:lsdException w:name="Light Grid" w:semiHidden="0" w:uiPriority="62" w:unhideWhenUsed="0"/>
+    <w:lsdException w:name="Medium Shading 1" w:semiHidden="0" w:uiPriority="63" w:unhideWhenUsed="0"/>
+    <w:lsdException w:name="Medium Shading 2" w:semiHidden="0" w:uiPriority="64" w:unhideWhenUsed="0"/>
+    <w:lsdException w:name="Medium List 1" w:semiHidden="0" w:uiPriority="65" w:unhideWhenUsed="0"/>
+    <w:lsdException w:name="Medium List 2" w:semiHidden="0" w:uiPriority="66" w:unhideWhenUsed="0"/>
+    <w:lsdException w:name="Medium Grid 1" w:semiHidden="0" w:uiPriority="67" w:unhideWhenUsed="0"/>
+    <w:lsdException w:name="Medium Grid 2" w:semiHidden="0" w:uiPriority="68" w:unhideWhenUsed="0"/>
+    <w:lsdException w:name="Medium Grid 3" w:semiHidden="0" w:uiPriority="69" w:unhideWhenUsed="0"/>
+    <w:lsdException w:name="Dark List" w:semiHidden="0" w:uiPriority="70" w:unhideWhenUsed="0"/>
+    <w:lsdException w:name="Colorful Shading" w:semiHidden="0" w:uiPriority="71" w:unhideWhenUsed="0"/>
+    <w:lsdException w:name="Colorful List" w:semiHidden="0" w:uiPriority="72" w:unhideWhenUsed="0"/>
+    <w:lsdException w:name="Colorful Grid" w:semiHidden="0" w:uiPriority="73" w:unhideWhenUsed="0"/>
+    <w:lsdException w:name="Light Shading Accent 1" w:semiHidden="0" w:uiPriority="60" w:unhideWhenUsed="0"/>
+    <w:lsdException w:name="Light List Accent 1" w:semiHidden="0" w:uiPriority="61" w:unhideWhenUsed="0"/>
+    <w:lsdException w:name="Light Grid Accent 1" w:semiHidden="0" w:uiPriority="62" w:unhideWhenUsed="0"/>
+    <w:lsdException w:name="Medium Shading 1 Accent 1" w:semiHidden="0" w:uiPriority="63" w:unhideWhenUsed="0"/>
+    <w:lsdException w:name="Medium Shading 2 Accent 1" w:semiHidden="0" w:uiPriority="64" w:unhideWhenUsed="0"/>
+    <w:lsdException w:name="Medium List 1 Accent 1" w:semiHidden="0" w:uiPriority="65" w:unhideWhenUsed="0"/>
+    <w:lsdException w:name="Revision" w:unhideWhenUsed="0"/>
+    <w:lsdException w:name="List Paragraph" w:semiHidden="0" w:uiPriority="34" w:unhideWhenUsed="0" w:qFormat="1"/>
+    <w:lsdException w:name="Quote" w:semiHidden="0" w:uiPriority="29" w:unhideWhenUsed="0" w:qFormat="1"/>
+    <w:lsdException w:name="Intense Quote" w:semiHidden="0" w:uiPriority="30" w:unhideWhenUsed="0" w:qFormat="1"/>
+    <w:lsdException w:name="Medium List 2 Accent 1" w:semiHidden="0" w:uiPriority="66" w:unhideWhenUsed="0"/>
+    <w:lsdException w:name="Medium Grid 1 Accent 1" w:semiHidden="0" w:uiPriority="67" w:unhideWhenUsed="0"/>
+    <w:lsdException w:name="Medium Grid 2 Accent 1" w:semiHidden="0" w:uiPriority="68" w:unhideWhenUsed="0"/>
+    <w:lsdException w:name="Medium Grid 3 Accent 1" w:semiHidden="0" w:uiPriority="69" w:unhideWhenUsed="0"/>
+    <w:lsdException w:name="Dark List Accent 1" w:semiHidden="0" w:uiPriority="70" w:unhideWhenUsed="0"/>
+    <w:lsdException w:name="Colorful Shading Accent 1" w:semiHidden="0" w:uiPriority="71" w:unhideWhenUsed="0"/>
+    <w:lsdException w:name="Colorful List Accent 1" w:semiHidden="0" w:uiPriority="72" w:unhideWhenUsed="0"/>
+    <w:lsdException w:name="Colorful Grid Accent 1" w:semiHidden="0" w:uiPriority="73" w:unhideWhenUsed="0"/>
+    <w:lsdException w:name="Light Shading Accent 2" w:semiHidden="0" w:uiPriority="60" w:unhideWhenUsed="0"/>
+    <w:lsdException w:name="Light List Accent 2" w:semiHidden="0" w:uiPriority="61" w:unhideWhenUsed="0"/>
+    <w:lsdException w:name="Light Grid Accent 2" w:semiHidden="0" w:uiPriority="62" w:unhideWhenUsed="0"/>
+    <w:lsdException w:name="Medium Shading 1 Accent 2" w:semiHidden="0" w:uiPriority="63" w:unhideWhenUsed="0"/>
+    <w:lsdException w:name="Medium Shading 2 Accent 2" w:semiHidden="0" w:uiPriority="64" w:unhideWhenUsed="0"/>
+    <w:lsdException w:name="Medium List 1 Accent 2" w:semiHidden="0" w:uiPriority="65" w:unhideWhenUsed="0"/>
+    <w:lsdException w:name="Medium List 2 Accent 2" w:semiHidden="0" w:uiPriority="66" w:unhideWhenUsed="0"/>
+    <w:lsdException w:name="Medium Grid 1 Accent 2" w:semiHidden="0" w:uiPriority="67" w:unhideWhenUsed="0"/>
+    <w:lsdException w:name="Medium Grid 2 Accent 2" w:semiHidden="0" w:uiPriority="68" w:unhideWhenUsed="0"/>
+    <w:lsdException w:name="Medium Grid 3 Accent 2" w:semiHidden="0" w:uiPriority="69" w:unhideWhenUsed="0"/>
+    <w:lsdException w:name="Dark List Accent 2" w:semiHidden="0" w:uiPriority="70" w:unhideWhenUsed="0"/>
+    <w:lsdException w:name="Colorful Shading Accent 2" w:semiHidden="0" w:uiPriority="71" w:unhideWhenUsed="0"/>
+    <w:lsdException w:name="Colorful List Accent 2" w:semiHidden="0" w:uiPriority="72" w:unhideWhenUsed="0"/>
+    <w:lsdException w:name="Colorful Grid Accent 2" w:semiHidden="0" w:uiPriority="73" w:unhideWhenUsed="0"/>
+    <w:lsdException w:name="Light Shading Accent 3" w:semiHidden="0" w:uiPriority="60" w:unhideWhenUsed="0"/>
+    <w:lsdException w:name="Light List Accent 3" w:semiHidden="0" w:uiPriority="61" w:unhideWhenUsed="0"/>
+    <w:lsdException w:name="Light Grid Accent 3" w:semiHidden="0" w:uiPriority="62" w:unhideWhenUsed="0"/>
+    <w:lsdException w:name="Medium Shading 1 Accent 3" w:semiHidden="0" w:uiPriority="63" w:unhideWhenUsed="0"/>
+    <w:lsdException w:name="Medium Shading 2 Accent 3" w:semiHidden="0" w:uiPriority="64" w:unhideWhenUsed="0"/>
+    <w:lsdException w:name="Medium List 1 Accent 3" w:semiHidden="0" w:uiPriority="65" w:unhideWhenUsed="0"/>
+    <w:lsdException w:name="Medium List 2 Accent 3" w:semiHidden="0" w:uiPriority="66" w:unhideWhenUsed="0"/>
+    <w:lsdException w:name="Medium Grid 1 Accent 3" w:semiHidden="0" w:uiPriority="67" w:unhideWhenUsed="0"/>
+    <w:lsdException w:name="Medium Grid 2 Accent 3" w:semiHidden="0" w:uiPriority="68" w:unhideWhenUsed="0"/>
+    <w:lsdException w:name="Medium Grid 3 Accent 3" w:semiHidden="0" w:uiPriority="69" w:unhideWhenUsed="0"/>
+    <w:lsdException w:name="Dark List Accent 3" w:semiHidden="0" w:uiPriority="70" w:unhideWhenUsed="0"/>
+    <w:lsdException w:name="Colorful Shading Accent 3" w:semiHidden="0" w:uiPriority="71" w:unhideWhenUsed="0"/>
+    <w:lsdException w:name="Colorful List Accent 3" w:semiHidden="0" w:uiPriority="72" w:unhideWhenUsed="0"/>
+    <w:lsdException w:name="Colorful Grid Accent 3" w:semiHidden="0" w:uiPriority="73" w:unhideWhenUsed="0"/>
+    <w:lsdException w:name="Light Shading Accent 4" w:semiHidden="0" w:uiPriority="60" w:unhideWhenUsed="0"/>
+    <w:lsdException w:name="Light List Accent 4" w:semiHidden="0" w:uiPriority="61" w:unhideWhenUsed="0"/>
+    <w:lsdException w:name="Light Grid Accent 4" w:semiHidden="0" w:uiPriority="62" w:unhideWhenUsed="0"/>
+    <w:lsdException w:name="Medium Shading 1 Accent 4" w:semiHidden="0" w:uiPriority="63" w:unhideWhenUsed="0"/>
+    <w:lsdException w:name="Medium Shading 2 Accent 4" w:semiHidden="0" w:uiPriority="64" w:unhideWhenUsed="0"/>
+    <w:lsdException w:name="Medium List 1 Accent 4" w:semiHidden="0" w:uiPriority="65" w:unhideWhenUsed="0"/>
+    <w:lsdException w:name="Medium List 2 Accent 4" w:semiHidden="0" w:uiPriority="66" w:unhideWhenUsed="0"/>
+    <w:lsdException w:name="Medium Grid 1 Accent 4" w:semiHidden="0" w:uiPriority="67" w:unhideWhenUsed="0"/>
+    <w:lsdException w:name="Medium Grid 2 Accent 4" w:semiHidden="0" w:uiPriority="68" w:unhideWhenUsed="0"/>
+    <w:lsdException w:name="Medium Grid 3 Accent 4" w:semiHidden="0" w:uiPriority="69" w:unhideWhenUsed="0"/>
+    <w:lsdException w:name="Dark List Accent 4" w:semiHidden="0" w:uiPriority="70" w:unhideWhenUsed="0"/>
+    <w:lsdException w:name="Colorful Shading Accent 4" w:semiHidden="0" w:uiPriority="71" w:unhideWhenUsed="0"/>
+    <w:lsdException w:name="Colorful List Accent 4" w:semiHidden="0" w:uiPriority="72" w:unhideWhenUsed="0"/>
+    <w:lsdException w:name="Colorful Grid Accent 4" w:semiHidden="0" w:uiPriority="73" w:unhideWhenUsed="0"/>
+    <w:lsdException w:name="Light Shading Accent 5" w:semiHidden="0" w:uiPriority="60" w:unhideWhenUsed="0"/>
+    <w:lsdException w:name="Light List Accent 5" w:semiHidden="0" w:uiPriority="61" w:unhideWhenUsed="0"/>
+    <w:lsdException w:name="Light Grid Accent 5" w:semiHidden="0" w:uiPriority="62" w:unhideWhenUsed="0"/>
+    <w:lsdException w:name="Medium Shading 1 Accent 5" w:semiHidden="0" w:uiPriority="63" w:unhideWhenUsed="0"/>
+    <w:lsdException w:name="Medium Shading 2 Accent 5" w:semiHidden="0" w:uiPriority="64" w:unhideWhenUsed="0"/>
+    <w:lsdException w:name="Medium List 1 Accent 5" w:semiHidden="0" w:uiPriority="65" w:unhideWhenUsed="0"/>
+    <w:lsdException w:name="Medium List 2 Accent 5" w:semiHidden="0" w:uiPriority="66" w:unhideWhenUsed="0"/>
+    <w:lsdException w:name="Medium Grid 1 Accent 5" w:semiHidden="0" w:uiPriority="67" w:unhideWhenUsed="0"/>
+    <w:lsdException w:name="Medium Grid 2 Accent 5" w:semiHidden="0" w:uiPriority="68" w:unhideWhenUsed="0"/>
+    <w:lsdException w:name="Medium Grid 3 Accent 5" w:semiHidden="0" w:uiPriority="69" w:unhideWhenUsed="0"/>
+    <w:lsdException w:name="Dark List Accent 5" w:semiHidden="0" w:uiPriority="70" w:unhideWhenUsed="0"/>
+    <w:lsdException w:name="Colorful Shading Accent 5" w:semiHidden="0" w:uiPriority="71" w:unhideWhenUsed="0"/>
+    <w:lsdException w:name="Colorful List Accent 5" w:semiHidden="0" w:uiPriority="72" w:unhideWhenUsed="0"/>
+    <w:lsdException w:name="Colorful Grid Accent 5" w:semiHidden="0" w:uiPriority="73" w:unhideWhenUsed="0"/>
+    <w:lsdException w:name="Light Shading Accent 6" w:semiHidden="0" w:uiPriority="60" w:unhideWhenUsed="0"/>
+    <w:lsdException w:name="Light List Accent 6" w:semiHidden="0" w:uiPriority="61" w:unhideWhenUsed="0"/>
+    <w:lsdException w:name="Light Grid Accent 6" w:semiHidden="0" w:uiPriority="62" w:unhideWhenUsed="0"/>
+    <w:lsdException w:name="Medium Shading 1 Accent 6" w:semiHidden="0" w:uiPriority="63" w:unhideWhenUsed="0"/>
+    <w:lsdException w:name="Medium Shading 2 Accent 6" w:semiHidden="0" w:uiPriority="64" w:unhideWhenUsed="0"/>
+    <w:lsdException w:name="Medium List 1 Accent 6" w:semiHidden="0" w:uiPriority="65" w:unhideWhenUsed="0"/>
+    <w:lsdException w:name="Medium List 2 Accent 6" w:semiHidden="0" w:uiPriority="66" w:unhideWhenUsed="0"/>
+    <w:lsdException w:name="Medium Grid 1 Accent 6" w:semiHidden="0" w:uiPriority="67" w:unhideWhenUsed="0"/>
+    <w:lsdException w:name="Medium Grid 2 Accent 6" w:semiHidden="0" w:uiPriority="68" w:unhideWhenUsed="0"/>
+    <w:lsdException w:name="Medium Grid 3 Accent 6" w:semiHidden="0" w:uiPriority="69" w:unhideWhenUsed="0"/>
+    <w:lsdException w:name="Dark List Accent 6" w:semiHidden="0" w:uiPriority="70" w:unhideWhenUsed="0"/>
+    <w:lsdException w:name="Colorful Shading Accent 6" w:semiHidden="0" w:uiPriority="71" w:unhideWhenUsed="0"/>
+    <w:lsdException w:name="Colorful List Accent 6" w:semiHidden="0" w:uiPriority="72" w:unhideWhenUsed="0"/>
+    <w:lsdException w:name="Colorful Grid Accent 6" w:semiHidden="0" w:uiPriority="73" w:unhideWhenUsed="0"/>
+    <w:lsdException w:name="Subtle Emphasis" w:semiHidden="0" w:uiPriority="19" w:unhideWhenUsed="0" w:qFormat="1"/>
+    <w:lsdException w:name="Intense Emphasis" w:semiHidden="0" w:uiPriority="21" w:unhideWhenUsed="0" w:qFormat="1"/>
+    <w:lsdException w:name="Subtle Reference" w:semiHidden="0" w:uiPriority="31" w:unhideWhenUsed="0" w:qFormat="1"/>
+    <w:lsdException w:name="Intense Reference" w:semiHidden="0" w:uiPriority="32" w:unhideWhenUsed="0" w:qFormat="1"/>
+    <w:lsdException w:name="Book Title" w:semiHidden="0" w:uiPriority="33" w:unhideWhenUsed="0" w:qFormat="1"/>
+    <w:lsdException w:name="Bibliography" w:uiPriority="37"/>
+    <w:lsdException w:name="TOC Heading" w:uiPriority="39" w:qFormat="1"/>
+  </w:latentStyles>
+  <w:style w:type="paragraph" w:default="1" w:styleId="Normal">
+    <w:name w:val="Normal"/>
+    <w:qFormat/>
+    <w:rsid w:val="00AB04A7"/>
+    <w:pPr>
+      <w:spacing w:after="120"/>
+      <w:jc w:val="both"/>
+    </w:pPr>
+    <w:rPr>
+      <w:rFonts w:ascii="Sylfaen" w:hAnsi="Sylfaen"/>
+      <w:sz w:val="24"/>
+    </w:rPr>
+  </w:style>
+  <w:style w:type="paragraph" w:styleId="Heading1">
+    <w:name w:val="heading 1"/>
+    <w:basedOn w:val="Normal"/>
+    <w:next w:val="Normal"/>
+    <w:link w:val="Heading1Char"/>
+    <w:uiPriority w:val="9"/>
+    <w:qFormat/>
+    <w:rsid w:val="003D0255"/>
+    <w:pPr>
+      <w:outlineLvl w:val="0"/>
+    </w:pPr>
+    <w:rPr>
+      <w:b/>
+      <w:sz w:val="32"/>
+    </w:rPr>
+  </w:style>
+  <w:style w:type="paragraph" w:styleId="Heading2">
+    <w:name w:val="heading 2"/>
+    <w:basedOn w:val="Normal"/>
+    <w:next w:val="Normal"/>
+    <w:link w:val="Heading2Char"/>
+    <w:uiPriority w:val="9"/>
+    <w:unhideWhenUsed/>
+    <w:qFormat/>
+    <w:rsid w:val="00DE6244"/>
+    <w:pPr>
+      <w:outlineLvl w:val="1"/>
+    </w:pPr>
+    <w:rPr>
+      <w:b/>
+    </w:rPr>
+  </w:style>
+  <w:style w:type="character" w:default="1" w:styleId="DefaultParagraphFont">
+    <w:name w:val="Default Paragraph Font"/>
+    <w:uiPriority w:val="1"/>
+    <w:semiHidden/>
+    <w:unhideWhenUsed/>
+  </w:style>
+  <w:style w:type="table" w:default="1" w:styleId="TableNormal">
+    <w:name w:val="Normal Table"/>
+    <w:uiPriority w:val="99"/>
+    <w:semiHidden/>
+    <w:unhideWhenUsed/>
+    <w:tblPr>
+      <w:tblInd w:w="0" w:type="dxa"/>
+      <w:tblCellMar>
+        <w:top w:w="0" w:type="dxa"/>
+        <w:left w:w="108" w:type="dxa"/>
+        <w:bottom w:w="0" w:type="dxa"/>
+        <w:right w:w="108" w:type="dxa"/>
+      </w:tblCellMar>
+    </w:tblPr>
+  </w:style>
+  <w:style w:type="numbering" w:default="1" w:styleId="NoList">
+    <w:name w:val="No List"/>
+    <w:uiPriority w:val="99"/>
+    <w:semiHidden/>
+    <w:unhideWhenUsed/>
+  </w:style>
+  <w:style w:type="paragraph" w:styleId="Title">
+    <w:name w:val="Title"/>
+    <w:basedOn w:val="Normal"/>
+    <w:next w:val="Normal"/>
+    <w:link w:val="TitleChar"/>
+    <w:uiPriority w:val="10"/>
+    <w:qFormat/>
+    <w:rsid w:val="00455A66"/>
+    <w:pPr>
+      <w:jc w:val="center"/>
+    </w:pPr>
+    <w:rPr>
+      <w:b/>
+      <w:sz w:val="52"/>
+    </w:rPr>
+  </w:style>
+  <w:style w:type="character" w:customStyle="1" w:styleId="TitleChar">
+    <w:name w:val="Title Char"/>
+    <w:basedOn w:val="DefaultParagraphFont"/>
+    <w:link w:val="Title"/>
+    <w:uiPriority w:val="10"/>
+    <w:rsid w:val="00455A66"/>
+    <w:rPr>
+      <w:rFonts w:ascii="Sylfaen" w:hAnsi="Sylfaen"/>
+      <w:b/>
+      <w:sz w:val="52"/>
+    </w:rPr>
+  </w:style>
+  <w:style w:type="paragraph" w:styleId="Subtitle">
+    <w:name w:val="Subtitle"/>
+    <w:basedOn w:val="Normal"/>
+    <w:next w:val="Normal"/>
+    <w:link w:val="SubtitleChar"/>
+    <w:uiPriority w:val="11"/>
+    <w:qFormat/>
+    <w:rsid w:val="00455A66"/>
+    <w:pPr>
+      <w:jc w:val="center"/>
+    </w:pPr>
+    <w:rPr>
+      <w:sz w:val="40"/>
+    </w:rPr>
+  </w:style>
+  <w:style w:type="character" w:customStyle="1" w:styleId="SubtitleChar">
+    <w:name w:val="Subtitle Char"/>
+    <w:basedOn w:val="DefaultParagraphFont"/>
+    <w:link w:val="Subtitle"/>
+    <w:uiPriority w:val="11"/>
+    <w:rsid w:val="00455A66"/>
+    <w:rPr>
+      <w:rFonts w:ascii="Sylfaen" w:hAnsi="Sylfaen"/>
+      <w:sz w:val="40"/>
+    </w:rPr>
+  </w:style>
+  <w:style w:type="character" w:customStyle="1" w:styleId="Heading1Char">
+    <w:name w:val="Heading 1 Char"/>
+    <w:basedOn w:val="DefaultParagraphFont"/>
+    <w:link w:val="Heading1"/>
+    <w:uiPriority w:val="9"/>
+    <w:rsid w:val="003D0255"/>
+    <w:rPr>
+      <w:rFonts w:ascii="Sylfaen" w:hAnsi="Sylfaen"/>
+      <w:b/>
+      <w:sz w:val="32"/>
+    </w:rPr>
+  </w:style>
+  <w:style w:type="paragraph" w:customStyle="1" w:styleId="Subsubtitle">
+    <w:name w:val="Subsubtitle"/>
+    <w:basedOn w:val="Normal"/>
+    <w:link w:val="SubsubtitleChar"/>
+    <w:qFormat/>
+    <w:rsid w:val="00AB04A7"/>
+    <w:pPr>
+      <w:jc w:val="center"/>
+    </w:pPr>
+    <w:rPr>
+      <w:sz w:val="32"/>
+      <w:szCs w:val="32"/>
+    </w:rPr>
+  </w:style>
+  <w:style w:type="paragraph" w:styleId="ListParagraph">
+    <w:name w:val="List Paragraph"/>
+    <w:basedOn w:val="Normal"/>
+    <w:uiPriority w:val="34"/>
+    <w:qFormat/>
+    <w:rsid w:val="0018514C"/>
+    <w:pPr>
+      <w:ind w:left="720"/>
+      <w:contextualSpacing/>
+    </w:pPr>
+  </w:style>
+  <w:style w:type="character" w:customStyle="1" w:styleId="SubsubtitleChar">
+    <w:name w:val="Subsubtitle Char"/>
+    <w:basedOn w:val="DefaultParagraphFont"/>
+    <w:link w:val="Subsubtitle"/>
+    <w:rsid w:val="00AB04A7"/>
+    <w:rPr>
+      <w:rFonts w:ascii="Sylfaen" w:hAnsi="Sylfaen"/>
+      <w:sz w:val="32"/>
+      <w:szCs w:val="32"/>
+    </w:rPr>
+  </w:style>
+  <w:style w:type="character" w:customStyle="1" w:styleId="Heading2Char">
+    <w:name w:val="Heading 2 Char"/>
+    <w:basedOn w:val="DefaultParagraphFont"/>
+    <w:link w:val="Heading2"/>
+    <w:uiPriority w:val="9"/>
+    <w:rsid w:val="00DE6244"/>
+    <w:rPr>
+      <w:rFonts w:ascii="Sylfaen" w:hAnsi="Sylfaen"/>
+      <w:b/>
+      <w:sz w:val="24"/>
+    </w:rPr>
+  </w:style>
+  <w:style w:type="paragraph" w:styleId="TOCHeading">
+    <w:name w:val="TOC Heading"/>
+    <w:basedOn w:val="Heading1"/>
+    <w:next w:val="Normal"/>
+    <w:uiPriority w:val="39"/>
+    <w:semiHidden/>
+    <w:unhideWhenUsed/>
+    <w:qFormat/>
+    <w:rsid w:val="00A96DE5"/>
+    <w:pPr>
+      <w:keepNext/>
+      <w:keepLines/>
+      <w:spacing w:before="480" w:after="0"/>
+      <w:jc w:val="left"/>
+      <w:outlineLvl w:val="9"/>
+    </w:pPr>
+    <w:rPr>
+      <w:rFonts w:asciiTheme="majorHAnsi" w:eastAsiaTheme="majorEastAsia" w:hAnsiTheme="majorHAnsi" w:cstheme="majorBidi"/>
+      <w:bCs/>
+      <w:color w:val="365F91" w:themeColor="accent1" w:themeShade="BF"/>
+      <w:sz w:val="28"/>
+      <w:szCs w:val="28"/>
+      <w:lang w:val="en-US" w:eastAsia="ja-JP"/>
+    </w:rPr>
+  </w:style>
+  <w:style w:type="paragraph" w:styleId="TOC1">
+    <w:name w:val="toc 1"/>
+    <w:basedOn w:val="Normal"/>
+    <w:next w:val="Normal"/>
+    <w:autoRedefine/>
+    <w:uiPriority w:val="39"/>
+    <w:unhideWhenUsed/>
+    <w:rsid w:val="00A96DE5"/>
+    <w:pPr>
+      <w:spacing w:after="100"/>
+    </w:pPr>
+  </w:style>
+  <w:style w:type="character" w:styleId="Hyperlink">
+    <w:name w:val="Hyperlink"/>
+    <w:basedOn w:val="DefaultParagraphFont"/>
+    <w:uiPriority w:val="99"/>
+    <w:unhideWhenUsed/>
+    <w:rsid w:val="00A96DE5"/>
+    <w:rPr>
+      <w:color w:val="0000FF" w:themeColor="hyperlink"/>
+      <w:u w:val="single"/>
+    </w:rPr>
+  </w:style>
+  <w:style w:type="paragraph" w:styleId="BalloonText">
+    <w:name w:val="Balloon Text"/>
+    <w:basedOn w:val="Normal"/>
+    <w:link w:val="BalloonTextChar"/>
+    <w:uiPriority w:val="99"/>
+    <w:semiHidden/>
+    <w:unhideWhenUsed/>
+    <w:rsid w:val="00A96DE5"/>
+    <w:pPr>
+      <w:spacing w:after="0" w:line="240" w:lineRule="auto"/>
+    </w:pPr>
+    <w:rPr>
+      <w:rFonts w:ascii="Tahoma" w:hAnsi="Tahoma" w:cs="Tahoma"/>
+      <w:sz w:val="16"/>
+      <w:szCs w:val="16"/>
+    </w:rPr>
+  </w:style>
+  <w:style w:type="character" w:customStyle="1" w:styleId="BalloonTextChar">
+    <w:name w:val="Balloon Text Char"/>
+    <w:basedOn w:val="DefaultParagraphFont"/>
+    <w:link w:val="BalloonText"/>
+    <w:uiPriority w:val="99"/>
+    <w:semiHidden/>
+    <w:rsid w:val="00A96DE5"/>
+    <w:rPr>
+      <w:rFonts w:ascii="Tahoma" w:hAnsi="Tahoma" w:cs="Tahoma"/>
+      <w:sz w:val="16"/>
+      <w:szCs w:val="16"/>
+    </w:rPr>
+  </w:style>
+  <w:style w:type="paragraph" w:customStyle="1" w:styleId="Code">
+    <w:name w:val="Code"/>
+    <w:basedOn w:val="Normal"/>
+    <w:link w:val="CodeChar"/>
+    <w:qFormat/>
+    <w:rsid w:val="00AE37FB"/>
+    <w:pPr>
+      <w:ind w:left="567"/>
+      <w:contextualSpacing/>
+    </w:pPr>
+    <w:rPr>
+      <w:rFonts w:ascii="Courier New" w:hAnsi="Courier New" w:cs="Courier New"/>
+    </w:rPr>
+  </w:style>
+  <w:style w:type="paragraph" w:styleId="TOC2">
+    <w:name w:val="toc 2"/>
+    <w:basedOn w:val="Normal"/>
+    <w:next w:val="Normal"/>
+    <w:autoRedefine/>
+    <w:uiPriority w:val="39"/>
+    <w:unhideWhenUsed/>
+    <w:rsid w:val="00AF23DA"/>
+    <w:pPr>
+      <w:spacing w:after="100"/>
+      <w:ind w:left="240"/>
+    </w:pPr>
+  </w:style>
+  <w:style w:type="character" w:customStyle="1" w:styleId="CodeChar">
+    <w:name w:val="Code Char"/>
+    <w:basedOn w:val="DefaultParagraphFont"/>
+    <w:link w:val="Code"/>
+    <w:rsid w:val="00AE37FB"/>
+    <w:rPr>
+      <w:rFonts w:ascii="Courier New" w:hAnsi="Courier New" w:cs="Courier New"/>
+      <w:sz w:val="24"/>
     </w:rPr>
   </w:style>
 </w:styles>
@@ -5196,7 +6705,7 @@
 </file>
 
 <file path=customXml/itemProps1.xml><?xml version="1.0" encoding="utf-8"?>
-<ds:datastoreItem xmlns:ds="http://schemas.openxmlformats.org/officeDocument/2006/customXml" ds:itemID="{7A8A537D-6209-4981-89AA-5226874FF212}">
+<ds:datastoreItem xmlns:ds="http://schemas.openxmlformats.org/officeDocument/2006/customXml" ds:itemID="{1159176B-4B99-410E-AFC9-F5CFB147F5CE}">
   <ds:schemaRefs>
     <ds:schemaRef ds:uri="http://schemas.openxmlformats.org/officeDocument/2006/bibliography"/>
   </ds:schemaRefs>

</xml_diff>